<commit_message>
Menambahkan Laporan Modul 01 – HTML
</commit_message>
<xml_diff>
--- a/Laporan/Laporan_Modul01_23051430044_Maessa Andrea Vallenia.docx
+++ b/Laporan/Laporan_Modul01_23051430044_Maessa Andrea Vallenia.docx
@@ -9337,7 +9337,7 @@
                 </mc:Choice>
                 <mc:Fallback>
                   <w:pict>
-                    <v:shapetype w14:anchorId="68E9F1C2" id="_x0000_t32" coordsize="21600,21600" o:spt="32" o:oned="t" path="m,l21600,21600e" filled="f">
+                    <v:shapetype w14:anchorId="683B1E99" id="_x0000_t32" coordsize="21600,21600" o:spt="32" o:oned="t" path="m,l21600,21600e" filled="f">
                       <v:path arrowok="t" fillok="f" o:connecttype="none"/>
                       <o:lock v:ext="edit" shapetype="t"/>
                     </v:shapetype>
@@ -28217,29 +28217,119 @@
           <w:p>
             <w:pPr>
               <w:jc w:val="center"/>
-            </w:pPr>
-            <w:proofErr w:type="spellStart"/>
+              <w:rPr>
+                <w:lang w:val="it-IT"/>
+              </w:rPr>
+            </w:pPr>
             <w:r>
               <w:rPr>
                 <w:b/>
                 <w:bCs/>
                 <w:color w:val="1A3557"/>
+                <w:lang w:val="it-IT"/>
               </w:rPr>
               <w:t>Mahasiswa</w:t>
             </w:r>
-            <w:proofErr w:type="spellEnd"/>
-          </w:p>
-          <w:p/>
-          <w:p/>
-          <w:p/>
+          </w:p>
+          <w:p>
+            <w:pPr>
+              <w:rPr>
+                <w:lang w:val="it-IT"/>
+              </w:rPr>
+            </w:pPr>
+          </w:p>
+          <w:p>
+            <w:pPr>
+              <w:rPr>
+                <w:lang w:val="it-IT"/>
+              </w:rPr>
+            </w:pPr>
+          </w:p>
+          <w:p>
+            <w:pPr>
+              <w:rPr>
+                <w:lang w:val="it-IT"/>
+              </w:rPr>
+            </w:pPr>
+          </w:p>
           <w:p>
             <w:pPr>
               <w:spacing w:before="1200"/>
               <w:jc w:val="center"/>
-            </w:pPr>
-            <w:r>
-              <w:rPr>
+              <w:rPr>
+                <w:lang w:val="it-IT"/>
+              </w:rPr>
+            </w:pPr>
+            <w:r>
+              <w:rPr>
+                <w:noProof/>
                 <w:color w:val="333333"/>
+                <w:lang w:val="it-IT"/>
+              </w:rPr>
+              <mc:AlternateContent>
+                <mc:Choice Requires="wpi">
+                  <w:drawing>
+                    <wp:anchor distT="0" distB="0" distL="114300" distR="114300" simplePos="0" relativeHeight="251661312" behindDoc="0" locked="0" layoutInCell="1" allowOverlap="1" wp14:anchorId="3A6DCC87" wp14:editId="2A6D4914">
+                      <wp:simplePos x="0" y="0"/>
+                      <wp:positionH relativeFrom="column">
+                        <wp:posOffset>652952</wp:posOffset>
+                      </wp:positionH>
+                      <wp:positionV relativeFrom="paragraph">
+                        <wp:posOffset>-282894</wp:posOffset>
+                      </wp:positionV>
+                      <wp:extent cx="1160795" cy="1073785"/>
+                      <wp:effectExtent l="76200" t="57150" r="1270" b="69215"/>
+                      <wp:wrapNone/>
+                      <wp:docPr id="1851453051" name="Ink 24"/>
+                      <wp:cNvGraphicFramePr/>
+                      <a:graphic xmlns:a="http://schemas.openxmlformats.org/drawingml/2006/main">
+                        <a:graphicData uri="http://schemas.microsoft.com/office/word/2010/wordprocessingInk">
+                          <w14:contentPart bwMode="auto" r:id="rId25">
+                            <w14:nvContentPartPr>
+                              <w14:cNvContentPartPr/>
+                            </w14:nvContentPartPr>
+                            <w14:xfrm>
+                              <a:off x="0" y="0"/>
+                              <a:ext cx="1160795" cy="1073785"/>
+                            </w14:xfrm>
+                          </w14:contentPart>
+                        </a:graphicData>
+                      </a:graphic>
+                    </wp:anchor>
+                  </w:drawing>
+                </mc:Choice>
+                <mc:Fallback>
+                  <w:pict>
+                    <v:shapetype w14:anchorId="31FD249B" id="_x0000_t75" coordsize="21600,21600" o:spt="75" o:preferrelative="t" path="m@4@5l@4@11@9@11@9@5xe" filled="f" stroked="f">
+                      <v:stroke joinstyle="miter"/>
+                      <v:formulas>
+                        <v:f eqn="if lineDrawn pixelLineWidth 0"/>
+                        <v:f eqn="sum @0 1 0"/>
+                        <v:f eqn="sum 0 0 @1"/>
+                        <v:f eqn="prod @2 1 2"/>
+                        <v:f eqn="prod @3 21600 pixelWidth"/>
+                        <v:f eqn="prod @3 21600 pixelHeight"/>
+                        <v:f eqn="sum @0 0 1"/>
+                        <v:f eqn="prod @6 1 2"/>
+                        <v:f eqn="prod @7 21600 pixelWidth"/>
+                        <v:f eqn="sum @8 21600 0"/>
+                        <v:f eqn="prod @7 21600 pixelHeight"/>
+                        <v:f eqn="sum @10 21600 0"/>
+                      </v:formulas>
+                      <v:path o:extrusionok="f" gradientshapeok="t" o:connecttype="rect"/>
+                      <o:lock v:ext="edit" aspectratio="t"/>
+                    </v:shapetype>
+                    <v:shape id="Ink 24" o:spid="_x0000_s1026" type="#_x0000_t75" style="position:absolute;margin-left:50pt;margin-top:-23.7pt;width:94.2pt;height:87.35pt;z-index:251661312;visibility:visible;mso-wrap-style:square;mso-wrap-distance-left:9pt;mso-wrap-distance-top:0;mso-wrap-distance-right:9pt;mso-wrap-distance-bottom:0;mso-position-horizontal:absolute;mso-position-horizontal-relative:text;mso-position-vertical:absolute;mso-position-vertical-relative:text" o:gfxdata="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">
+                      <v:imagedata r:id="rId26" o:title=""/>
+                    </v:shape>
+                  </w:pict>
+                </mc:Fallback>
+              </mc:AlternateContent>
+            </w:r>
+            <w:r>
+              <w:rPr>
+                <w:color w:val="333333"/>
+                <w:lang w:val="it-IT"/>
               </w:rPr>
               <w:t>________________________________</w:t>
             </w:r>
@@ -28247,37 +28337,45 @@
           <w:p>
             <w:pPr>
               <w:jc w:val="center"/>
+              <w:rPr>
+                <w:lang w:val="it-IT"/>
+              </w:rPr>
             </w:pPr>
             <w:r>
               <w:rPr>
                 <w:color w:val="333333"/>
-              </w:rPr>
-              <w:t xml:space="preserve">[Nama </w:t>
-            </w:r>
-            <w:proofErr w:type="spellStart"/>
+                <w:lang w:val="it-IT"/>
+              </w:rPr>
+              <w:t>Maessa Andrea Va</w:t>
+            </w:r>
             <w:r>
               <w:rPr>
                 <w:color w:val="333333"/>
-              </w:rPr>
-              <w:t>Mahasiswa</w:t>
-            </w:r>
-            <w:proofErr w:type="spellEnd"/>
+                <w:lang w:val="it-IT"/>
+              </w:rPr>
+              <w:t>llenia</w:t>
+            </w:r>
+          </w:p>
+          <w:p>
+            <w:pPr>
+              <w:jc w:val="center"/>
+              <w:rPr>
+                <w:lang w:val="it-IT"/>
+              </w:rPr>
+            </w:pPr>
+            <w:r>
+              <w:rPr>
+                <w:color w:val="555555"/>
+                <w:lang w:val="it-IT"/>
+              </w:rPr>
+              <w:t xml:space="preserve">NIM: </w:t>
+            </w:r>
             <w:r>
               <w:rPr>
                 <w:color w:val="333333"/>
-              </w:rPr>
-              <w:t>]</w:t>
-            </w:r>
-          </w:p>
-          <w:p>
-            <w:pPr>
-              <w:jc w:val="center"/>
-            </w:pPr>
-            <w:r>
-              <w:rPr>
-                <w:color w:val="555555"/>
-              </w:rPr>
-              <w:t>NIM: [___________]</w:t>
+                <w:lang w:val="it-IT"/>
+              </w:rPr>
+              <w:t>23051430044</w:t>
             </w:r>
           </w:p>
         </w:tc>
@@ -28401,4414 +28499,10 @@
       </w:tr>
     </w:tbl>
     <w:p/>
-    <w:p>
-      <w:r>
-        <w:br w:type="page"/>
-      </w:r>
-    </w:p>
     <w:p/>
-    <w:tbl>
-      <w:tblPr>
-        <w:tblW w:w="9360" w:type="dxa"/>
-        <w:tblBorders>
-          <w:top w:val="single" w:sz="4" w:space="0" w:color="auto"/>
-          <w:left w:val="single" w:sz="4" w:space="0" w:color="auto"/>
-          <w:bottom w:val="single" w:sz="4" w:space="0" w:color="auto"/>
-          <w:right w:val="single" w:sz="4" w:space="0" w:color="auto"/>
-          <w:insideH w:val="single" w:sz="4" w:space="0" w:color="auto"/>
-          <w:insideV w:val="single" w:sz="4" w:space="0" w:color="auto"/>
-        </w:tblBorders>
-        <w:tblCellMar>
-          <w:left w:w="10" w:type="dxa"/>
-          <w:right w:w="10" w:type="dxa"/>
-        </w:tblCellMar>
-        <w:tblLook w:val="04A0" w:firstRow="1" w:lastRow="0" w:firstColumn="1" w:lastColumn="0" w:noHBand="0" w:noVBand="1"/>
-      </w:tblPr>
-      <w:tblGrid>
-        <w:gridCol w:w="9360"/>
-      </w:tblGrid>
-      <w:tr>
-        <w:tc>
-          <w:tcPr>
-            <w:tcW w:w="9360" w:type="dxa"/>
-            <w:tcBorders>
-              <w:top w:val="none" w:sz="0" w:space="0" w:color="FFFFFF"/>
-              <w:left w:val="none" w:sz="0" w:space="0" w:color="FFFFFF"/>
-              <w:bottom w:val="none" w:sz="0" w:space="0" w:color="FFFFFF"/>
-              <w:right w:val="none" w:sz="0" w:space="0" w:color="FFFFFF"/>
-            </w:tcBorders>
-            <w:shd w:val="clear" w:color="auto" w:fill="1A3557"/>
-            <w:tcMar>
-              <w:top w:w="200" w:type="dxa"/>
-              <w:left w:w="300" w:type="dxa"/>
-              <w:bottom w:w="200" w:type="dxa"/>
-              <w:right w:w="300" w:type="dxa"/>
-            </w:tcMar>
-          </w:tcPr>
-          <w:p>
-            <w:pPr>
-              <w:jc w:val="center"/>
-            </w:pPr>
-            <w:r>
-              <w:rPr>
-                <w:b/>
-                <w:bCs/>
-                <w:color w:val="FFFFFF"/>
-                <w:sz w:val="28"/>
-                <w:szCs w:val="28"/>
-              </w:rPr>
-              <w:t>PANDUAN DAN KETENTUAN PENGISIAN LAPORAN</w:t>
-            </w:r>
-          </w:p>
-          <w:p>
-            <w:pPr>
-              <w:jc w:val="center"/>
-            </w:pPr>
-            <w:r>
-              <w:rPr>
-                <w:color w:val="B0C4D8"/>
-              </w:rPr>
-              <w:t xml:space="preserve">Baca </w:t>
-            </w:r>
-            <w:proofErr w:type="spellStart"/>
-            <w:r>
-              <w:rPr>
-                <w:color w:val="B0C4D8"/>
-              </w:rPr>
-              <w:t>dengan</w:t>
-            </w:r>
-            <w:proofErr w:type="spellEnd"/>
-            <w:r>
-              <w:rPr>
-                <w:color w:val="B0C4D8"/>
-              </w:rPr>
-              <w:t xml:space="preserve"> </w:t>
-            </w:r>
-            <w:proofErr w:type="spellStart"/>
-            <w:r>
-              <w:rPr>
-                <w:color w:val="B0C4D8"/>
-              </w:rPr>
-              <w:t>seksama</w:t>
-            </w:r>
-            <w:proofErr w:type="spellEnd"/>
-            <w:r>
-              <w:rPr>
-                <w:color w:val="B0C4D8"/>
-              </w:rPr>
-              <w:t xml:space="preserve"> </w:t>
-            </w:r>
-            <w:proofErr w:type="spellStart"/>
-            <w:r>
-              <w:rPr>
-                <w:color w:val="B0C4D8"/>
-              </w:rPr>
-              <w:t>sebelum</w:t>
-            </w:r>
-            <w:proofErr w:type="spellEnd"/>
-            <w:r>
-              <w:rPr>
-                <w:color w:val="B0C4D8"/>
-              </w:rPr>
-              <w:t xml:space="preserve"> </w:t>
-            </w:r>
-            <w:proofErr w:type="spellStart"/>
-            <w:r>
-              <w:rPr>
-                <w:color w:val="B0C4D8"/>
-              </w:rPr>
-              <w:t>mengisi</w:t>
-            </w:r>
-            <w:proofErr w:type="spellEnd"/>
-            <w:r>
-              <w:rPr>
-                <w:color w:val="B0C4D8"/>
-              </w:rPr>
-              <w:t xml:space="preserve"> template </w:t>
-            </w:r>
-            <w:proofErr w:type="spellStart"/>
-            <w:r>
-              <w:rPr>
-                <w:color w:val="B0C4D8"/>
-              </w:rPr>
-              <w:t>laporan</w:t>
-            </w:r>
-            <w:proofErr w:type="spellEnd"/>
-            <w:r>
-              <w:rPr>
-                <w:color w:val="B0C4D8"/>
-              </w:rPr>
-              <w:t xml:space="preserve"> </w:t>
-            </w:r>
-            <w:proofErr w:type="spellStart"/>
-            <w:r>
-              <w:rPr>
-                <w:color w:val="B0C4D8"/>
-              </w:rPr>
-              <w:t>ini</w:t>
-            </w:r>
-            <w:proofErr w:type="spellEnd"/>
-          </w:p>
-        </w:tc>
-      </w:tr>
-    </w:tbl>
-    <w:p/>
-    <w:p>
-      <w:pPr>
-        <w:spacing w:before="200" w:after="80"/>
-      </w:pPr>
-      <w:r>
-        <w:rPr>
-          <w:b/>
-          <w:bCs/>
-          <w:color w:val="2C5F8A"/>
-          <w:sz w:val="21"/>
-          <w:szCs w:val="21"/>
-        </w:rPr>
-        <w:t xml:space="preserve">1. </w:t>
-      </w:r>
-      <w:proofErr w:type="spellStart"/>
-      <w:r>
-        <w:rPr>
-          <w:b/>
-          <w:bCs/>
-          <w:color w:val="2C5F8A"/>
-          <w:sz w:val="21"/>
-          <w:szCs w:val="21"/>
-        </w:rPr>
-        <w:t>Aturan</w:t>
-      </w:r>
-      <w:proofErr w:type="spellEnd"/>
-      <w:r>
-        <w:rPr>
-          <w:b/>
-          <w:bCs/>
-          <w:color w:val="2C5F8A"/>
-          <w:sz w:val="21"/>
-          <w:szCs w:val="21"/>
-        </w:rPr>
-        <w:t xml:space="preserve"> Umum</w:t>
-      </w:r>
-    </w:p>
-    <w:tbl>
-      <w:tblPr>
-        <w:tblW w:w="9360" w:type="dxa"/>
-        <w:tblBorders>
-          <w:top w:val="single" w:sz="4" w:space="0" w:color="auto"/>
-          <w:left w:val="single" w:sz="4" w:space="0" w:color="auto"/>
-          <w:bottom w:val="single" w:sz="4" w:space="0" w:color="auto"/>
-          <w:right w:val="single" w:sz="4" w:space="0" w:color="auto"/>
-          <w:insideH w:val="single" w:sz="4" w:space="0" w:color="auto"/>
-          <w:insideV w:val="single" w:sz="4" w:space="0" w:color="auto"/>
-        </w:tblBorders>
-        <w:tblCellMar>
-          <w:left w:w="10" w:type="dxa"/>
-          <w:right w:w="10" w:type="dxa"/>
-        </w:tblCellMar>
-        <w:tblLook w:val="04A0" w:firstRow="1" w:lastRow="0" w:firstColumn="1" w:lastColumn="0" w:noHBand="0" w:noVBand="1"/>
-      </w:tblPr>
-      <w:tblGrid>
-        <w:gridCol w:w="540"/>
-        <w:gridCol w:w="8820"/>
-      </w:tblGrid>
-      <w:tr>
-        <w:tc>
-          <w:tcPr>
-            <w:tcW w:w="540" w:type="dxa"/>
-            <w:tcBorders>
-              <w:top w:val="single" w:sz="6" w:space="0" w:color="B0C4D8"/>
-              <w:left w:val="single" w:sz="6" w:space="0" w:color="B0C4D8"/>
-              <w:bottom w:val="single" w:sz="6" w:space="0" w:color="B0C4D8"/>
-              <w:right w:val="single" w:sz="6" w:space="0" w:color="B0C4D8"/>
-            </w:tcBorders>
-            <w:shd w:val="clear" w:color="auto" w:fill="D6E4F0"/>
-            <w:tcMar>
-              <w:top w:w="80" w:type="dxa"/>
-              <w:left w:w="120" w:type="dxa"/>
-              <w:bottom w:w="80" w:type="dxa"/>
-              <w:right w:w="120" w:type="dxa"/>
-            </w:tcMar>
-            <w:vAlign w:val="center"/>
-          </w:tcPr>
-          <w:p>
-            <w:pPr>
-              <w:jc w:val="center"/>
-            </w:pPr>
-            <w:r>
-              <w:rPr>
-                <w:b/>
-                <w:bCs/>
-                <w:color w:val="1A3557"/>
-              </w:rPr>
-              <w:t>a.</w:t>
-            </w:r>
-          </w:p>
-        </w:tc>
-        <w:tc>
-          <w:tcPr>
-            <w:tcW w:w="8820" w:type="dxa"/>
-            <w:tcBorders>
-              <w:top w:val="single" w:sz="6" w:space="0" w:color="B0C4D8"/>
-              <w:left w:val="single" w:sz="6" w:space="0" w:color="B0C4D8"/>
-              <w:bottom w:val="single" w:sz="6" w:space="0" w:color="B0C4D8"/>
-              <w:right w:val="single" w:sz="6" w:space="0" w:color="B0C4D8"/>
-            </w:tcBorders>
-            <w:shd w:val="clear" w:color="auto" w:fill="D6E4F0"/>
-            <w:tcMar>
-              <w:top w:w="80" w:type="dxa"/>
-              <w:left w:w="120" w:type="dxa"/>
-              <w:bottom w:w="80" w:type="dxa"/>
-              <w:right w:w="120" w:type="dxa"/>
-            </w:tcMar>
-            <w:vAlign w:val="center"/>
-          </w:tcPr>
-          <w:p>
-            <w:pPr>
-              <w:rPr>
-                <w:lang w:val="it-IT"/>
-              </w:rPr>
-            </w:pPr>
-            <w:r>
-              <w:rPr>
-                <w:color w:val="333333"/>
-                <w:lang w:val="it-IT"/>
-              </w:rPr>
-              <w:t>Laporan dikerjakan secara INDIVIDUAL, kecuali ada instruksi khusus dari dosen.</w:t>
-            </w:r>
-          </w:p>
-        </w:tc>
-      </w:tr>
-      <w:tr>
-        <w:tc>
-          <w:tcPr>
-            <w:tcW w:w="540" w:type="dxa"/>
-            <w:tcBorders>
-              <w:top w:val="single" w:sz="6" w:space="0" w:color="B0C4D8"/>
-              <w:left w:val="single" w:sz="6" w:space="0" w:color="B0C4D8"/>
-              <w:bottom w:val="single" w:sz="6" w:space="0" w:color="B0C4D8"/>
-              <w:right w:val="single" w:sz="6" w:space="0" w:color="B0C4D8"/>
-            </w:tcBorders>
-            <w:shd w:val="clear" w:color="auto" w:fill="FFFFFF"/>
-            <w:tcMar>
-              <w:top w:w="80" w:type="dxa"/>
-              <w:left w:w="120" w:type="dxa"/>
-              <w:bottom w:w="80" w:type="dxa"/>
-              <w:right w:w="120" w:type="dxa"/>
-            </w:tcMar>
-            <w:vAlign w:val="center"/>
-          </w:tcPr>
-          <w:p>
-            <w:pPr>
-              <w:jc w:val="center"/>
-            </w:pPr>
-            <w:r>
-              <w:rPr>
-                <w:b/>
-                <w:bCs/>
-                <w:color w:val="1A3557"/>
-              </w:rPr>
-              <w:t>b.</w:t>
-            </w:r>
-          </w:p>
-        </w:tc>
-        <w:tc>
-          <w:tcPr>
-            <w:tcW w:w="8820" w:type="dxa"/>
-            <w:tcBorders>
-              <w:top w:val="single" w:sz="6" w:space="0" w:color="B0C4D8"/>
-              <w:left w:val="single" w:sz="6" w:space="0" w:color="B0C4D8"/>
-              <w:bottom w:val="single" w:sz="6" w:space="0" w:color="B0C4D8"/>
-              <w:right w:val="single" w:sz="6" w:space="0" w:color="B0C4D8"/>
-            </w:tcBorders>
-            <w:shd w:val="clear" w:color="auto" w:fill="FFFFFF"/>
-            <w:tcMar>
-              <w:top w:w="80" w:type="dxa"/>
-              <w:left w:w="120" w:type="dxa"/>
-              <w:bottom w:w="80" w:type="dxa"/>
-              <w:right w:w="120" w:type="dxa"/>
-            </w:tcMar>
-            <w:vAlign w:val="center"/>
-          </w:tcPr>
-          <w:p>
-            <w:pPr>
-              <w:rPr>
-                <w:lang w:val="nb-NO"/>
-              </w:rPr>
-            </w:pPr>
-            <w:r>
-              <w:rPr>
-                <w:color w:val="333333"/>
-                <w:lang w:val="nb-NO"/>
-              </w:rPr>
-              <w:t>Isi laporan harus merupakan hasil pekerjaan sendiri. Plagiarisme (menyalin laporan teman secara identik) akan mendapatkan nilai NOL (0) untuk kedua pihak.</w:t>
-            </w:r>
-          </w:p>
-        </w:tc>
-      </w:tr>
-      <w:tr>
-        <w:tc>
-          <w:tcPr>
-            <w:tcW w:w="540" w:type="dxa"/>
-            <w:tcBorders>
-              <w:top w:val="single" w:sz="6" w:space="0" w:color="B0C4D8"/>
-              <w:left w:val="single" w:sz="6" w:space="0" w:color="B0C4D8"/>
-              <w:bottom w:val="single" w:sz="6" w:space="0" w:color="B0C4D8"/>
-              <w:right w:val="single" w:sz="6" w:space="0" w:color="B0C4D8"/>
-            </w:tcBorders>
-            <w:shd w:val="clear" w:color="auto" w:fill="D6E4F0"/>
-            <w:tcMar>
-              <w:top w:w="80" w:type="dxa"/>
-              <w:left w:w="120" w:type="dxa"/>
-              <w:bottom w:w="80" w:type="dxa"/>
-              <w:right w:w="120" w:type="dxa"/>
-            </w:tcMar>
-            <w:vAlign w:val="center"/>
-          </w:tcPr>
-          <w:p>
-            <w:pPr>
-              <w:jc w:val="center"/>
-            </w:pPr>
-            <w:r>
-              <w:rPr>
-                <w:b/>
-                <w:bCs/>
-                <w:color w:val="1A3557"/>
-              </w:rPr>
-              <w:t>c.</w:t>
-            </w:r>
-          </w:p>
-        </w:tc>
-        <w:tc>
-          <w:tcPr>
-            <w:tcW w:w="8820" w:type="dxa"/>
-            <w:tcBorders>
-              <w:top w:val="single" w:sz="6" w:space="0" w:color="B0C4D8"/>
-              <w:left w:val="single" w:sz="6" w:space="0" w:color="B0C4D8"/>
-              <w:bottom w:val="single" w:sz="6" w:space="0" w:color="B0C4D8"/>
-              <w:right w:val="single" w:sz="6" w:space="0" w:color="B0C4D8"/>
-            </w:tcBorders>
-            <w:shd w:val="clear" w:color="auto" w:fill="D6E4F0"/>
-            <w:tcMar>
-              <w:top w:w="80" w:type="dxa"/>
-              <w:left w:w="120" w:type="dxa"/>
-              <w:bottom w:w="80" w:type="dxa"/>
-              <w:right w:w="120" w:type="dxa"/>
-            </w:tcMar>
-            <w:vAlign w:val="center"/>
-          </w:tcPr>
-          <w:p>
-            <w:pPr>
-              <w:rPr>
-                <w:lang w:val="nb-NO"/>
-              </w:rPr>
-            </w:pPr>
-            <w:r>
-              <w:rPr>
-                <w:color w:val="333333"/>
-                <w:lang w:val="nb-NO"/>
-              </w:rPr>
-              <w:t>Bagian Dasar Teori HARUS ditulis dengan kalimat dan bahasa sendiri, bukan disalin mentah dari modul atau internet.</w:t>
-            </w:r>
-          </w:p>
-        </w:tc>
-      </w:tr>
-      <w:tr>
-        <w:tc>
-          <w:tcPr>
-            <w:tcW w:w="540" w:type="dxa"/>
-            <w:tcBorders>
-              <w:top w:val="single" w:sz="6" w:space="0" w:color="B0C4D8"/>
-              <w:left w:val="single" w:sz="6" w:space="0" w:color="B0C4D8"/>
-              <w:bottom w:val="single" w:sz="6" w:space="0" w:color="B0C4D8"/>
-              <w:right w:val="single" w:sz="6" w:space="0" w:color="B0C4D8"/>
-            </w:tcBorders>
-            <w:shd w:val="clear" w:color="auto" w:fill="FFFFFF"/>
-            <w:tcMar>
-              <w:top w:w="80" w:type="dxa"/>
-              <w:left w:w="120" w:type="dxa"/>
-              <w:bottom w:w="80" w:type="dxa"/>
-              <w:right w:w="120" w:type="dxa"/>
-            </w:tcMar>
-            <w:vAlign w:val="center"/>
-          </w:tcPr>
-          <w:p>
-            <w:pPr>
-              <w:jc w:val="center"/>
-            </w:pPr>
-            <w:r>
-              <w:rPr>
-                <w:b/>
-                <w:bCs/>
-                <w:color w:val="1A3557"/>
-              </w:rPr>
-              <w:t>d.</w:t>
-            </w:r>
-          </w:p>
-        </w:tc>
-        <w:tc>
-          <w:tcPr>
-            <w:tcW w:w="8820" w:type="dxa"/>
-            <w:tcBorders>
-              <w:top w:val="single" w:sz="6" w:space="0" w:color="B0C4D8"/>
-              <w:left w:val="single" w:sz="6" w:space="0" w:color="B0C4D8"/>
-              <w:bottom w:val="single" w:sz="6" w:space="0" w:color="B0C4D8"/>
-              <w:right w:val="single" w:sz="6" w:space="0" w:color="B0C4D8"/>
-            </w:tcBorders>
-            <w:shd w:val="clear" w:color="auto" w:fill="FFFFFF"/>
-            <w:tcMar>
-              <w:top w:w="80" w:type="dxa"/>
-              <w:left w:w="120" w:type="dxa"/>
-              <w:bottom w:w="80" w:type="dxa"/>
-              <w:right w:w="120" w:type="dxa"/>
-            </w:tcMar>
-            <w:vAlign w:val="center"/>
-          </w:tcPr>
-          <w:p>
-            <w:r>
-              <w:rPr>
-                <w:color w:val="333333"/>
-              </w:rPr>
-              <w:t xml:space="preserve">Screenshot WAJIB </w:t>
-            </w:r>
-            <w:proofErr w:type="spellStart"/>
-            <w:r>
-              <w:rPr>
-                <w:color w:val="333333"/>
-              </w:rPr>
-              <w:t>memperlihatkan</w:t>
-            </w:r>
-            <w:proofErr w:type="spellEnd"/>
-            <w:r>
-              <w:rPr>
-                <w:color w:val="333333"/>
-              </w:rPr>
-              <w:t xml:space="preserve"> nama/NIM </w:t>
-            </w:r>
-            <w:proofErr w:type="spellStart"/>
-            <w:r>
-              <w:rPr>
-                <w:color w:val="333333"/>
-              </w:rPr>
-              <w:t>mahasiswa</w:t>
-            </w:r>
-            <w:proofErr w:type="spellEnd"/>
-            <w:r>
-              <w:rPr>
-                <w:color w:val="333333"/>
-              </w:rPr>
-              <w:t xml:space="preserve"> pada salah </w:t>
-            </w:r>
-            <w:proofErr w:type="spellStart"/>
-            <w:r>
-              <w:rPr>
-                <w:color w:val="333333"/>
-              </w:rPr>
-              <w:t>satu</w:t>
-            </w:r>
-            <w:proofErr w:type="spellEnd"/>
-            <w:r>
-              <w:rPr>
-                <w:color w:val="333333"/>
-              </w:rPr>
-              <w:t xml:space="preserve"> </w:t>
-            </w:r>
-            <w:proofErr w:type="spellStart"/>
-            <w:r>
-              <w:rPr>
-                <w:color w:val="333333"/>
-              </w:rPr>
-              <w:t>bagian</w:t>
-            </w:r>
-            <w:proofErr w:type="spellEnd"/>
-            <w:r>
-              <w:rPr>
-                <w:color w:val="333333"/>
-              </w:rPr>
-              <w:t xml:space="preserve"> </w:t>
-            </w:r>
-            <w:proofErr w:type="spellStart"/>
-            <w:r>
-              <w:rPr>
-                <w:color w:val="333333"/>
-              </w:rPr>
-              <w:t>tampilan</w:t>
-            </w:r>
-            <w:proofErr w:type="spellEnd"/>
-            <w:r>
-              <w:rPr>
-                <w:color w:val="333333"/>
-              </w:rPr>
-              <w:t xml:space="preserve"> (</w:t>
-            </w:r>
-            <w:proofErr w:type="spellStart"/>
-            <w:r>
-              <w:rPr>
-                <w:color w:val="333333"/>
-              </w:rPr>
-              <w:t>bisa</w:t>
-            </w:r>
-            <w:proofErr w:type="spellEnd"/>
-            <w:r>
-              <w:rPr>
-                <w:color w:val="333333"/>
-              </w:rPr>
-              <w:t xml:space="preserve"> di </w:t>
-            </w:r>
-            <w:proofErr w:type="spellStart"/>
-            <w:r>
-              <w:rPr>
-                <w:color w:val="333333"/>
-              </w:rPr>
-              <w:t>judul</w:t>
-            </w:r>
-            <w:proofErr w:type="spellEnd"/>
-            <w:r>
-              <w:rPr>
-                <w:color w:val="333333"/>
-              </w:rPr>
-              <w:t xml:space="preserve"> </w:t>
-            </w:r>
-            <w:proofErr w:type="spellStart"/>
-            <w:r>
-              <w:rPr>
-                <w:color w:val="333333"/>
-              </w:rPr>
-              <w:t>halaman</w:t>
-            </w:r>
-            <w:proofErr w:type="spellEnd"/>
-            <w:r>
-              <w:rPr>
-                <w:color w:val="333333"/>
-              </w:rPr>
-              <w:t xml:space="preserve"> web </w:t>
-            </w:r>
-            <w:proofErr w:type="spellStart"/>
-            <w:r>
-              <w:rPr>
-                <w:color w:val="333333"/>
-              </w:rPr>
-              <w:t>atau</w:t>
-            </w:r>
-            <w:proofErr w:type="spellEnd"/>
-            <w:r>
-              <w:rPr>
-                <w:color w:val="333333"/>
-              </w:rPr>
-              <w:t xml:space="preserve"> </w:t>
-            </w:r>
-            <w:proofErr w:type="spellStart"/>
-            <w:r>
-              <w:rPr>
-                <w:color w:val="333333"/>
-              </w:rPr>
-              <w:t>bagian</w:t>
-            </w:r>
-            <w:proofErr w:type="spellEnd"/>
-            <w:r>
-              <w:rPr>
-                <w:color w:val="333333"/>
-              </w:rPr>
-              <w:t xml:space="preserve"> lain) </w:t>
-            </w:r>
-            <w:proofErr w:type="spellStart"/>
-            <w:r>
-              <w:rPr>
-                <w:color w:val="333333"/>
-              </w:rPr>
-              <w:t>sebagai</w:t>
-            </w:r>
-            <w:proofErr w:type="spellEnd"/>
-            <w:r>
-              <w:rPr>
-                <w:color w:val="333333"/>
-              </w:rPr>
-              <w:t xml:space="preserve"> </w:t>
-            </w:r>
-            <w:proofErr w:type="spellStart"/>
-            <w:r>
-              <w:rPr>
-                <w:color w:val="333333"/>
-              </w:rPr>
-              <w:t>bukti</w:t>
-            </w:r>
-            <w:proofErr w:type="spellEnd"/>
-            <w:r>
-              <w:rPr>
-                <w:color w:val="333333"/>
-              </w:rPr>
-              <w:t xml:space="preserve"> </w:t>
-            </w:r>
-            <w:proofErr w:type="spellStart"/>
-            <w:r>
-              <w:rPr>
-                <w:color w:val="333333"/>
-              </w:rPr>
-              <w:t>keaslian</w:t>
-            </w:r>
-            <w:proofErr w:type="spellEnd"/>
-            <w:r>
-              <w:rPr>
-                <w:color w:val="333333"/>
-              </w:rPr>
-              <w:t xml:space="preserve"> </w:t>
-            </w:r>
-            <w:proofErr w:type="spellStart"/>
-            <w:r>
-              <w:rPr>
-                <w:color w:val="333333"/>
-              </w:rPr>
-              <w:t>pekerjaan</w:t>
-            </w:r>
-            <w:proofErr w:type="spellEnd"/>
-            <w:r>
-              <w:rPr>
-                <w:color w:val="333333"/>
-              </w:rPr>
-              <w:t>.</w:t>
-            </w:r>
-          </w:p>
-        </w:tc>
-      </w:tr>
-      <w:tr>
-        <w:tc>
-          <w:tcPr>
-            <w:tcW w:w="540" w:type="dxa"/>
-            <w:tcBorders>
-              <w:top w:val="single" w:sz="6" w:space="0" w:color="B0C4D8"/>
-              <w:left w:val="single" w:sz="6" w:space="0" w:color="B0C4D8"/>
-              <w:bottom w:val="single" w:sz="6" w:space="0" w:color="B0C4D8"/>
-              <w:right w:val="single" w:sz="6" w:space="0" w:color="B0C4D8"/>
-            </w:tcBorders>
-            <w:shd w:val="clear" w:color="auto" w:fill="D6E4F0"/>
-            <w:tcMar>
-              <w:top w:w="80" w:type="dxa"/>
-              <w:left w:w="120" w:type="dxa"/>
-              <w:bottom w:w="80" w:type="dxa"/>
-              <w:right w:w="120" w:type="dxa"/>
-            </w:tcMar>
-            <w:vAlign w:val="center"/>
-          </w:tcPr>
-          <w:p>
-            <w:pPr>
-              <w:jc w:val="center"/>
-            </w:pPr>
-            <w:r>
-              <w:rPr>
-                <w:b/>
-                <w:bCs/>
-                <w:color w:val="1A3557"/>
-              </w:rPr>
-              <w:t>e.</w:t>
-            </w:r>
-          </w:p>
-        </w:tc>
-        <w:tc>
-          <w:tcPr>
-            <w:tcW w:w="8820" w:type="dxa"/>
-            <w:tcBorders>
-              <w:top w:val="single" w:sz="6" w:space="0" w:color="B0C4D8"/>
-              <w:left w:val="single" w:sz="6" w:space="0" w:color="B0C4D8"/>
-              <w:bottom w:val="single" w:sz="6" w:space="0" w:color="B0C4D8"/>
-              <w:right w:val="single" w:sz="6" w:space="0" w:color="B0C4D8"/>
-            </w:tcBorders>
-            <w:shd w:val="clear" w:color="auto" w:fill="D6E4F0"/>
-            <w:tcMar>
-              <w:top w:w="80" w:type="dxa"/>
-              <w:left w:w="120" w:type="dxa"/>
-              <w:bottom w:w="80" w:type="dxa"/>
-              <w:right w:w="120" w:type="dxa"/>
-            </w:tcMar>
-            <w:vAlign w:val="center"/>
-          </w:tcPr>
-          <w:p>
-            <w:proofErr w:type="spellStart"/>
-            <w:r>
-              <w:rPr>
-                <w:color w:val="333333"/>
-              </w:rPr>
-              <w:t>Semua</w:t>
-            </w:r>
-            <w:proofErr w:type="spellEnd"/>
-            <w:r>
-              <w:rPr>
-                <w:color w:val="333333"/>
-              </w:rPr>
-              <w:t xml:space="preserve"> </w:t>
-            </w:r>
-            <w:proofErr w:type="spellStart"/>
-            <w:r>
-              <w:rPr>
-                <w:color w:val="333333"/>
-              </w:rPr>
-              <w:t>teks</w:t>
-            </w:r>
-            <w:proofErr w:type="spellEnd"/>
-            <w:r>
-              <w:rPr>
-                <w:color w:val="333333"/>
-              </w:rPr>
-              <w:t xml:space="preserve"> </w:t>
-            </w:r>
-            <w:proofErr w:type="spellStart"/>
-            <w:r>
-              <w:rPr>
-                <w:color w:val="333333"/>
-              </w:rPr>
-              <w:t>dalam</w:t>
-            </w:r>
-            <w:proofErr w:type="spellEnd"/>
-            <w:r>
-              <w:rPr>
-                <w:color w:val="333333"/>
-              </w:rPr>
-              <w:t xml:space="preserve"> </w:t>
-            </w:r>
-            <w:proofErr w:type="spellStart"/>
-            <w:r>
-              <w:rPr>
-                <w:color w:val="333333"/>
-              </w:rPr>
-              <w:t>kotak</w:t>
-            </w:r>
-            <w:proofErr w:type="spellEnd"/>
-            <w:r>
-              <w:rPr>
-                <w:color w:val="333333"/>
-              </w:rPr>
-              <w:t xml:space="preserve"> yang </w:t>
-            </w:r>
-            <w:proofErr w:type="spellStart"/>
-            <w:r>
-              <w:rPr>
-                <w:color w:val="333333"/>
-              </w:rPr>
-              <w:t>berwarna</w:t>
-            </w:r>
-            <w:proofErr w:type="spellEnd"/>
-            <w:r>
-              <w:rPr>
-                <w:color w:val="333333"/>
-              </w:rPr>
-              <w:t xml:space="preserve"> </w:t>
-            </w:r>
-            <w:proofErr w:type="spellStart"/>
-            <w:r>
-              <w:rPr>
-                <w:color w:val="333333"/>
-              </w:rPr>
-              <w:t>abu-abu</w:t>
-            </w:r>
-            <w:proofErr w:type="spellEnd"/>
-            <w:r>
-              <w:rPr>
-                <w:color w:val="333333"/>
-              </w:rPr>
-              <w:t>/</w:t>
-            </w:r>
-            <w:proofErr w:type="spellStart"/>
-            <w:r>
-              <w:rPr>
-                <w:color w:val="333333"/>
-              </w:rPr>
-              <w:t>biru</w:t>
-            </w:r>
-            <w:proofErr w:type="spellEnd"/>
-            <w:r>
-              <w:rPr>
-                <w:color w:val="333333"/>
-              </w:rPr>
-              <w:t xml:space="preserve"> </w:t>
-            </w:r>
-            <w:proofErr w:type="spellStart"/>
-            <w:r>
-              <w:rPr>
-                <w:color w:val="333333"/>
-              </w:rPr>
-              <w:t>muda</w:t>
-            </w:r>
-            <w:proofErr w:type="spellEnd"/>
-            <w:r>
-              <w:rPr>
-                <w:color w:val="333333"/>
-              </w:rPr>
-              <w:t xml:space="preserve"> dan </w:t>
-            </w:r>
-            <w:proofErr w:type="spellStart"/>
-            <w:r>
-              <w:rPr>
-                <w:color w:val="333333"/>
-              </w:rPr>
-              <w:t>bersifat</w:t>
-            </w:r>
-            <w:proofErr w:type="spellEnd"/>
-            <w:r>
-              <w:rPr>
-                <w:color w:val="333333"/>
-              </w:rPr>
-              <w:t xml:space="preserve"> miring </w:t>
-            </w:r>
-            <w:proofErr w:type="spellStart"/>
-            <w:r>
-              <w:rPr>
-                <w:color w:val="333333"/>
-              </w:rPr>
-              <w:t>adalah</w:t>
-            </w:r>
-            <w:proofErr w:type="spellEnd"/>
-            <w:r>
-              <w:rPr>
-                <w:color w:val="333333"/>
-              </w:rPr>
-              <w:t xml:space="preserve"> </w:t>
-            </w:r>
-            <w:proofErr w:type="spellStart"/>
-            <w:r>
-              <w:rPr>
-                <w:color w:val="333333"/>
-              </w:rPr>
-              <w:t>instruksi</w:t>
-            </w:r>
-            <w:proofErr w:type="spellEnd"/>
-            <w:r>
-              <w:rPr>
-                <w:color w:val="333333"/>
-              </w:rPr>
-              <w:t xml:space="preserve"> yang HARUS </w:t>
-            </w:r>
-            <w:proofErr w:type="spellStart"/>
-            <w:r>
-              <w:rPr>
-                <w:color w:val="333333"/>
-              </w:rPr>
-              <w:t>diganti</w:t>
-            </w:r>
-            <w:proofErr w:type="spellEnd"/>
-            <w:r>
-              <w:rPr>
-                <w:color w:val="333333"/>
-              </w:rPr>
-              <w:t xml:space="preserve"> </w:t>
-            </w:r>
-            <w:proofErr w:type="spellStart"/>
-            <w:r>
-              <w:rPr>
-                <w:color w:val="333333"/>
-              </w:rPr>
-              <w:t>dengan</w:t>
-            </w:r>
-            <w:proofErr w:type="spellEnd"/>
-            <w:r>
-              <w:rPr>
-                <w:color w:val="333333"/>
-              </w:rPr>
-              <w:t xml:space="preserve"> </w:t>
-            </w:r>
-            <w:proofErr w:type="spellStart"/>
-            <w:r>
-              <w:rPr>
-                <w:color w:val="333333"/>
-              </w:rPr>
-              <w:t>isi</w:t>
-            </w:r>
-            <w:proofErr w:type="spellEnd"/>
-            <w:r>
-              <w:rPr>
-                <w:color w:val="333333"/>
-              </w:rPr>
-              <w:t xml:space="preserve"> yang </w:t>
-            </w:r>
-            <w:proofErr w:type="spellStart"/>
-            <w:r>
-              <w:rPr>
-                <w:color w:val="333333"/>
-              </w:rPr>
-              <w:t>sesungguhnya</w:t>
-            </w:r>
-            <w:proofErr w:type="spellEnd"/>
-            <w:r>
-              <w:rPr>
-                <w:color w:val="333333"/>
-              </w:rPr>
-              <w:t>.</w:t>
-            </w:r>
-          </w:p>
-        </w:tc>
-      </w:tr>
-    </w:tbl>
-    <w:p/>
-    <w:p>
-      <w:pPr>
-        <w:spacing w:before="200" w:after="80"/>
-      </w:pPr>
-      <w:r>
-        <w:rPr>
-          <w:b/>
-          <w:bCs/>
-          <w:color w:val="2C5F8A"/>
-          <w:sz w:val="21"/>
-          <w:szCs w:val="21"/>
-        </w:rPr>
-        <w:t xml:space="preserve">2. Format File dan </w:t>
-      </w:r>
-      <w:proofErr w:type="spellStart"/>
-      <w:r>
-        <w:rPr>
-          <w:b/>
-          <w:bCs/>
-          <w:color w:val="2C5F8A"/>
-          <w:sz w:val="21"/>
-          <w:szCs w:val="21"/>
-        </w:rPr>
-        <w:t>Ketentuan</w:t>
-      </w:r>
-      <w:proofErr w:type="spellEnd"/>
-      <w:r>
-        <w:rPr>
-          <w:b/>
-          <w:bCs/>
-          <w:color w:val="2C5F8A"/>
-          <w:sz w:val="21"/>
-          <w:szCs w:val="21"/>
-        </w:rPr>
-        <w:t xml:space="preserve"> </w:t>
-      </w:r>
-      <w:proofErr w:type="spellStart"/>
-      <w:r>
-        <w:rPr>
-          <w:b/>
-          <w:bCs/>
-          <w:color w:val="2C5F8A"/>
-          <w:sz w:val="21"/>
-          <w:szCs w:val="21"/>
-        </w:rPr>
-        <w:t>Pengumpulan</w:t>
-      </w:r>
-      <w:proofErr w:type="spellEnd"/>
-    </w:p>
-    <w:tbl>
-      <w:tblPr>
-        <w:tblW w:w="9360" w:type="dxa"/>
-        <w:tblBorders>
-          <w:top w:val="single" w:sz="4" w:space="0" w:color="auto"/>
-          <w:left w:val="single" w:sz="4" w:space="0" w:color="auto"/>
-          <w:bottom w:val="single" w:sz="4" w:space="0" w:color="auto"/>
-          <w:right w:val="single" w:sz="4" w:space="0" w:color="auto"/>
-          <w:insideH w:val="single" w:sz="4" w:space="0" w:color="auto"/>
-          <w:insideV w:val="single" w:sz="4" w:space="0" w:color="auto"/>
-        </w:tblBorders>
-        <w:tblCellMar>
-          <w:left w:w="10" w:type="dxa"/>
-          <w:right w:w="10" w:type="dxa"/>
-        </w:tblCellMar>
-        <w:tblLook w:val="04A0" w:firstRow="1" w:lastRow="0" w:firstColumn="1" w:lastColumn="0" w:noHBand="0" w:noVBand="1"/>
-      </w:tblPr>
-      <w:tblGrid>
-        <w:gridCol w:w="2400"/>
-        <w:gridCol w:w="6960"/>
-      </w:tblGrid>
-      <w:tr>
-        <w:tc>
-          <w:tcPr>
-            <w:tcW w:w="2400" w:type="dxa"/>
-            <w:tcBorders>
-              <w:top w:val="single" w:sz="6" w:space="0" w:color="2C5F8A"/>
-              <w:left w:val="single" w:sz="6" w:space="0" w:color="2C5F8A"/>
-              <w:bottom w:val="single" w:sz="6" w:space="0" w:color="2C5F8A"/>
-              <w:right w:val="single" w:sz="6" w:space="0" w:color="2C5F8A"/>
-            </w:tcBorders>
-            <w:shd w:val="clear" w:color="auto" w:fill="1A3557"/>
-            <w:tcMar>
-              <w:top w:w="100" w:type="dxa"/>
-              <w:left w:w="120" w:type="dxa"/>
-              <w:bottom w:w="100" w:type="dxa"/>
-              <w:right w:w="120" w:type="dxa"/>
-            </w:tcMar>
-            <w:vAlign w:val="center"/>
-          </w:tcPr>
-          <w:p>
-            <w:pPr>
-              <w:jc w:val="center"/>
-            </w:pPr>
-            <w:r>
-              <w:rPr>
-                <w:b/>
-                <w:bCs/>
-                <w:color w:val="FFFFFF"/>
-              </w:rPr>
-              <w:t>Hal</w:t>
-            </w:r>
-          </w:p>
-        </w:tc>
-        <w:tc>
-          <w:tcPr>
-            <w:tcW w:w="6960" w:type="dxa"/>
-            <w:tcBorders>
-              <w:top w:val="single" w:sz="6" w:space="0" w:color="2C5F8A"/>
-              <w:left w:val="single" w:sz="6" w:space="0" w:color="2C5F8A"/>
-              <w:bottom w:val="single" w:sz="6" w:space="0" w:color="2C5F8A"/>
-              <w:right w:val="single" w:sz="6" w:space="0" w:color="2C5F8A"/>
-            </w:tcBorders>
-            <w:shd w:val="clear" w:color="auto" w:fill="1A3557"/>
-            <w:tcMar>
-              <w:top w:w="100" w:type="dxa"/>
-              <w:left w:w="120" w:type="dxa"/>
-              <w:bottom w:w="100" w:type="dxa"/>
-              <w:right w:w="120" w:type="dxa"/>
-            </w:tcMar>
-            <w:vAlign w:val="center"/>
-          </w:tcPr>
-          <w:p>
-            <w:pPr>
-              <w:jc w:val="center"/>
-            </w:pPr>
-            <w:proofErr w:type="spellStart"/>
-            <w:r>
-              <w:rPr>
-                <w:b/>
-                <w:bCs/>
-                <w:color w:val="FFFFFF"/>
-              </w:rPr>
-              <w:t>Ketentuan</w:t>
-            </w:r>
-            <w:proofErr w:type="spellEnd"/>
-          </w:p>
-        </w:tc>
-      </w:tr>
-      <w:tr>
-        <w:tc>
-          <w:tcPr>
-            <w:tcW w:w="2400" w:type="dxa"/>
-            <w:tcBorders>
-              <w:top w:val="single" w:sz="6" w:space="0" w:color="B0C4D8"/>
-              <w:left w:val="single" w:sz="6" w:space="0" w:color="B0C4D8"/>
-              <w:bottom w:val="single" w:sz="6" w:space="0" w:color="B0C4D8"/>
-              <w:right w:val="single" w:sz="6" w:space="0" w:color="B0C4D8"/>
-            </w:tcBorders>
-            <w:shd w:val="clear" w:color="auto" w:fill="D6E4F0"/>
-            <w:tcMar>
-              <w:top w:w="80" w:type="dxa"/>
-              <w:left w:w="120" w:type="dxa"/>
-              <w:bottom w:w="80" w:type="dxa"/>
-              <w:right w:w="120" w:type="dxa"/>
-            </w:tcMar>
-            <w:vAlign w:val="center"/>
-          </w:tcPr>
-          <w:p>
-            <w:r>
-              <w:rPr>
-                <w:b/>
-                <w:bCs/>
-                <w:color w:val="1A3557"/>
-              </w:rPr>
-              <w:t>Format File</w:t>
-            </w:r>
-          </w:p>
-        </w:tc>
-        <w:tc>
-          <w:tcPr>
-            <w:tcW w:w="6960" w:type="dxa"/>
-            <w:tcBorders>
-              <w:top w:val="single" w:sz="6" w:space="0" w:color="B0C4D8"/>
-              <w:left w:val="single" w:sz="6" w:space="0" w:color="B0C4D8"/>
-              <w:bottom w:val="single" w:sz="6" w:space="0" w:color="B0C4D8"/>
-              <w:right w:val="single" w:sz="6" w:space="0" w:color="B0C4D8"/>
-            </w:tcBorders>
-            <w:shd w:val="clear" w:color="auto" w:fill="D6E4F0"/>
-            <w:tcMar>
-              <w:top w:w="80" w:type="dxa"/>
-              <w:left w:w="120" w:type="dxa"/>
-              <w:bottom w:w="80" w:type="dxa"/>
-              <w:right w:w="120" w:type="dxa"/>
-            </w:tcMar>
-            <w:vAlign w:val="center"/>
-          </w:tcPr>
-          <w:p>
-            <w:r>
-              <w:rPr>
-                <w:color w:val="333333"/>
-              </w:rPr>
-              <w:t xml:space="preserve">Microsoft Word (.docx). </w:t>
-            </w:r>
-            <w:proofErr w:type="spellStart"/>
-            <w:r>
-              <w:rPr>
-                <w:color w:val="333333"/>
-              </w:rPr>
-              <w:t>Konversi</w:t>
-            </w:r>
-            <w:proofErr w:type="spellEnd"/>
-            <w:r>
-              <w:rPr>
-                <w:color w:val="333333"/>
-              </w:rPr>
-              <w:t xml:space="preserve"> </w:t>
-            </w:r>
-            <w:proofErr w:type="spellStart"/>
-            <w:r>
-              <w:rPr>
-                <w:color w:val="333333"/>
-              </w:rPr>
-              <w:t>ke</w:t>
-            </w:r>
-            <w:proofErr w:type="spellEnd"/>
-            <w:r>
-              <w:rPr>
-                <w:color w:val="333333"/>
-              </w:rPr>
-              <w:t xml:space="preserve"> PDF </w:t>
-            </w:r>
-            <w:proofErr w:type="spellStart"/>
-            <w:r>
-              <w:rPr>
-                <w:color w:val="333333"/>
-              </w:rPr>
-              <w:t>jika</w:t>
-            </w:r>
-            <w:proofErr w:type="spellEnd"/>
-            <w:r>
-              <w:rPr>
-                <w:color w:val="333333"/>
-              </w:rPr>
-              <w:t xml:space="preserve"> </w:t>
-            </w:r>
-            <w:proofErr w:type="spellStart"/>
-            <w:r>
-              <w:rPr>
-                <w:color w:val="333333"/>
-              </w:rPr>
-              <w:t>diminta</w:t>
-            </w:r>
-            <w:proofErr w:type="spellEnd"/>
-            <w:r>
-              <w:rPr>
-                <w:color w:val="333333"/>
-              </w:rPr>
-              <w:t xml:space="preserve"> </w:t>
-            </w:r>
-            <w:proofErr w:type="spellStart"/>
-            <w:r>
-              <w:rPr>
-                <w:color w:val="333333"/>
-              </w:rPr>
-              <w:t>dosen</w:t>
-            </w:r>
-            <w:proofErr w:type="spellEnd"/>
-            <w:r>
-              <w:rPr>
-                <w:color w:val="333333"/>
-              </w:rPr>
-              <w:t>.</w:t>
-            </w:r>
-          </w:p>
-        </w:tc>
-      </w:tr>
-      <w:tr>
-        <w:tc>
-          <w:tcPr>
-            <w:tcW w:w="2400" w:type="dxa"/>
-            <w:tcBorders>
-              <w:top w:val="single" w:sz="6" w:space="0" w:color="B0C4D8"/>
-              <w:left w:val="single" w:sz="6" w:space="0" w:color="B0C4D8"/>
-              <w:bottom w:val="single" w:sz="6" w:space="0" w:color="B0C4D8"/>
-              <w:right w:val="single" w:sz="6" w:space="0" w:color="B0C4D8"/>
-            </w:tcBorders>
-            <w:shd w:val="clear" w:color="auto" w:fill="D6E4F0"/>
-            <w:tcMar>
-              <w:top w:w="80" w:type="dxa"/>
-              <w:left w:w="120" w:type="dxa"/>
-              <w:bottom w:w="80" w:type="dxa"/>
-              <w:right w:w="120" w:type="dxa"/>
-            </w:tcMar>
-            <w:vAlign w:val="center"/>
-          </w:tcPr>
-          <w:p>
-            <w:r>
-              <w:rPr>
-                <w:b/>
-                <w:bCs/>
-                <w:color w:val="1A3557"/>
-              </w:rPr>
-              <w:t>Nama File</w:t>
-            </w:r>
-          </w:p>
-        </w:tc>
-        <w:tc>
-          <w:tcPr>
-            <w:tcW w:w="6960" w:type="dxa"/>
-            <w:tcBorders>
-              <w:top w:val="single" w:sz="6" w:space="0" w:color="B0C4D8"/>
-              <w:left w:val="single" w:sz="6" w:space="0" w:color="B0C4D8"/>
-              <w:bottom w:val="single" w:sz="6" w:space="0" w:color="B0C4D8"/>
-              <w:right w:val="single" w:sz="6" w:space="0" w:color="B0C4D8"/>
-            </w:tcBorders>
-            <w:shd w:val="clear" w:color="auto" w:fill="FFFFFF"/>
-            <w:tcMar>
-              <w:top w:w="80" w:type="dxa"/>
-              <w:left w:w="120" w:type="dxa"/>
-              <w:bottom w:w="80" w:type="dxa"/>
-              <w:right w:w="120" w:type="dxa"/>
-            </w:tcMar>
-            <w:vAlign w:val="center"/>
-          </w:tcPr>
-          <w:p>
-            <w:r>
-              <w:rPr>
-                <w:color w:val="333333"/>
-              </w:rPr>
-              <w:t>Laporan_</w:t>
-            </w:r>
-            <w:proofErr w:type="gramStart"/>
-            <w:r>
-              <w:rPr>
-                <w:color w:val="333333"/>
-              </w:rPr>
-              <w:t>Modul[</w:t>
-            </w:r>
-            <w:proofErr w:type="gramEnd"/>
-            <w:r>
-              <w:rPr>
-                <w:color w:val="333333"/>
-              </w:rPr>
-              <w:t xml:space="preserve">No]_[NIM]_[NamaLengkap].docx </w:t>
-            </w:r>
-            <w:proofErr w:type="spellStart"/>
-            <w:r>
-              <w:rPr>
-                <w:color w:val="333333"/>
-              </w:rPr>
-              <w:t>Contoh</w:t>
-            </w:r>
-            <w:proofErr w:type="spellEnd"/>
-            <w:r>
-              <w:rPr>
-                <w:color w:val="333333"/>
-              </w:rPr>
-              <w:t>: Laporan_Modul02_12320001_AhmadDhani.docx</w:t>
-            </w:r>
-          </w:p>
-        </w:tc>
-      </w:tr>
-      <w:tr>
-        <w:tc>
-          <w:tcPr>
-            <w:tcW w:w="2400" w:type="dxa"/>
-            <w:tcBorders>
-              <w:top w:val="single" w:sz="6" w:space="0" w:color="B0C4D8"/>
-              <w:left w:val="single" w:sz="6" w:space="0" w:color="B0C4D8"/>
-              <w:bottom w:val="single" w:sz="6" w:space="0" w:color="B0C4D8"/>
-              <w:right w:val="single" w:sz="6" w:space="0" w:color="B0C4D8"/>
-            </w:tcBorders>
-            <w:shd w:val="clear" w:color="auto" w:fill="D6E4F0"/>
-            <w:tcMar>
-              <w:top w:w="80" w:type="dxa"/>
-              <w:left w:w="120" w:type="dxa"/>
-              <w:bottom w:w="80" w:type="dxa"/>
-              <w:right w:w="120" w:type="dxa"/>
-            </w:tcMar>
-            <w:vAlign w:val="center"/>
-          </w:tcPr>
-          <w:p>
-            <w:proofErr w:type="spellStart"/>
-            <w:r>
-              <w:rPr>
-                <w:b/>
-                <w:bCs/>
-                <w:color w:val="1A3557"/>
-              </w:rPr>
-              <w:t>Ukuran</w:t>
-            </w:r>
-            <w:proofErr w:type="spellEnd"/>
-            <w:r>
-              <w:rPr>
-                <w:b/>
-                <w:bCs/>
-                <w:color w:val="1A3557"/>
-              </w:rPr>
-              <w:t xml:space="preserve"> </w:t>
-            </w:r>
-            <w:proofErr w:type="spellStart"/>
-            <w:r>
-              <w:rPr>
-                <w:b/>
-                <w:bCs/>
-                <w:color w:val="1A3557"/>
-              </w:rPr>
-              <w:t>Kertas</w:t>
-            </w:r>
-            <w:proofErr w:type="spellEnd"/>
-          </w:p>
-        </w:tc>
-        <w:tc>
-          <w:tcPr>
-            <w:tcW w:w="6960" w:type="dxa"/>
-            <w:tcBorders>
-              <w:top w:val="single" w:sz="6" w:space="0" w:color="B0C4D8"/>
-              <w:left w:val="single" w:sz="6" w:space="0" w:color="B0C4D8"/>
-              <w:bottom w:val="single" w:sz="6" w:space="0" w:color="B0C4D8"/>
-              <w:right w:val="single" w:sz="6" w:space="0" w:color="B0C4D8"/>
-            </w:tcBorders>
-            <w:shd w:val="clear" w:color="auto" w:fill="D6E4F0"/>
-            <w:tcMar>
-              <w:top w:w="80" w:type="dxa"/>
-              <w:left w:w="120" w:type="dxa"/>
-              <w:bottom w:w="80" w:type="dxa"/>
-              <w:right w:w="120" w:type="dxa"/>
-            </w:tcMar>
-            <w:vAlign w:val="center"/>
-          </w:tcPr>
-          <w:p>
-            <w:r>
-              <w:rPr>
-                <w:color w:val="333333"/>
-              </w:rPr>
-              <w:t>A4 (210 × 297 mm)</w:t>
-            </w:r>
-          </w:p>
-        </w:tc>
-      </w:tr>
-      <w:tr>
-        <w:tc>
-          <w:tcPr>
-            <w:tcW w:w="2400" w:type="dxa"/>
-            <w:tcBorders>
-              <w:top w:val="single" w:sz="6" w:space="0" w:color="B0C4D8"/>
-              <w:left w:val="single" w:sz="6" w:space="0" w:color="B0C4D8"/>
-              <w:bottom w:val="single" w:sz="6" w:space="0" w:color="B0C4D8"/>
-              <w:right w:val="single" w:sz="6" w:space="0" w:color="B0C4D8"/>
-            </w:tcBorders>
-            <w:shd w:val="clear" w:color="auto" w:fill="D6E4F0"/>
-            <w:tcMar>
-              <w:top w:w="80" w:type="dxa"/>
-              <w:left w:w="120" w:type="dxa"/>
-              <w:bottom w:w="80" w:type="dxa"/>
-              <w:right w:w="120" w:type="dxa"/>
-            </w:tcMar>
-            <w:vAlign w:val="center"/>
-          </w:tcPr>
-          <w:p>
-            <w:r>
-              <w:rPr>
-                <w:b/>
-                <w:bCs/>
-                <w:color w:val="1A3557"/>
-              </w:rPr>
-              <w:t>Margin</w:t>
-            </w:r>
-          </w:p>
-        </w:tc>
-        <w:tc>
-          <w:tcPr>
-            <w:tcW w:w="6960" w:type="dxa"/>
-            <w:tcBorders>
-              <w:top w:val="single" w:sz="6" w:space="0" w:color="B0C4D8"/>
-              <w:left w:val="single" w:sz="6" w:space="0" w:color="B0C4D8"/>
-              <w:bottom w:val="single" w:sz="6" w:space="0" w:color="B0C4D8"/>
-              <w:right w:val="single" w:sz="6" w:space="0" w:color="B0C4D8"/>
-            </w:tcBorders>
-            <w:shd w:val="clear" w:color="auto" w:fill="FFFFFF"/>
-            <w:tcMar>
-              <w:top w:w="80" w:type="dxa"/>
-              <w:left w:w="120" w:type="dxa"/>
-              <w:bottom w:w="80" w:type="dxa"/>
-              <w:right w:w="120" w:type="dxa"/>
-            </w:tcMar>
-            <w:vAlign w:val="center"/>
-          </w:tcPr>
-          <w:p>
-            <w:r>
-              <w:rPr>
-                <w:color w:val="333333"/>
-              </w:rPr>
-              <w:t>Atas: 3 cm | Bawah: 3 cm | Kiri: 4 cm | Kanan: 3 cm</w:t>
-            </w:r>
-          </w:p>
-        </w:tc>
-      </w:tr>
-      <w:tr>
-        <w:tc>
-          <w:tcPr>
-            <w:tcW w:w="2400" w:type="dxa"/>
-            <w:tcBorders>
-              <w:top w:val="single" w:sz="6" w:space="0" w:color="B0C4D8"/>
-              <w:left w:val="single" w:sz="6" w:space="0" w:color="B0C4D8"/>
-              <w:bottom w:val="single" w:sz="6" w:space="0" w:color="B0C4D8"/>
-              <w:right w:val="single" w:sz="6" w:space="0" w:color="B0C4D8"/>
-            </w:tcBorders>
-            <w:shd w:val="clear" w:color="auto" w:fill="D6E4F0"/>
-            <w:tcMar>
-              <w:top w:w="80" w:type="dxa"/>
-              <w:left w:w="120" w:type="dxa"/>
-              <w:bottom w:w="80" w:type="dxa"/>
-              <w:right w:w="120" w:type="dxa"/>
-            </w:tcMar>
-            <w:vAlign w:val="center"/>
-          </w:tcPr>
-          <w:p>
-            <w:r>
-              <w:rPr>
-                <w:b/>
-                <w:bCs/>
-                <w:color w:val="1A3557"/>
-              </w:rPr>
-              <w:t>Font Teks Isi</w:t>
-            </w:r>
-          </w:p>
-        </w:tc>
-        <w:tc>
-          <w:tcPr>
-            <w:tcW w:w="6960" w:type="dxa"/>
-            <w:tcBorders>
-              <w:top w:val="single" w:sz="6" w:space="0" w:color="B0C4D8"/>
-              <w:left w:val="single" w:sz="6" w:space="0" w:color="B0C4D8"/>
-              <w:bottom w:val="single" w:sz="6" w:space="0" w:color="B0C4D8"/>
-              <w:right w:val="single" w:sz="6" w:space="0" w:color="B0C4D8"/>
-            </w:tcBorders>
-            <w:shd w:val="clear" w:color="auto" w:fill="D6E4F0"/>
-            <w:tcMar>
-              <w:top w:w="80" w:type="dxa"/>
-              <w:left w:w="120" w:type="dxa"/>
-              <w:bottom w:w="80" w:type="dxa"/>
-              <w:right w:w="120" w:type="dxa"/>
-            </w:tcMar>
-            <w:vAlign w:val="center"/>
-          </w:tcPr>
-          <w:p>
-            <w:r>
-              <w:rPr>
-                <w:color w:val="333333"/>
-              </w:rPr>
-              <w:t xml:space="preserve">Arial, </w:t>
-            </w:r>
-            <w:proofErr w:type="spellStart"/>
-            <w:r>
-              <w:rPr>
-                <w:color w:val="333333"/>
-              </w:rPr>
-              <w:t>ukuran</w:t>
-            </w:r>
-            <w:proofErr w:type="spellEnd"/>
-            <w:r>
-              <w:rPr>
-                <w:color w:val="333333"/>
-              </w:rPr>
-              <w:t xml:space="preserve"> 11pt, </w:t>
-            </w:r>
-            <w:proofErr w:type="spellStart"/>
-            <w:r>
-              <w:rPr>
-                <w:color w:val="333333"/>
-              </w:rPr>
-              <w:t>spasi</w:t>
-            </w:r>
-            <w:proofErr w:type="spellEnd"/>
-            <w:r>
-              <w:rPr>
-                <w:color w:val="333333"/>
-              </w:rPr>
-              <w:t xml:space="preserve"> 1.15</w:t>
-            </w:r>
-          </w:p>
-        </w:tc>
-      </w:tr>
-      <w:tr>
-        <w:tc>
-          <w:tcPr>
-            <w:tcW w:w="2400" w:type="dxa"/>
-            <w:tcBorders>
-              <w:top w:val="single" w:sz="6" w:space="0" w:color="B0C4D8"/>
-              <w:left w:val="single" w:sz="6" w:space="0" w:color="B0C4D8"/>
-              <w:bottom w:val="single" w:sz="6" w:space="0" w:color="B0C4D8"/>
-              <w:right w:val="single" w:sz="6" w:space="0" w:color="B0C4D8"/>
-            </w:tcBorders>
-            <w:shd w:val="clear" w:color="auto" w:fill="D6E4F0"/>
-            <w:tcMar>
-              <w:top w:w="80" w:type="dxa"/>
-              <w:left w:w="120" w:type="dxa"/>
-              <w:bottom w:w="80" w:type="dxa"/>
-              <w:right w:w="120" w:type="dxa"/>
-            </w:tcMar>
-            <w:vAlign w:val="center"/>
-          </w:tcPr>
-          <w:p>
-            <w:r>
-              <w:rPr>
-                <w:b/>
-                <w:bCs/>
-                <w:color w:val="1A3557"/>
-              </w:rPr>
-              <w:t>Font Kode Program</w:t>
-            </w:r>
-          </w:p>
-        </w:tc>
-        <w:tc>
-          <w:tcPr>
-            <w:tcW w:w="6960" w:type="dxa"/>
-            <w:tcBorders>
-              <w:top w:val="single" w:sz="6" w:space="0" w:color="B0C4D8"/>
-              <w:left w:val="single" w:sz="6" w:space="0" w:color="B0C4D8"/>
-              <w:bottom w:val="single" w:sz="6" w:space="0" w:color="B0C4D8"/>
-              <w:right w:val="single" w:sz="6" w:space="0" w:color="B0C4D8"/>
-            </w:tcBorders>
-            <w:shd w:val="clear" w:color="auto" w:fill="FFFFFF"/>
-            <w:tcMar>
-              <w:top w:w="80" w:type="dxa"/>
-              <w:left w:w="120" w:type="dxa"/>
-              <w:bottom w:w="80" w:type="dxa"/>
-              <w:right w:w="120" w:type="dxa"/>
-            </w:tcMar>
-            <w:vAlign w:val="center"/>
-          </w:tcPr>
-          <w:p>
-            <w:r>
-              <w:rPr>
-                <w:color w:val="333333"/>
-              </w:rPr>
-              <w:t xml:space="preserve">Courier New, </w:t>
-            </w:r>
-            <w:proofErr w:type="spellStart"/>
-            <w:r>
-              <w:rPr>
-                <w:color w:val="333333"/>
-              </w:rPr>
-              <w:t>ukuran</w:t>
-            </w:r>
-            <w:proofErr w:type="spellEnd"/>
-            <w:r>
-              <w:rPr>
-                <w:color w:val="333333"/>
-              </w:rPr>
-              <w:t xml:space="preserve"> 10pt, </w:t>
-            </w:r>
-            <w:proofErr w:type="spellStart"/>
-            <w:r>
-              <w:rPr>
-                <w:color w:val="333333"/>
-              </w:rPr>
-              <w:t>latar</w:t>
-            </w:r>
-            <w:proofErr w:type="spellEnd"/>
-            <w:r>
-              <w:rPr>
-                <w:color w:val="333333"/>
-              </w:rPr>
-              <w:t xml:space="preserve"> </w:t>
-            </w:r>
-            <w:proofErr w:type="spellStart"/>
-            <w:r>
-              <w:rPr>
-                <w:color w:val="333333"/>
-              </w:rPr>
-              <w:t>gelap</w:t>
-            </w:r>
-            <w:proofErr w:type="spellEnd"/>
-            <w:r>
-              <w:rPr>
-                <w:color w:val="333333"/>
-              </w:rPr>
-              <w:t xml:space="preserve"> (</w:t>
-            </w:r>
-            <w:proofErr w:type="spellStart"/>
-            <w:r>
-              <w:rPr>
-                <w:color w:val="333333"/>
-              </w:rPr>
-              <w:t>sudah</w:t>
-            </w:r>
-            <w:proofErr w:type="spellEnd"/>
-            <w:r>
-              <w:rPr>
-                <w:color w:val="333333"/>
-              </w:rPr>
-              <w:t xml:space="preserve"> </w:t>
-            </w:r>
-            <w:proofErr w:type="spellStart"/>
-            <w:r>
-              <w:rPr>
-                <w:color w:val="333333"/>
-              </w:rPr>
-              <w:t>tersedia</w:t>
-            </w:r>
-            <w:proofErr w:type="spellEnd"/>
-            <w:r>
-              <w:rPr>
-                <w:color w:val="333333"/>
-              </w:rPr>
-              <w:t xml:space="preserve"> di template)</w:t>
-            </w:r>
-          </w:p>
-        </w:tc>
-      </w:tr>
-      <w:tr>
-        <w:tc>
-          <w:tcPr>
-            <w:tcW w:w="2400" w:type="dxa"/>
-            <w:tcBorders>
-              <w:top w:val="single" w:sz="6" w:space="0" w:color="B0C4D8"/>
-              <w:left w:val="single" w:sz="6" w:space="0" w:color="B0C4D8"/>
-              <w:bottom w:val="single" w:sz="6" w:space="0" w:color="B0C4D8"/>
-              <w:right w:val="single" w:sz="6" w:space="0" w:color="B0C4D8"/>
-            </w:tcBorders>
-            <w:shd w:val="clear" w:color="auto" w:fill="D6E4F0"/>
-            <w:tcMar>
-              <w:top w:w="80" w:type="dxa"/>
-              <w:left w:w="120" w:type="dxa"/>
-              <w:bottom w:w="80" w:type="dxa"/>
-              <w:right w:w="120" w:type="dxa"/>
-            </w:tcMar>
-            <w:vAlign w:val="center"/>
-          </w:tcPr>
-          <w:p>
-            <w:r>
-              <w:rPr>
-                <w:b/>
-                <w:bCs/>
-                <w:color w:val="1A3557"/>
-              </w:rPr>
-              <w:t xml:space="preserve">Batas </w:t>
-            </w:r>
-            <w:proofErr w:type="spellStart"/>
-            <w:r>
-              <w:rPr>
-                <w:b/>
-                <w:bCs/>
-                <w:color w:val="1A3557"/>
-              </w:rPr>
-              <w:t>Pengumpulan</w:t>
-            </w:r>
-            <w:proofErr w:type="spellEnd"/>
-          </w:p>
-        </w:tc>
-        <w:tc>
-          <w:tcPr>
-            <w:tcW w:w="6960" w:type="dxa"/>
-            <w:tcBorders>
-              <w:top w:val="single" w:sz="6" w:space="0" w:color="B0C4D8"/>
-              <w:left w:val="single" w:sz="6" w:space="0" w:color="B0C4D8"/>
-              <w:bottom w:val="single" w:sz="6" w:space="0" w:color="B0C4D8"/>
-              <w:right w:val="single" w:sz="6" w:space="0" w:color="B0C4D8"/>
-            </w:tcBorders>
-            <w:shd w:val="clear" w:color="auto" w:fill="D6E4F0"/>
-            <w:tcMar>
-              <w:top w:w="80" w:type="dxa"/>
-              <w:left w:w="120" w:type="dxa"/>
-              <w:bottom w:w="80" w:type="dxa"/>
-              <w:right w:w="120" w:type="dxa"/>
-            </w:tcMar>
-            <w:vAlign w:val="center"/>
-          </w:tcPr>
-          <w:p>
-            <w:pPr>
-              <w:rPr>
-                <w:lang w:val="nb-NO"/>
-              </w:rPr>
-            </w:pPr>
-            <w:r>
-              <w:rPr>
-                <w:color w:val="333333"/>
-                <w:lang w:val="nb-NO"/>
-              </w:rPr>
-              <w:t>7 hari kalender setelah tanggal pelaksanaan praktikum</w:t>
-            </w:r>
-          </w:p>
-        </w:tc>
-      </w:tr>
-      <w:tr>
-        <w:tc>
-          <w:tcPr>
-            <w:tcW w:w="2400" w:type="dxa"/>
-            <w:tcBorders>
-              <w:top w:val="single" w:sz="6" w:space="0" w:color="B0C4D8"/>
-              <w:left w:val="single" w:sz="6" w:space="0" w:color="B0C4D8"/>
-              <w:bottom w:val="single" w:sz="6" w:space="0" w:color="B0C4D8"/>
-              <w:right w:val="single" w:sz="6" w:space="0" w:color="B0C4D8"/>
-            </w:tcBorders>
-            <w:shd w:val="clear" w:color="auto" w:fill="D6E4F0"/>
-            <w:tcMar>
-              <w:top w:w="80" w:type="dxa"/>
-              <w:left w:w="120" w:type="dxa"/>
-              <w:bottom w:w="80" w:type="dxa"/>
-              <w:right w:w="120" w:type="dxa"/>
-            </w:tcMar>
-            <w:vAlign w:val="center"/>
-          </w:tcPr>
-          <w:p>
-            <w:r>
-              <w:rPr>
-                <w:b/>
-                <w:bCs/>
-                <w:color w:val="1A3557"/>
-              </w:rPr>
-              <w:t xml:space="preserve">Media </w:t>
-            </w:r>
-            <w:proofErr w:type="spellStart"/>
-            <w:r>
-              <w:rPr>
-                <w:b/>
-                <w:bCs/>
-                <w:color w:val="1A3557"/>
-              </w:rPr>
-              <w:t>Pengumpulan</w:t>
-            </w:r>
-            <w:proofErr w:type="spellEnd"/>
-          </w:p>
-        </w:tc>
-        <w:tc>
-          <w:tcPr>
-            <w:tcW w:w="6960" w:type="dxa"/>
-            <w:tcBorders>
-              <w:top w:val="single" w:sz="6" w:space="0" w:color="B0C4D8"/>
-              <w:left w:val="single" w:sz="6" w:space="0" w:color="B0C4D8"/>
-              <w:bottom w:val="single" w:sz="6" w:space="0" w:color="B0C4D8"/>
-              <w:right w:val="single" w:sz="6" w:space="0" w:color="B0C4D8"/>
-            </w:tcBorders>
-            <w:shd w:val="clear" w:color="auto" w:fill="FFFFFF"/>
-            <w:tcMar>
-              <w:top w:w="80" w:type="dxa"/>
-              <w:left w:w="120" w:type="dxa"/>
-              <w:bottom w:w="80" w:type="dxa"/>
-              <w:right w:w="120" w:type="dxa"/>
-            </w:tcMar>
-            <w:vAlign w:val="center"/>
-          </w:tcPr>
-          <w:p>
-            <w:proofErr w:type="spellStart"/>
-            <w:r>
-              <w:rPr>
-                <w:color w:val="333333"/>
-              </w:rPr>
-              <w:t>Github</w:t>
-            </w:r>
-            <w:proofErr w:type="spellEnd"/>
-            <w:r>
-              <w:rPr>
-                <w:color w:val="333333"/>
-              </w:rPr>
-              <w:t xml:space="preserve"> repository </w:t>
-            </w:r>
-            <w:proofErr w:type="spellStart"/>
-            <w:r>
-              <w:rPr>
-                <w:color w:val="333333"/>
-              </w:rPr>
-              <w:t>mahasiswa</w:t>
-            </w:r>
-            <w:proofErr w:type="spellEnd"/>
-            <w:r>
-              <w:rPr>
-                <w:color w:val="333333"/>
-              </w:rPr>
-              <w:t xml:space="preserve"> + </w:t>
-            </w:r>
-            <w:proofErr w:type="spellStart"/>
-            <w:r>
-              <w:rPr>
-                <w:color w:val="333333"/>
-              </w:rPr>
-              <w:t>konfirmasi</w:t>
-            </w:r>
-            <w:proofErr w:type="spellEnd"/>
-            <w:r>
-              <w:rPr>
-                <w:color w:val="333333"/>
-              </w:rPr>
-              <w:t xml:space="preserve"> email </w:t>
-            </w:r>
-            <w:proofErr w:type="spellStart"/>
-            <w:r>
-              <w:rPr>
-                <w:color w:val="333333"/>
-              </w:rPr>
-              <w:t>ke</w:t>
-            </w:r>
-            <w:proofErr w:type="spellEnd"/>
-            <w:r>
-              <w:rPr>
-                <w:color w:val="333333"/>
-              </w:rPr>
-              <w:t xml:space="preserve"> </w:t>
-            </w:r>
-            <w:proofErr w:type="spellStart"/>
-            <w:r>
-              <w:rPr>
-                <w:color w:val="333333"/>
-              </w:rPr>
-              <w:t>dosen</w:t>
-            </w:r>
-            <w:proofErr w:type="spellEnd"/>
-          </w:p>
-        </w:tc>
-      </w:tr>
-      <w:tr>
-        <w:tc>
-          <w:tcPr>
-            <w:tcW w:w="2400" w:type="dxa"/>
-            <w:tcBorders>
-              <w:top w:val="single" w:sz="6" w:space="0" w:color="B0C4D8"/>
-              <w:left w:val="single" w:sz="6" w:space="0" w:color="B0C4D8"/>
-              <w:bottom w:val="single" w:sz="6" w:space="0" w:color="B0C4D8"/>
-              <w:right w:val="single" w:sz="6" w:space="0" w:color="B0C4D8"/>
-            </w:tcBorders>
-            <w:shd w:val="clear" w:color="auto" w:fill="D6E4F0"/>
-            <w:tcMar>
-              <w:top w:w="80" w:type="dxa"/>
-              <w:left w:w="120" w:type="dxa"/>
-              <w:bottom w:w="80" w:type="dxa"/>
-              <w:right w:w="120" w:type="dxa"/>
-            </w:tcMar>
-            <w:vAlign w:val="center"/>
-          </w:tcPr>
-          <w:p>
-            <w:proofErr w:type="spellStart"/>
-            <w:r>
-              <w:rPr>
-                <w:b/>
-                <w:bCs/>
-                <w:color w:val="1A3557"/>
-              </w:rPr>
-              <w:t>Subjek</w:t>
-            </w:r>
-            <w:proofErr w:type="spellEnd"/>
-            <w:r>
-              <w:rPr>
-                <w:b/>
-                <w:bCs/>
-                <w:color w:val="1A3557"/>
-              </w:rPr>
-              <w:t xml:space="preserve"> Email</w:t>
-            </w:r>
-          </w:p>
-        </w:tc>
-        <w:tc>
-          <w:tcPr>
-            <w:tcW w:w="6960" w:type="dxa"/>
-            <w:tcBorders>
-              <w:top w:val="single" w:sz="6" w:space="0" w:color="B0C4D8"/>
-              <w:left w:val="single" w:sz="6" w:space="0" w:color="B0C4D8"/>
-              <w:bottom w:val="single" w:sz="6" w:space="0" w:color="B0C4D8"/>
-              <w:right w:val="single" w:sz="6" w:space="0" w:color="B0C4D8"/>
-            </w:tcBorders>
-            <w:shd w:val="clear" w:color="auto" w:fill="D6E4F0"/>
-            <w:tcMar>
-              <w:top w:w="80" w:type="dxa"/>
-              <w:left w:w="120" w:type="dxa"/>
-              <w:bottom w:w="80" w:type="dxa"/>
-              <w:right w:w="120" w:type="dxa"/>
-            </w:tcMar>
-            <w:vAlign w:val="center"/>
-          </w:tcPr>
-          <w:p>
-            <w:r>
-              <w:rPr>
-                <w:color w:val="333333"/>
-              </w:rPr>
-              <w:t>[</w:t>
-            </w:r>
-            <w:proofErr w:type="spellStart"/>
-            <w:r>
-              <w:rPr>
-                <w:color w:val="333333"/>
-              </w:rPr>
-              <w:t>WebLab-</w:t>
-            </w:r>
-            <w:proofErr w:type="gramStart"/>
-            <w:r>
-              <w:rPr>
-                <w:color w:val="333333"/>
-              </w:rPr>
-              <w:t>No.Modul</w:t>
-            </w:r>
-            <w:proofErr w:type="spellEnd"/>
-            <w:proofErr w:type="gramEnd"/>
-            <w:r>
-              <w:rPr>
-                <w:color w:val="333333"/>
-              </w:rPr>
-              <w:t xml:space="preserve">] NIM - Nama </w:t>
-            </w:r>
-            <w:proofErr w:type="spellStart"/>
-            <w:r>
-              <w:rPr>
-                <w:color w:val="333333"/>
-              </w:rPr>
-              <w:t>Lengkap</w:t>
-            </w:r>
-            <w:proofErr w:type="spellEnd"/>
-            <w:r>
-              <w:rPr>
-                <w:color w:val="333333"/>
-              </w:rPr>
-              <w:t xml:space="preserve"> </w:t>
-            </w:r>
-            <w:proofErr w:type="spellStart"/>
-            <w:r>
-              <w:rPr>
-                <w:color w:val="333333"/>
-              </w:rPr>
-              <w:t>Contoh</w:t>
-            </w:r>
-            <w:proofErr w:type="spellEnd"/>
-            <w:r>
-              <w:rPr>
-                <w:color w:val="333333"/>
-              </w:rPr>
-              <w:t>: [WebLab-02] 12320001 - Ahmad Dhani</w:t>
-            </w:r>
-          </w:p>
-        </w:tc>
-      </w:tr>
-    </w:tbl>
-    <w:p/>
-    <w:p>
-      <w:pPr>
-        <w:spacing w:before="200" w:after="80"/>
-      </w:pPr>
-      <w:r>
-        <w:rPr>
-          <w:b/>
-          <w:bCs/>
-          <w:color w:val="2C5F8A"/>
-          <w:sz w:val="21"/>
-          <w:szCs w:val="21"/>
-        </w:rPr>
-        <w:t xml:space="preserve">3. </w:t>
-      </w:r>
-      <w:proofErr w:type="spellStart"/>
-      <w:r>
-        <w:rPr>
-          <w:b/>
-          <w:bCs/>
-          <w:color w:val="2C5F8A"/>
-          <w:sz w:val="21"/>
-          <w:szCs w:val="21"/>
-        </w:rPr>
-        <w:t>Kompilasi</w:t>
-      </w:r>
-      <w:proofErr w:type="spellEnd"/>
-      <w:r>
-        <w:rPr>
-          <w:b/>
-          <w:bCs/>
-          <w:color w:val="2C5F8A"/>
-          <w:sz w:val="21"/>
-          <w:szCs w:val="21"/>
-        </w:rPr>
-        <w:t xml:space="preserve"> </w:t>
-      </w:r>
-      <w:proofErr w:type="spellStart"/>
-      <w:r>
-        <w:rPr>
-          <w:b/>
-          <w:bCs/>
-          <w:color w:val="2C5F8A"/>
-          <w:sz w:val="21"/>
-          <w:szCs w:val="21"/>
-        </w:rPr>
-        <w:t>Laporan</w:t>
-      </w:r>
-      <w:proofErr w:type="spellEnd"/>
-      <w:r>
-        <w:rPr>
-          <w:b/>
-          <w:bCs/>
-          <w:color w:val="2C5F8A"/>
-          <w:sz w:val="21"/>
-          <w:szCs w:val="21"/>
-        </w:rPr>
-        <w:t xml:space="preserve"> Akhir Semester</w:t>
-      </w:r>
-    </w:p>
-    <w:tbl>
-      <w:tblPr>
-        <w:tblW w:w="9360" w:type="dxa"/>
-        <w:tblBorders>
-          <w:top w:val="single" w:sz="4" w:space="0" w:color="auto"/>
-          <w:left w:val="single" w:sz="4" w:space="0" w:color="auto"/>
-          <w:bottom w:val="single" w:sz="4" w:space="0" w:color="auto"/>
-          <w:right w:val="single" w:sz="4" w:space="0" w:color="auto"/>
-          <w:insideH w:val="single" w:sz="4" w:space="0" w:color="auto"/>
-          <w:insideV w:val="single" w:sz="4" w:space="0" w:color="auto"/>
-        </w:tblBorders>
-        <w:tblCellMar>
-          <w:left w:w="10" w:type="dxa"/>
-          <w:right w:w="10" w:type="dxa"/>
-        </w:tblCellMar>
-        <w:tblLook w:val="04A0" w:firstRow="1" w:lastRow="0" w:firstColumn="1" w:lastColumn="0" w:noHBand="0" w:noVBand="1"/>
-      </w:tblPr>
-      <w:tblGrid>
-        <w:gridCol w:w="9360"/>
-      </w:tblGrid>
-      <w:tr>
-        <w:tc>
-          <w:tcPr>
-            <w:tcW w:w="9360" w:type="dxa"/>
-            <w:tcBorders>
-              <w:top w:val="single" w:sz="2" w:space="0" w:color="B0C4D8"/>
-              <w:left w:val="single" w:sz="12" w:space="0" w:color="C0392B"/>
-              <w:bottom w:val="single" w:sz="2" w:space="0" w:color="B0C4D8"/>
-              <w:right w:val="none" w:sz="0" w:space="0" w:color="FFFFFF"/>
-            </w:tcBorders>
-            <w:shd w:val="clear" w:color="auto" w:fill="FDF2F2"/>
-            <w:tcMar>
-              <w:top w:w="120" w:type="dxa"/>
-              <w:left w:w="200" w:type="dxa"/>
-              <w:bottom w:w="120" w:type="dxa"/>
-              <w:right w:w="180" w:type="dxa"/>
-            </w:tcMar>
-          </w:tcPr>
-          <w:p>
-            <w:r>
-              <w:rPr>
-                <w:b/>
-                <w:bCs/>
-                <w:color w:val="C0392B"/>
-                <w:sz w:val="22"/>
-                <w:szCs w:val="22"/>
-              </w:rPr>
-              <w:t>PENTING – LAPORAN AKHIR SEMESTER</w:t>
-            </w:r>
-          </w:p>
-          <w:p>
-            <w:pPr>
-              <w:spacing w:before="80"/>
-            </w:pPr>
-            <w:r>
-              <w:rPr>
-                <w:color w:val="333333"/>
-              </w:rPr>
-              <w:t xml:space="preserve">Pada </w:t>
-            </w:r>
-            <w:proofErr w:type="spellStart"/>
-            <w:r>
-              <w:rPr>
-                <w:color w:val="333333"/>
-              </w:rPr>
-              <w:t>akhir</w:t>
-            </w:r>
-            <w:proofErr w:type="spellEnd"/>
-            <w:r>
-              <w:rPr>
-                <w:color w:val="333333"/>
-              </w:rPr>
-              <w:t xml:space="preserve"> semester, </w:t>
-            </w:r>
-            <w:proofErr w:type="spellStart"/>
-            <w:r>
-              <w:rPr>
-                <w:color w:val="333333"/>
-              </w:rPr>
-              <w:t>seluruh</w:t>
-            </w:r>
-            <w:proofErr w:type="spellEnd"/>
-            <w:r>
-              <w:rPr>
-                <w:color w:val="333333"/>
-              </w:rPr>
-              <w:t xml:space="preserve"> </w:t>
-            </w:r>
-            <w:proofErr w:type="spellStart"/>
-            <w:r>
-              <w:rPr>
-                <w:color w:val="333333"/>
-              </w:rPr>
-              <w:t>laporan</w:t>
-            </w:r>
-            <w:proofErr w:type="spellEnd"/>
-            <w:r>
-              <w:rPr>
-                <w:color w:val="333333"/>
-              </w:rPr>
-              <w:t xml:space="preserve"> </w:t>
-            </w:r>
-            <w:proofErr w:type="spellStart"/>
-            <w:r>
-              <w:rPr>
-                <w:color w:val="333333"/>
-              </w:rPr>
-              <w:t>modul</w:t>
-            </w:r>
-            <w:proofErr w:type="spellEnd"/>
-            <w:r>
-              <w:rPr>
-                <w:color w:val="333333"/>
-              </w:rPr>
-              <w:t xml:space="preserve"> (Modul 1–12, </w:t>
-            </w:r>
-            <w:proofErr w:type="spellStart"/>
-            <w:r>
-              <w:rPr>
-                <w:color w:val="333333"/>
-              </w:rPr>
-              <w:t>kecuali</w:t>
-            </w:r>
-            <w:proofErr w:type="spellEnd"/>
-            <w:r>
-              <w:rPr>
-                <w:color w:val="333333"/>
-              </w:rPr>
-              <w:t xml:space="preserve"> Modul 13 UTS</w:t>
-            </w:r>
-            <w:r>
-              <w:rPr>
-                <w:color w:val="333333"/>
-              </w:rPr>
-              <w:t xml:space="preserve"> dan Modul 16 UAS</w:t>
-            </w:r>
-            <w:r>
-              <w:rPr>
-                <w:color w:val="333333"/>
-              </w:rPr>
-              <w:t xml:space="preserve">) </w:t>
-            </w:r>
-            <w:proofErr w:type="spellStart"/>
-            <w:r>
-              <w:rPr>
-                <w:color w:val="333333"/>
-              </w:rPr>
-              <w:t>akan</w:t>
-            </w:r>
-            <w:proofErr w:type="spellEnd"/>
-            <w:r>
-              <w:rPr>
-                <w:color w:val="333333"/>
-              </w:rPr>
-              <w:t xml:space="preserve"> </w:t>
-            </w:r>
-            <w:proofErr w:type="spellStart"/>
-            <w:r>
-              <w:rPr>
-                <w:color w:val="333333"/>
-              </w:rPr>
-              <w:t>dikompilasi</w:t>
-            </w:r>
-            <w:proofErr w:type="spellEnd"/>
-            <w:r>
-              <w:rPr>
-                <w:color w:val="333333"/>
-              </w:rPr>
-              <w:t xml:space="preserve"> </w:t>
-            </w:r>
-            <w:proofErr w:type="spellStart"/>
-            <w:r>
-              <w:rPr>
-                <w:color w:val="333333"/>
-              </w:rPr>
-              <w:t>menjadi</w:t>
-            </w:r>
-            <w:proofErr w:type="spellEnd"/>
-            <w:r>
-              <w:rPr>
-                <w:color w:val="333333"/>
-              </w:rPr>
-              <w:t xml:space="preserve"> SATU BERKAS LAPORAN AKHIR. </w:t>
-            </w:r>
-            <w:proofErr w:type="spellStart"/>
-            <w:r>
-              <w:rPr>
-                <w:color w:val="333333"/>
-              </w:rPr>
-              <w:t>Ketentuan</w:t>
-            </w:r>
-            <w:proofErr w:type="spellEnd"/>
-            <w:r>
-              <w:rPr>
-                <w:color w:val="333333"/>
-              </w:rPr>
-              <w:t xml:space="preserve"> </w:t>
-            </w:r>
-            <w:proofErr w:type="spellStart"/>
-            <w:r>
-              <w:rPr>
-                <w:color w:val="333333"/>
-              </w:rPr>
-              <w:t>kompilasi</w:t>
-            </w:r>
-            <w:proofErr w:type="spellEnd"/>
-            <w:r>
-              <w:rPr>
-                <w:color w:val="333333"/>
-              </w:rPr>
-              <w:t>:</w:t>
-            </w:r>
-          </w:p>
-        </w:tc>
-      </w:tr>
-    </w:tbl>
-    <w:p/>
-    <w:tbl>
-      <w:tblPr>
-        <w:tblW w:w="9360" w:type="dxa"/>
-        <w:tblBorders>
-          <w:top w:val="single" w:sz="4" w:space="0" w:color="auto"/>
-          <w:left w:val="single" w:sz="4" w:space="0" w:color="auto"/>
-          <w:bottom w:val="single" w:sz="4" w:space="0" w:color="auto"/>
-          <w:right w:val="single" w:sz="4" w:space="0" w:color="auto"/>
-          <w:insideH w:val="single" w:sz="4" w:space="0" w:color="auto"/>
-          <w:insideV w:val="single" w:sz="4" w:space="0" w:color="auto"/>
-        </w:tblBorders>
-        <w:tblCellMar>
-          <w:left w:w="10" w:type="dxa"/>
-          <w:right w:w="10" w:type="dxa"/>
-        </w:tblCellMar>
-        <w:tblLook w:val="04A0" w:firstRow="1" w:lastRow="0" w:firstColumn="1" w:lastColumn="0" w:noHBand="0" w:noVBand="1"/>
-      </w:tblPr>
-      <w:tblGrid>
-        <w:gridCol w:w="540"/>
-        <w:gridCol w:w="8820"/>
-      </w:tblGrid>
-      <w:tr>
-        <w:tc>
-          <w:tcPr>
-            <w:tcW w:w="540" w:type="dxa"/>
-            <w:tcBorders>
-              <w:top w:val="single" w:sz="6" w:space="0" w:color="B0C4D8"/>
-              <w:left w:val="single" w:sz="6" w:space="0" w:color="B0C4D8"/>
-              <w:bottom w:val="single" w:sz="6" w:space="0" w:color="B0C4D8"/>
-              <w:right w:val="single" w:sz="6" w:space="0" w:color="B0C4D8"/>
-            </w:tcBorders>
-            <w:shd w:val="clear" w:color="auto" w:fill="D6E4F0"/>
-            <w:tcMar>
-              <w:top w:w="80" w:type="dxa"/>
-              <w:left w:w="120" w:type="dxa"/>
-              <w:bottom w:w="80" w:type="dxa"/>
-              <w:right w:w="120" w:type="dxa"/>
-            </w:tcMar>
-            <w:vAlign w:val="center"/>
-          </w:tcPr>
-          <w:p>
-            <w:pPr>
-              <w:jc w:val="center"/>
-            </w:pPr>
-            <w:r>
-              <w:rPr>
-                <w:b/>
-                <w:bCs/>
-                <w:color w:val="C0392B"/>
-              </w:rPr>
-              <w:t>a.</w:t>
-            </w:r>
-          </w:p>
-        </w:tc>
-        <w:tc>
-          <w:tcPr>
-            <w:tcW w:w="8820" w:type="dxa"/>
-            <w:tcBorders>
-              <w:top w:val="single" w:sz="6" w:space="0" w:color="B0C4D8"/>
-              <w:left w:val="single" w:sz="6" w:space="0" w:color="B0C4D8"/>
-              <w:bottom w:val="single" w:sz="6" w:space="0" w:color="B0C4D8"/>
-              <w:right w:val="single" w:sz="6" w:space="0" w:color="B0C4D8"/>
-            </w:tcBorders>
-            <w:shd w:val="clear" w:color="auto" w:fill="D6E4F0"/>
-            <w:tcMar>
-              <w:top w:w="80" w:type="dxa"/>
-              <w:left w:w="120" w:type="dxa"/>
-              <w:bottom w:w="80" w:type="dxa"/>
-              <w:right w:w="120" w:type="dxa"/>
-            </w:tcMar>
-            <w:vAlign w:val="center"/>
-          </w:tcPr>
-          <w:p>
-            <w:proofErr w:type="spellStart"/>
-            <w:r>
-              <w:rPr>
-                <w:color w:val="333333"/>
-              </w:rPr>
-              <w:t>Laporan</w:t>
-            </w:r>
-            <w:proofErr w:type="spellEnd"/>
-            <w:r>
-              <w:rPr>
-                <w:color w:val="333333"/>
-              </w:rPr>
-              <w:t xml:space="preserve"> </w:t>
-            </w:r>
-            <w:proofErr w:type="spellStart"/>
-            <w:r>
-              <w:rPr>
-                <w:color w:val="333333"/>
-              </w:rPr>
-              <w:t>setiap</w:t>
-            </w:r>
-            <w:proofErr w:type="spellEnd"/>
-            <w:r>
-              <w:rPr>
-                <w:color w:val="333333"/>
-              </w:rPr>
-              <w:t xml:space="preserve"> </w:t>
-            </w:r>
-            <w:proofErr w:type="spellStart"/>
-            <w:r>
-              <w:rPr>
-                <w:color w:val="333333"/>
-              </w:rPr>
-              <w:t>modul</w:t>
-            </w:r>
-            <w:proofErr w:type="spellEnd"/>
-            <w:r>
-              <w:rPr>
-                <w:color w:val="333333"/>
-              </w:rPr>
-              <w:t xml:space="preserve"> </w:t>
-            </w:r>
-            <w:proofErr w:type="spellStart"/>
-            <w:r>
-              <w:rPr>
-                <w:color w:val="333333"/>
-              </w:rPr>
-              <w:t>dicetak</w:t>
-            </w:r>
-            <w:proofErr w:type="spellEnd"/>
-            <w:r>
-              <w:rPr>
-                <w:color w:val="333333"/>
-              </w:rPr>
-              <w:t>/</w:t>
-            </w:r>
-            <w:proofErr w:type="spellStart"/>
-            <w:r>
-              <w:rPr>
-                <w:color w:val="333333"/>
-              </w:rPr>
-              <w:t>disimpan</w:t>
-            </w:r>
-            <w:proofErr w:type="spellEnd"/>
-            <w:r>
-              <w:rPr>
-                <w:color w:val="333333"/>
-              </w:rPr>
-              <w:t xml:space="preserve"> </w:t>
-            </w:r>
-            <w:proofErr w:type="spellStart"/>
-            <w:r>
-              <w:rPr>
-                <w:color w:val="333333"/>
-              </w:rPr>
-              <w:t>sebagai</w:t>
-            </w:r>
-            <w:proofErr w:type="spellEnd"/>
-            <w:r>
-              <w:rPr>
-                <w:color w:val="333333"/>
-              </w:rPr>
-              <w:t xml:space="preserve"> </w:t>
-            </w:r>
-            <w:proofErr w:type="spellStart"/>
-            <w:r>
-              <w:rPr>
-                <w:color w:val="333333"/>
-              </w:rPr>
-              <w:t>satu</w:t>
-            </w:r>
-            <w:proofErr w:type="spellEnd"/>
-            <w:r>
-              <w:rPr>
-                <w:color w:val="333333"/>
-              </w:rPr>
-              <w:t xml:space="preserve"> </w:t>
-            </w:r>
-            <w:proofErr w:type="spellStart"/>
-            <w:r>
-              <w:rPr>
-                <w:color w:val="333333"/>
-              </w:rPr>
-              <w:t>dokumen</w:t>
-            </w:r>
-            <w:proofErr w:type="spellEnd"/>
-            <w:r>
-              <w:rPr>
-                <w:color w:val="333333"/>
-              </w:rPr>
-              <w:t xml:space="preserve"> </w:t>
-            </w:r>
-            <w:proofErr w:type="spellStart"/>
-            <w:r>
-              <w:rPr>
-                <w:color w:val="333333"/>
-              </w:rPr>
-              <w:t>terpisah</w:t>
-            </w:r>
-            <w:proofErr w:type="spellEnd"/>
-            <w:r>
-              <w:rPr>
-                <w:color w:val="333333"/>
-              </w:rPr>
-              <w:t xml:space="preserve"> </w:t>
-            </w:r>
-            <w:proofErr w:type="spellStart"/>
-            <w:r>
-              <w:rPr>
-                <w:color w:val="333333"/>
-              </w:rPr>
-              <w:t>sesuai</w:t>
-            </w:r>
-            <w:proofErr w:type="spellEnd"/>
-            <w:r>
-              <w:rPr>
-                <w:color w:val="333333"/>
-              </w:rPr>
-              <w:t xml:space="preserve"> template </w:t>
-            </w:r>
-            <w:proofErr w:type="spellStart"/>
-            <w:r>
-              <w:rPr>
-                <w:color w:val="333333"/>
-              </w:rPr>
-              <w:t>ini</w:t>
-            </w:r>
-            <w:proofErr w:type="spellEnd"/>
-            <w:r>
-              <w:rPr>
-                <w:color w:val="333333"/>
-              </w:rPr>
-              <w:t>.</w:t>
-            </w:r>
-          </w:p>
-        </w:tc>
-      </w:tr>
-      <w:tr>
-        <w:tc>
-          <w:tcPr>
-            <w:tcW w:w="540" w:type="dxa"/>
-            <w:tcBorders>
-              <w:top w:val="single" w:sz="6" w:space="0" w:color="B0C4D8"/>
-              <w:left w:val="single" w:sz="6" w:space="0" w:color="B0C4D8"/>
-              <w:bottom w:val="single" w:sz="6" w:space="0" w:color="B0C4D8"/>
-              <w:right w:val="single" w:sz="6" w:space="0" w:color="B0C4D8"/>
-            </w:tcBorders>
-            <w:shd w:val="clear" w:color="auto" w:fill="FFFFFF"/>
-            <w:tcMar>
-              <w:top w:w="80" w:type="dxa"/>
-              <w:left w:w="120" w:type="dxa"/>
-              <w:bottom w:w="80" w:type="dxa"/>
-              <w:right w:w="120" w:type="dxa"/>
-            </w:tcMar>
-            <w:vAlign w:val="center"/>
-          </w:tcPr>
-          <w:p>
-            <w:pPr>
-              <w:jc w:val="center"/>
-            </w:pPr>
-            <w:r>
-              <w:rPr>
-                <w:b/>
-                <w:bCs/>
-                <w:color w:val="C0392B"/>
-              </w:rPr>
-              <w:t>b.</w:t>
-            </w:r>
-          </w:p>
-        </w:tc>
-        <w:tc>
-          <w:tcPr>
-            <w:tcW w:w="8820" w:type="dxa"/>
-            <w:tcBorders>
-              <w:top w:val="single" w:sz="6" w:space="0" w:color="B0C4D8"/>
-              <w:left w:val="single" w:sz="6" w:space="0" w:color="B0C4D8"/>
-              <w:bottom w:val="single" w:sz="6" w:space="0" w:color="B0C4D8"/>
-              <w:right w:val="single" w:sz="6" w:space="0" w:color="B0C4D8"/>
-            </w:tcBorders>
-            <w:shd w:val="clear" w:color="auto" w:fill="FFFFFF"/>
-            <w:tcMar>
-              <w:top w:w="80" w:type="dxa"/>
-              <w:left w:w="120" w:type="dxa"/>
-              <w:bottom w:w="80" w:type="dxa"/>
-              <w:right w:w="120" w:type="dxa"/>
-            </w:tcMar>
-            <w:vAlign w:val="center"/>
-          </w:tcPr>
-          <w:p>
-            <w:proofErr w:type="spellStart"/>
-            <w:r>
-              <w:rPr>
-                <w:color w:val="333333"/>
-              </w:rPr>
-              <w:t>Kompilasi</w:t>
-            </w:r>
-            <w:proofErr w:type="spellEnd"/>
-            <w:r>
-              <w:rPr>
-                <w:color w:val="333333"/>
-              </w:rPr>
-              <w:t xml:space="preserve"> </w:t>
-            </w:r>
-            <w:proofErr w:type="spellStart"/>
-            <w:r>
-              <w:rPr>
-                <w:color w:val="333333"/>
-              </w:rPr>
-              <w:t>disatukan</w:t>
-            </w:r>
-            <w:proofErr w:type="spellEnd"/>
-            <w:r>
-              <w:rPr>
-                <w:color w:val="333333"/>
-              </w:rPr>
-              <w:t xml:space="preserve"> </w:t>
-            </w:r>
-            <w:proofErr w:type="spellStart"/>
-            <w:r>
-              <w:rPr>
-                <w:color w:val="333333"/>
-              </w:rPr>
-              <w:t>dengan</w:t>
-            </w:r>
-            <w:proofErr w:type="spellEnd"/>
-            <w:r>
-              <w:rPr>
-                <w:color w:val="333333"/>
-              </w:rPr>
-              <w:t xml:space="preserve"> </w:t>
-            </w:r>
-            <w:proofErr w:type="spellStart"/>
-            <w:r>
-              <w:rPr>
-                <w:color w:val="333333"/>
-              </w:rPr>
-              <w:t>urutan</w:t>
-            </w:r>
-            <w:proofErr w:type="spellEnd"/>
-            <w:r>
-              <w:rPr>
-                <w:color w:val="333333"/>
-              </w:rPr>
-              <w:t xml:space="preserve">: Halaman Cover Akhir → Daftar Isi → </w:t>
-            </w:r>
-            <w:proofErr w:type="spellStart"/>
-            <w:r>
-              <w:rPr>
-                <w:color w:val="333333"/>
-              </w:rPr>
-              <w:t>Laporan</w:t>
-            </w:r>
-            <w:proofErr w:type="spellEnd"/>
-            <w:r>
-              <w:rPr>
-                <w:color w:val="333333"/>
-              </w:rPr>
-              <w:t xml:space="preserve"> Modul 1 → </w:t>
-            </w:r>
-            <w:proofErr w:type="spellStart"/>
-            <w:r>
-              <w:rPr>
-                <w:color w:val="333333"/>
-              </w:rPr>
-              <w:t>Laporan</w:t>
-            </w:r>
-            <w:proofErr w:type="spellEnd"/>
-            <w:r>
-              <w:rPr>
-                <w:color w:val="333333"/>
-              </w:rPr>
-              <w:t xml:space="preserve"> Modul 2 → … → </w:t>
-            </w:r>
-            <w:proofErr w:type="spellStart"/>
-            <w:r>
-              <w:rPr>
-                <w:color w:val="333333"/>
-              </w:rPr>
-              <w:t>Laporan</w:t>
-            </w:r>
-            <w:proofErr w:type="spellEnd"/>
-            <w:r>
-              <w:rPr>
-                <w:color w:val="333333"/>
-              </w:rPr>
-              <w:t xml:space="preserve"> Modul 12 → </w:t>
-            </w:r>
-            <w:proofErr w:type="spellStart"/>
-            <w:r>
-              <w:rPr>
-                <w:color w:val="333333"/>
-              </w:rPr>
-              <w:t>Laporan</w:t>
-            </w:r>
-            <w:proofErr w:type="spellEnd"/>
-            <w:r>
-              <w:rPr>
-                <w:color w:val="333333"/>
-              </w:rPr>
-              <w:t xml:space="preserve"> Modul 14 &amp; 15.</w:t>
-            </w:r>
-          </w:p>
-        </w:tc>
-      </w:tr>
-      <w:tr>
-        <w:tc>
-          <w:tcPr>
-            <w:tcW w:w="540" w:type="dxa"/>
-            <w:tcBorders>
-              <w:top w:val="single" w:sz="6" w:space="0" w:color="B0C4D8"/>
-              <w:left w:val="single" w:sz="6" w:space="0" w:color="B0C4D8"/>
-              <w:bottom w:val="single" w:sz="6" w:space="0" w:color="B0C4D8"/>
-              <w:right w:val="single" w:sz="6" w:space="0" w:color="B0C4D8"/>
-            </w:tcBorders>
-            <w:shd w:val="clear" w:color="auto" w:fill="D6E4F0"/>
-            <w:tcMar>
-              <w:top w:w="80" w:type="dxa"/>
-              <w:left w:w="120" w:type="dxa"/>
-              <w:bottom w:w="80" w:type="dxa"/>
-              <w:right w:w="120" w:type="dxa"/>
-            </w:tcMar>
-            <w:vAlign w:val="center"/>
-          </w:tcPr>
-          <w:p>
-            <w:pPr>
-              <w:jc w:val="center"/>
-            </w:pPr>
-            <w:r>
-              <w:rPr>
-                <w:b/>
-                <w:bCs/>
-                <w:color w:val="C0392B"/>
-              </w:rPr>
-              <w:t>c.</w:t>
-            </w:r>
-          </w:p>
-        </w:tc>
-        <w:tc>
-          <w:tcPr>
-            <w:tcW w:w="8820" w:type="dxa"/>
-            <w:tcBorders>
-              <w:top w:val="single" w:sz="6" w:space="0" w:color="B0C4D8"/>
-              <w:left w:val="single" w:sz="6" w:space="0" w:color="B0C4D8"/>
-              <w:bottom w:val="single" w:sz="6" w:space="0" w:color="B0C4D8"/>
-              <w:right w:val="single" w:sz="6" w:space="0" w:color="B0C4D8"/>
-            </w:tcBorders>
-            <w:shd w:val="clear" w:color="auto" w:fill="D6E4F0"/>
-            <w:tcMar>
-              <w:top w:w="80" w:type="dxa"/>
-              <w:left w:w="120" w:type="dxa"/>
-              <w:bottom w:w="80" w:type="dxa"/>
-              <w:right w:w="120" w:type="dxa"/>
-            </w:tcMar>
-            <w:vAlign w:val="center"/>
-          </w:tcPr>
-          <w:p>
-            <w:proofErr w:type="spellStart"/>
-            <w:r>
-              <w:rPr>
-                <w:color w:val="333333"/>
-              </w:rPr>
-              <w:t>Laporan</w:t>
-            </w:r>
-            <w:proofErr w:type="spellEnd"/>
-            <w:r>
-              <w:rPr>
-                <w:color w:val="333333"/>
-              </w:rPr>
-              <w:t xml:space="preserve"> UTS (Modul 13) dan UAS (Modul 16) </w:t>
-            </w:r>
-            <w:proofErr w:type="spellStart"/>
-            <w:r>
-              <w:rPr>
-                <w:color w:val="333333"/>
-              </w:rPr>
-              <w:t>dikumpulkan</w:t>
-            </w:r>
-            <w:proofErr w:type="spellEnd"/>
-            <w:r>
-              <w:rPr>
-                <w:color w:val="333333"/>
-              </w:rPr>
-              <w:t xml:space="preserve"> </w:t>
-            </w:r>
-            <w:proofErr w:type="spellStart"/>
-            <w:r>
-              <w:rPr>
-                <w:color w:val="333333"/>
-              </w:rPr>
-              <w:t>secara</w:t>
-            </w:r>
-            <w:proofErr w:type="spellEnd"/>
-            <w:r>
-              <w:rPr>
-                <w:color w:val="333333"/>
-              </w:rPr>
-              <w:t xml:space="preserve"> TERPISAH </w:t>
-            </w:r>
-            <w:proofErr w:type="spellStart"/>
-            <w:r>
-              <w:rPr>
-                <w:color w:val="333333"/>
-              </w:rPr>
-              <w:t>dengan</w:t>
-            </w:r>
-            <w:proofErr w:type="spellEnd"/>
-            <w:r>
-              <w:rPr>
-                <w:color w:val="333333"/>
-              </w:rPr>
-              <w:t xml:space="preserve"> </w:t>
-            </w:r>
-            <w:proofErr w:type="spellStart"/>
-            <w:r>
-              <w:rPr>
-                <w:color w:val="333333"/>
-              </w:rPr>
-              <w:t>ketentuan</w:t>
-            </w:r>
-            <w:proofErr w:type="spellEnd"/>
-            <w:r>
-              <w:rPr>
-                <w:color w:val="333333"/>
-              </w:rPr>
-              <w:t xml:space="preserve"> yang </w:t>
-            </w:r>
-            <w:proofErr w:type="spellStart"/>
-            <w:r>
-              <w:rPr>
-                <w:color w:val="333333"/>
-              </w:rPr>
-              <w:t>diumumkan</w:t>
-            </w:r>
-            <w:proofErr w:type="spellEnd"/>
-            <w:r>
-              <w:rPr>
-                <w:color w:val="333333"/>
-              </w:rPr>
-              <w:t xml:space="preserve"> </w:t>
-            </w:r>
-            <w:proofErr w:type="spellStart"/>
-            <w:r>
-              <w:rPr>
-                <w:color w:val="333333"/>
-              </w:rPr>
-              <w:t>saat</w:t>
-            </w:r>
-            <w:proofErr w:type="spellEnd"/>
-            <w:r>
-              <w:rPr>
-                <w:color w:val="333333"/>
-              </w:rPr>
-              <w:t xml:space="preserve"> </w:t>
-            </w:r>
-            <w:proofErr w:type="spellStart"/>
-            <w:r>
-              <w:rPr>
-                <w:color w:val="333333"/>
-              </w:rPr>
-              <w:t>ujian</w:t>
-            </w:r>
-            <w:proofErr w:type="spellEnd"/>
-            <w:r>
-              <w:rPr>
-                <w:color w:val="333333"/>
-              </w:rPr>
-              <w:t>.</w:t>
-            </w:r>
-          </w:p>
-        </w:tc>
-      </w:tr>
-      <w:tr>
-        <w:tc>
-          <w:tcPr>
-            <w:tcW w:w="540" w:type="dxa"/>
-            <w:tcBorders>
-              <w:top w:val="single" w:sz="6" w:space="0" w:color="B0C4D8"/>
-              <w:left w:val="single" w:sz="6" w:space="0" w:color="B0C4D8"/>
-              <w:bottom w:val="single" w:sz="6" w:space="0" w:color="B0C4D8"/>
-              <w:right w:val="single" w:sz="6" w:space="0" w:color="B0C4D8"/>
-            </w:tcBorders>
-            <w:shd w:val="clear" w:color="auto" w:fill="FFFFFF"/>
-            <w:tcMar>
-              <w:top w:w="80" w:type="dxa"/>
-              <w:left w:w="120" w:type="dxa"/>
-              <w:bottom w:w="80" w:type="dxa"/>
-              <w:right w:w="120" w:type="dxa"/>
-            </w:tcMar>
-            <w:vAlign w:val="center"/>
-          </w:tcPr>
-          <w:p>
-            <w:pPr>
-              <w:jc w:val="center"/>
-            </w:pPr>
-            <w:r>
-              <w:rPr>
-                <w:b/>
-                <w:bCs/>
-                <w:color w:val="C0392B"/>
-              </w:rPr>
-              <w:t>d.</w:t>
-            </w:r>
-          </w:p>
-        </w:tc>
-        <w:tc>
-          <w:tcPr>
-            <w:tcW w:w="8820" w:type="dxa"/>
-            <w:tcBorders>
-              <w:top w:val="single" w:sz="6" w:space="0" w:color="B0C4D8"/>
-              <w:left w:val="single" w:sz="6" w:space="0" w:color="B0C4D8"/>
-              <w:bottom w:val="single" w:sz="6" w:space="0" w:color="B0C4D8"/>
-              <w:right w:val="single" w:sz="6" w:space="0" w:color="B0C4D8"/>
-            </w:tcBorders>
-            <w:shd w:val="clear" w:color="auto" w:fill="FFFFFF"/>
-            <w:tcMar>
-              <w:top w:w="80" w:type="dxa"/>
-              <w:left w:w="120" w:type="dxa"/>
-              <w:bottom w:w="80" w:type="dxa"/>
-              <w:right w:w="120" w:type="dxa"/>
-            </w:tcMar>
-            <w:vAlign w:val="center"/>
-          </w:tcPr>
-          <w:p>
-            <w:pPr>
-              <w:rPr>
-                <w:lang w:val="it-IT"/>
-              </w:rPr>
-            </w:pPr>
-            <w:r>
-              <w:rPr>
-                <w:color w:val="333333"/>
-                <w:lang w:val="it-IT"/>
-              </w:rPr>
-              <w:t>Setiap laporan modul di dalam kompilasi diawali dengan halaman Cover (Bagian A di template ini) sebagai pemisah antar modul.</w:t>
-            </w:r>
-          </w:p>
-        </w:tc>
-      </w:tr>
-      <w:tr>
-        <w:tc>
-          <w:tcPr>
-            <w:tcW w:w="540" w:type="dxa"/>
-            <w:tcBorders>
-              <w:top w:val="single" w:sz="6" w:space="0" w:color="B0C4D8"/>
-              <w:left w:val="single" w:sz="6" w:space="0" w:color="B0C4D8"/>
-              <w:bottom w:val="single" w:sz="6" w:space="0" w:color="B0C4D8"/>
-              <w:right w:val="single" w:sz="6" w:space="0" w:color="B0C4D8"/>
-            </w:tcBorders>
-            <w:shd w:val="clear" w:color="auto" w:fill="D6E4F0"/>
-            <w:tcMar>
-              <w:top w:w="80" w:type="dxa"/>
-              <w:left w:w="120" w:type="dxa"/>
-              <w:bottom w:w="80" w:type="dxa"/>
-              <w:right w:w="120" w:type="dxa"/>
-            </w:tcMar>
-            <w:vAlign w:val="center"/>
-          </w:tcPr>
-          <w:p>
-            <w:pPr>
-              <w:jc w:val="center"/>
-            </w:pPr>
-            <w:r>
-              <w:rPr>
-                <w:b/>
-                <w:bCs/>
-                <w:color w:val="C0392B"/>
-              </w:rPr>
-              <w:t>e.</w:t>
-            </w:r>
-          </w:p>
-        </w:tc>
-        <w:tc>
-          <w:tcPr>
-            <w:tcW w:w="8820" w:type="dxa"/>
-            <w:tcBorders>
-              <w:top w:val="single" w:sz="6" w:space="0" w:color="B0C4D8"/>
-              <w:left w:val="single" w:sz="6" w:space="0" w:color="B0C4D8"/>
-              <w:bottom w:val="single" w:sz="6" w:space="0" w:color="B0C4D8"/>
-              <w:right w:val="single" w:sz="6" w:space="0" w:color="B0C4D8"/>
-            </w:tcBorders>
-            <w:shd w:val="clear" w:color="auto" w:fill="D6E4F0"/>
-            <w:tcMar>
-              <w:top w:w="80" w:type="dxa"/>
-              <w:left w:w="120" w:type="dxa"/>
-              <w:bottom w:w="80" w:type="dxa"/>
-              <w:right w:w="120" w:type="dxa"/>
-            </w:tcMar>
-            <w:vAlign w:val="center"/>
-          </w:tcPr>
-          <w:p>
-            <w:r>
-              <w:rPr>
-                <w:color w:val="333333"/>
-              </w:rPr>
-              <w:t xml:space="preserve">Nama file </w:t>
-            </w:r>
-            <w:proofErr w:type="spellStart"/>
-            <w:r>
-              <w:rPr>
-                <w:color w:val="333333"/>
-              </w:rPr>
-              <w:t>laporan</w:t>
-            </w:r>
-            <w:proofErr w:type="spellEnd"/>
-            <w:r>
-              <w:rPr>
-                <w:color w:val="333333"/>
-              </w:rPr>
-              <w:t xml:space="preserve"> </w:t>
-            </w:r>
-            <w:proofErr w:type="spellStart"/>
-            <w:r>
-              <w:rPr>
-                <w:color w:val="333333"/>
-              </w:rPr>
-              <w:t>akhir</w:t>
-            </w:r>
-            <w:proofErr w:type="spellEnd"/>
-            <w:r>
-              <w:rPr>
-                <w:color w:val="333333"/>
-              </w:rPr>
-              <w:t>: LaporanAkhir_[NIM]_[NamaLengkap].docx</w:t>
-            </w:r>
-          </w:p>
-        </w:tc>
-      </w:tr>
-      <w:tr>
-        <w:tc>
-          <w:tcPr>
-            <w:tcW w:w="540" w:type="dxa"/>
-            <w:tcBorders>
-              <w:top w:val="single" w:sz="6" w:space="0" w:color="B0C4D8"/>
-              <w:left w:val="single" w:sz="6" w:space="0" w:color="B0C4D8"/>
-              <w:bottom w:val="single" w:sz="6" w:space="0" w:color="B0C4D8"/>
-              <w:right w:val="single" w:sz="6" w:space="0" w:color="B0C4D8"/>
-            </w:tcBorders>
-            <w:shd w:val="clear" w:color="auto" w:fill="FFFFFF"/>
-            <w:tcMar>
-              <w:top w:w="80" w:type="dxa"/>
-              <w:left w:w="120" w:type="dxa"/>
-              <w:bottom w:w="80" w:type="dxa"/>
-              <w:right w:w="120" w:type="dxa"/>
-            </w:tcMar>
-            <w:vAlign w:val="center"/>
-          </w:tcPr>
-          <w:p>
-            <w:pPr>
-              <w:jc w:val="center"/>
-            </w:pPr>
-            <w:r>
-              <w:rPr>
-                <w:b/>
-                <w:bCs/>
-                <w:color w:val="C0392B"/>
-              </w:rPr>
-              <w:t>f.</w:t>
-            </w:r>
-          </w:p>
-        </w:tc>
-        <w:tc>
-          <w:tcPr>
-            <w:tcW w:w="8820" w:type="dxa"/>
-            <w:tcBorders>
-              <w:top w:val="single" w:sz="6" w:space="0" w:color="B0C4D8"/>
-              <w:left w:val="single" w:sz="6" w:space="0" w:color="B0C4D8"/>
-              <w:bottom w:val="single" w:sz="6" w:space="0" w:color="B0C4D8"/>
-              <w:right w:val="single" w:sz="6" w:space="0" w:color="B0C4D8"/>
-            </w:tcBorders>
-            <w:shd w:val="clear" w:color="auto" w:fill="FFFFFF"/>
-            <w:tcMar>
-              <w:top w:w="80" w:type="dxa"/>
-              <w:left w:w="120" w:type="dxa"/>
-              <w:bottom w:w="80" w:type="dxa"/>
-              <w:right w:w="120" w:type="dxa"/>
-            </w:tcMar>
-            <w:vAlign w:val="center"/>
-          </w:tcPr>
-          <w:p>
-            <w:proofErr w:type="spellStart"/>
-            <w:r>
-              <w:rPr>
-                <w:color w:val="333333"/>
-              </w:rPr>
-              <w:t>Laporan</w:t>
-            </w:r>
-            <w:proofErr w:type="spellEnd"/>
-            <w:r>
-              <w:rPr>
-                <w:color w:val="333333"/>
-              </w:rPr>
-              <w:t xml:space="preserve"> </w:t>
-            </w:r>
-            <w:proofErr w:type="spellStart"/>
-            <w:r>
-              <w:rPr>
-                <w:color w:val="333333"/>
-              </w:rPr>
-              <w:t>akhir</w:t>
-            </w:r>
-            <w:proofErr w:type="spellEnd"/>
-            <w:r>
-              <w:rPr>
-                <w:color w:val="333333"/>
-              </w:rPr>
-              <w:t xml:space="preserve"> </w:t>
-            </w:r>
-            <w:proofErr w:type="spellStart"/>
-            <w:r>
-              <w:rPr>
-                <w:color w:val="333333"/>
-              </w:rPr>
-              <w:t>dikumpulkan</w:t>
-            </w:r>
-            <w:proofErr w:type="spellEnd"/>
-            <w:r>
-              <w:rPr>
-                <w:color w:val="333333"/>
-              </w:rPr>
-              <w:t xml:space="preserve"> paling </w:t>
-            </w:r>
-            <w:proofErr w:type="spellStart"/>
-            <w:r>
-              <w:rPr>
-                <w:color w:val="333333"/>
-              </w:rPr>
-              <w:t>lambat</w:t>
-            </w:r>
-            <w:proofErr w:type="spellEnd"/>
-            <w:r>
-              <w:rPr>
-                <w:color w:val="333333"/>
-              </w:rPr>
-              <w:t xml:space="preserve"> H-3 </w:t>
-            </w:r>
-            <w:proofErr w:type="spellStart"/>
-            <w:r>
-              <w:rPr>
-                <w:color w:val="333333"/>
-              </w:rPr>
-              <w:t>sebelum</w:t>
-            </w:r>
-            <w:proofErr w:type="spellEnd"/>
-            <w:r>
-              <w:rPr>
-                <w:color w:val="333333"/>
-              </w:rPr>
-              <w:t xml:space="preserve"> UAS.</w:t>
-            </w:r>
-          </w:p>
-        </w:tc>
-      </w:tr>
-    </w:tbl>
-    <w:p/>
-    <w:p>
-      <w:pPr>
-        <w:spacing w:before="200" w:after="80"/>
-      </w:pPr>
-      <w:r>
-        <w:rPr>
-          <w:b/>
-          <w:bCs/>
-          <w:color w:val="2C5F8A"/>
-          <w:sz w:val="21"/>
-          <w:szCs w:val="21"/>
-        </w:rPr>
-        <w:t xml:space="preserve">4. </w:t>
-      </w:r>
-      <w:proofErr w:type="spellStart"/>
-      <w:r>
-        <w:rPr>
-          <w:b/>
-          <w:bCs/>
-          <w:color w:val="2C5F8A"/>
-          <w:sz w:val="21"/>
-          <w:szCs w:val="21"/>
-        </w:rPr>
-        <w:t>Ketentuan</w:t>
-      </w:r>
-      <w:proofErr w:type="spellEnd"/>
-      <w:r>
-        <w:rPr>
-          <w:b/>
-          <w:bCs/>
-          <w:color w:val="2C5F8A"/>
-          <w:sz w:val="21"/>
-          <w:szCs w:val="21"/>
-        </w:rPr>
-        <w:t xml:space="preserve"> </w:t>
-      </w:r>
-      <w:proofErr w:type="spellStart"/>
-      <w:r>
-        <w:rPr>
-          <w:b/>
-          <w:bCs/>
-          <w:color w:val="2C5F8A"/>
-          <w:sz w:val="21"/>
-          <w:szCs w:val="21"/>
-        </w:rPr>
-        <w:t>Pengumpulan</w:t>
-      </w:r>
-      <w:proofErr w:type="spellEnd"/>
-      <w:r>
-        <w:rPr>
-          <w:b/>
-          <w:bCs/>
-          <w:color w:val="2C5F8A"/>
-          <w:sz w:val="21"/>
-          <w:szCs w:val="21"/>
-        </w:rPr>
-        <w:t xml:space="preserve"> via GitHub</w:t>
-      </w:r>
-    </w:p>
-    <w:tbl>
-      <w:tblPr>
-        <w:tblW w:w="9360" w:type="dxa"/>
-        <w:tblBorders>
-          <w:top w:val="single" w:sz="4" w:space="0" w:color="auto"/>
-          <w:left w:val="single" w:sz="4" w:space="0" w:color="auto"/>
-          <w:bottom w:val="single" w:sz="4" w:space="0" w:color="auto"/>
-          <w:right w:val="single" w:sz="4" w:space="0" w:color="auto"/>
-          <w:insideH w:val="single" w:sz="4" w:space="0" w:color="auto"/>
-          <w:insideV w:val="single" w:sz="4" w:space="0" w:color="auto"/>
-        </w:tblBorders>
-        <w:tblCellMar>
-          <w:left w:w="10" w:type="dxa"/>
-          <w:right w:w="10" w:type="dxa"/>
-        </w:tblCellMar>
-        <w:tblLook w:val="04A0" w:firstRow="1" w:lastRow="0" w:firstColumn="1" w:lastColumn="0" w:noHBand="0" w:noVBand="1"/>
-      </w:tblPr>
-      <w:tblGrid>
-        <w:gridCol w:w="9360"/>
-      </w:tblGrid>
-      <w:tr>
-        <w:tc>
-          <w:tcPr>
-            <w:tcW w:w="9360" w:type="dxa"/>
-            <w:tcBorders>
-              <w:top w:val="single" w:sz="6" w:space="0" w:color="2C5F8A"/>
-              <w:left w:val="single" w:sz="6" w:space="0" w:color="2C5F8A"/>
-              <w:bottom w:val="single" w:sz="6" w:space="0" w:color="2C5F8A"/>
-              <w:right w:val="single" w:sz="6" w:space="0" w:color="2C5F8A"/>
-            </w:tcBorders>
-            <w:shd w:val="clear" w:color="auto" w:fill="1E1E2E"/>
-            <w:tcMar>
-              <w:top w:w="140" w:type="dxa"/>
-              <w:left w:w="200" w:type="dxa"/>
-              <w:bottom w:w="140" w:type="dxa"/>
-              <w:right w:w="200" w:type="dxa"/>
-            </w:tcMar>
-          </w:tcPr>
-          <w:p>
-            <w:r>
-              <w:rPr>
-                <w:rFonts w:ascii="Courier New" w:eastAsia="Courier New" w:hAnsi="Courier New" w:cs="Courier New"/>
-                <w:b/>
-                <w:bCs/>
-                <w:color w:val="6A9955"/>
-                <w:sz w:val="18"/>
-                <w:szCs w:val="18"/>
-              </w:rPr>
-              <w:t>PraktikumWebMob_TekInd_2026/</w:t>
-            </w:r>
-          </w:p>
-          <w:p>
-            <w:r>
-              <w:rPr>
-                <w:rFonts w:ascii="Courier New" w:eastAsia="Courier New" w:hAnsi="Courier New" w:cs="Courier New"/>
-                <w:color w:val="D4D4D4"/>
-                <w:sz w:val="18"/>
-                <w:szCs w:val="18"/>
-              </w:rPr>
-              <w:t>├── README.md</w:t>
-            </w:r>
-          </w:p>
-          <w:p>
-            <w:r>
-              <w:rPr>
-                <w:rFonts w:ascii="Courier New" w:eastAsia="Courier New" w:hAnsi="Courier New" w:cs="Courier New"/>
-                <w:color w:val="569CD6"/>
-                <w:sz w:val="18"/>
-                <w:szCs w:val="18"/>
-              </w:rPr>
-              <w:t xml:space="preserve">├── </w:t>
-            </w:r>
-            <w:proofErr w:type="spellStart"/>
-            <w:r>
-              <w:rPr>
-                <w:rFonts w:ascii="Courier New" w:eastAsia="Courier New" w:hAnsi="Courier New" w:cs="Courier New"/>
-                <w:color w:val="569CD6"/>
-                <w:sz w:val="18"/>
-                <w:szCs w:val="18"/>
-              </w:rPr>
-              <w:t>Laporan</w:t>
-            </w:r>
-            <w:proofErr w:type="spellEnd"/>
-            <w:r>
-              <w:rPr>
-                <w:rFonts w:ascii="Courier New" w:eastAsia="Courier New" w:hAnsi="Courier New" w:cs="Courier New"/>
-                <w:color w:val="569CD6"/>
-                <w:sz w:val="18"/>
-                <w:szCs w:val="18"/>
-              </w:rPr>
-              <w:t>/</w:t>
-            </w:r>
-          </w:p>
-          <w:p>
-            <w:pPr>
-              <w:rPr>
-                <w:lang w:val="it-IT"/>
-              </w:rPr>
-            </w:pPr>
-            <w:r>
-              <w:rPr>
-                <w:rFonts w:ascii="Courier New" w:eastAsia="Courier New" w:hAnsi="Courier New" w:cs="Courier New"/>
-                <w:color w:val="D4D4D4"/>
-                <w:sz w:val="18"/>
-                <w:szCs w:val="18"/>
-                <w:lang w:val="it-IT"/>
-              </w:rPr>
-              <w:t>│   ├── Laporan_Modul01_[NIM].docx</w:t>
-            </w:r>
-          </w:p>
-          <w:p>
-            <w:pPr>
-              <w:rPr>
-                <w:lang w:val="it-IT"/>
-              </w:rPr>
-            </w:pPr>
-            <w:r>
-              <w:rPr>
-                <w:rFonts w:ascii="Courier New" w:eastAsia="Courier New" w:hAnsi="Courier New" w:cs="Courier New"/>
-                <w:color w:val="D4D4D4"/>
-                <w:sz w:val="18"/>
-                <w:szCs w:val="18"/>
-                <w:lang w:val="it-IT"/>
-              </w:rPr>
-              <w:t>│   ├── Laporan_Modul02_[NIM].docx</w:t>
-            </w:r>
-          </w:p>
-          <w:p>
-            <w:pPr>
-              <w:rPr>
-                <w:lang w:val="it-IT"/>
-              </w:rPr>
-            </w:pPr>
-            <w:r>
-              <w:rPr>
-                <w:rFonts w:ascii="Courier New" w:eastAsia="Courier New" w:hAnsi="Courier New" w:cs="Courier New"/>
-                <w:color w:val="6A9955"/>
-                <w:sz w:val="18"/>
-                <w:szCs w:val="18"/>
-                <w:lang w:val="it-IT"/>
-              </w:rPr>
-              <w:t>│   └── ... (dst hingga Modul 15)</w:t>
-            </w:r>
-          </w:p>
-          <w:p>
-            <w:pPr>
-              <w:rPr>
-                <w:lang w:val="it-IT"/>
-              </w:rPr>
-            </w:pPr>
-            <w:r>
-              <w:rPr>
-                <w:rFonts w:ascii="Courier New" w:eastAsia="Courier New" w:hAnsi="Courier New" w:cs="Courier New"/>
-                <w:color w:val="569CD6"/>
-                <w:sz w:val="18"/>
-                <w:szCs w:val="18"/>
-                <w:lang w:val="it-IT"/>
-              </w:rPr>
-              <w:t>├── Pertemuan01_[NIM]_[Nama]/</w:t>
-            </w:r>
-          </w:p>
-          <w:p>
-            <w:pPr>
-              <w:rPr>
-                <w:lang w:val="it-IT"/>
-              </w:rPr>
-            </w:pPr>
-            <w:r>
-              <w:rPr>
-                <w:rFonts w:ascii="Courier New" w:eastAsia="Courier New" w:hAnsi="Courier New" w:cs="Courier New"/>
-                <w:color w:val="D4D4D4"/>
-                <w:sz w:val="18"/>
-                <w:szCs w:val="18"/>
-                <w:lang w:val="it-IT"/>
-              </w:rPr>
-              <w:t>│   ├── index.html</w:t>
-            </w:r>
-          </w:p>
-          <w:p>
-            <w:pPr>
-              <w:rPr>
-                <w:lang w:val="it-IT"/>
-              </w:rPr>
-            </w:pPr>
-            <w:r>
-              <w:rPr>
-                <w:rFonts w:ascii="Courier New" w:eastAsia="Courier New" w:hAnsi="Courier New" w:cs="Courier New"/>
-                <w:color w:val="D4D4D4"/>
-                <w:sz w:val="18"/>
-                <w:szCs w:val="18"/>
-                <w:lang w:val="it-IT"/>
-              </w:rPr>
-              <w:t>│   └── style.css</w:t>
-            </w:r>
-          </w:p>
-          <w:p>
-            <w:pPr>
-              <w:rPr>
-                <w:lang w:val="it-IT"/>
-              </w:rPr>
-            </w:pPr>
-            <w:r>
-              <w:rPr>
-                <w:rFonts w:ascii="Courier New" w:eastAsia="Courier New" w:hAnsi="Courier New" w:cs="Courier New"/>
-                <w:color w:val="569CD6"/>
-                <w:sz w:val="18"/>
-                <w:szCs w:val="18"/>
-                <w:lang w:val="it-IT"/>
-              </w:rPr>
-              <w:t>├── Pertemuan02_[NIM]_[Nama]/</w:t>
-            </w:r>
-          </w:p>
-          <w:p>
-            <w:r>
-              <w:rPr>
-                <w:rFonts w:ascii="Courier New" w:eastAsia="Courier New" w:hAnsi="Courier New" w:cs="Courier New"/>
-                <w:color w:val="6A9955"/>
-                <w:sz w:val="18"/>
-                <w:szCs w:val="18"/>
-              </w:rPr>
-              <w:t>└── ... (</w:t>
-            </w:r>
-            <w:proofErr w:type="spellStart"/>
-            <w:r>
-              <w:rPr>
-                <w:rFonts w:ascii="Courier New" w:eastAsia="Courier New" w:hAnsi="Courier New" w:cs="Courier New"/>
-                <w:color w:val="6A9955"/>
-                <w:sz w:val="18"/>
-                <w:szCs w:val="18"/>
-              </w:rPr>
-              <w:t>dst</w:t>
-            </w:r>
-            <w:proofErr w:type="spellEnd"/>
-            <w:r>
-              <w:rPr>
-                <w:rFonts w:ascii="Courier New" w:eastAsia="Courier New" w:hAnsi="Courier New" w:cs="Courier New"/>
-                <w:color w:val="6A9955"/>
-                <w:sz w:val="18"/>
-                <w:szCs w:val="18"/>
-              </w:rPr>
-              <w:t>)</w:t>
-            </w:r>
-          </w:p>
-        </w:tc>
-      </w:tr>
-    </w:tbl>
-    <w:p/>
-    <w:p>
-      <w:pPr>
-        <w:spacing w:before="60" w:after="60"/>
-      </w:pPr>
-      <w:proofErr w:type="spellStart"/>
-      <w:r>
-        <w:rPr>
-          <w:color w:val="333333"/>
-        </w:rPr>
-        <w:t>Pastikan</w:t>
-      </w:r>
-      <w:proofErr w:type="spellEnd"/>
-      <w:r>
-        <w:rPr>
-          <w:color w:val="333333"/>
-        </w:rPr>
-        <w:t xml:space="preserve"> </w:t>
-      </w:r>
-      <w:proofErr w:type="spellStart"/>
-      <w:r>
-        <w:rPr>
-          <w:color w:val="333333"/>
-        </w:rPr>
-        <w:t>setiap</w:t>
-      </w:r>
-      <w:proofErr w:type="spellEnd"/>
-      <w:r>
-        <w:rPr>
-          <w:color w:val="333333"/>
-        </w:rPr>
-        <w:t xml:space="preserve"> Commit </w:t>
-      </w:r>
-      <w:proofErr w:type="spellStart"/>
-      <w:r>
-        <w:rPr>
-          <w:color w:val="333333"/>
-        </w:rPr>
-        <w:t>memiliki</w:t>
-      </w:r>
-      <w:proofErr w:type="spellEnd"/>
-      <w:r>
-        <w:rPr>
-          <w:color w:val="333333"/>
-        </w:rPr>
-        <w:t xml:space="preserve"> </w:t>
-      </w:r>
-      <w:proofErr w:type="spellStart"/>
-      <w:r>
-        <w:rPr>
-          <w:color w:val="333333"/>
-        </w:rPr>
-        <w:t>pesan</w:t>
-      </w:r>
-      <w:proofErr w:type="spellEnd"/>
-      <w:r>
-        <w:rPr>
-          <w:color w:val="333333"/>
-        </w:rPr>
-        <w:t xml:space="preserve"> yang </w:t>
-      </w:r>
-      <w:proofErr w:type="spellStart"/>
-      <w:r>
-        <w:rPr>
-          <w:color w:val="333333"/>
-        </w:rPr>
-        <w:t>deskriptif</w:t>
-      </w:r>
-      <w:proofErr w:type="spellEnd"/>
-      <w:r>
-        <w:rPr>
-          <w:color w:val="333333"/>
-        </w:rPr>
-        <w:t xml:space="preserve">. </w:t>
-      </w:r>
-      <w:proofErr w:type="spellStart"/>
-      <w:r>
-        <w:rPr>
-          <w:color w:val="333333"/>
-        </w:rPr>
-        <w:t>Contoh</w:t>
-      </w:r>
-      <w:proofErr w:type="spellEnd"/>
-      <w:r>
-        <w:rPr>
-          <w:color w:val="333333"/>
-        </w:rPr>
-        <w:t>: "</w:t>
-      </w:r>
-      <w:proofErr w:type="spellStart"/>
-      <w:r>
-        <w:rPr>
-          <w:color w:val="333333"/>
-        </w:rPr>
-        <w:t>Menambahkan</w:t>
-      </w:r>
-      <w:proofErr w:type="spellEnd"/>
-      <w:r>
-        <w:rPr>
-          <w:color w:val="333333"/>
-        </w:rPr>
-        <w:t xml:space="preserve"> </w:t>
-      </w:r>
-      <w:proofErr w:type="spellStart"/>
-      <w:r>
-        <w:rPr>
-          <w:color w:val="333333"/>
-        </w:rPr>
-        <w:t>Laporan</w:t>
-      </w:r>
-      <w:proofErr w:type="spellEnd"/>
-      <w:r>
-        <w:rPr>
-          <w:color w:val="333333"/>
-        </w:rPr>
-        <w:t xml:space="preserve"> Modul 02 – CSS Dasar". </w:t>
-      </w:r>
-      <w:proofErr w:type="spellStart"/>
-      <w:r>
-        <w:rPr>
-          <w:color w:val="333333"/>
-        </w:rPr>
-        <w:t>Lakukan</w:t>
-      </w:r>
-      <w:proofErr w:type="spellEnd"/>
-      <w:r>
-        <w:rPr>
-          <w:color w:val="333333"/>
-        </w:rPr>
-        <w:t xml:space="preserve"> Push </w:t>
-      </w:r>
-      <w:proofErr w:type="spellStart"/>
-      <w:r>
-        <w:rPr>
-          <w:color w:val="333333"/>
-        </w:rPr>
-        <w:t>ke</w:t>
-      </w:r>
-      <w:proofErr w:type="spellEnd"/>
-      <w:r>
-        <w:rPr>
-          <w:color w:val="333333"/>
-        </w:rPr>
-        <w:t xml:space="preserve"> GitHub </w:t>
-      </w:r>
-      <w:proofErr w:type="spellStart"/>
-      <w:r>
-        <w:rPr>
-          <w:color w:val="333333"/>
-        </w:rPr>
-        <w:t>setiap</w:t>
-      </w:r>
-      <w:proofErr w:type="spellEnd"/>
-      <w:r>
-        <w:rPr>
-          <w:color w:val="333333"/>
-        </w:rPr>
-        <w:t xml:space="preserve"> </w:t>
-      </w:r>
-      <w:proofErr w:type="spellStart"/>
-      <w:r>
-        <w:rPr>
-          <w:color w:val="333333"/>
-        </w:rPr>
-        <w:t>akhir</w:t>
-      </w:r>
-      <w:proofErr w:type="spellEnd"/>
-      <w:r>
-        <w:rPr>
-          <w:color w:val="333333"/>
-        </w:rPr>
-        <w:t xml:space="preserve"> </w:t>
-      </w:r>
-      <w:proofErr w:type="spellStart"/>
-      <w:r>
-        <w:rPr>
-          <w:color w:val="333333"/>
-        </w:rPr>
-        <w:t>praktikum</w:t>
-      </w:r>
-      <w:proofErr w:type="spellEnd"/>
-      <w:r>
-        <w:rPr>
-          <w:color w:val="333333"/>
-        </w:rPr>
-        <w:t>.</w:t>
-      </w:r>
-    </w:p>
-    <w:p/>
-    <w:p>
-      <w:pPr>
-        <w:spacing w:before="200" w:after="80"/>
-      </w:pPr>
-      <w:r>
-        <w:rPr>
-          <w:b/>
-          <w:bCs/>
-          <w:color w:val="2C5F8A"/>
-          <w:sz w:val="21"/>
-          <w:szCs w:val="21"/>
-        </w:rPr>
-        <w:t xml:space="preserve">5. </w:t>
-      </w:r>
-      <w:proofErr w:type="spellStart"/>
-      <w:r>
-        <w:rPr>
-          <w:b/>
-          <w:bCs/>
-          <w:color w:val="2C5F8A"/>
-          <w:sz w:val="21"/>
-          <w:szCs w:val="21"/>
-        </w:rPr>
-        <w:t>Konsekuensi</w:t>
-      </w:r>
-      <w:proofErr w:type="spellEnd"/>
-      <w:r>
-        <w:rPr>
-          <w:b/>
-          <w:bCs/>
-          <w:color w:val="2C5F8A"/>
-          <w:sz w:val="21"/>
-          <w:szCs w:val="21"/>
-        </w:rPr>
-        <w:t xml:space="preserve"> </w:t>
-      </w:r>
-      <w:proofErr w:type="spellStart"/>
-      <w:r>
-        <w:rPr>
-          <w:b/>
-          <w:bCs/>
-          <w:color w:val="2C5F8A"/>
-          <w:sz w:val="21"/>
-          <w:szCs w:val="21"/>
-        </w:rPr>
-        <w:t>Keterlambatan</w:t>
-      </w:r>
-      <w:proofErr w:type="spellEnd"/>
-      <w:r>
-        <w:rPr>
-          <w:b/>
-          <w:bCs/>
-          <w:color w:val="2C5F8A"/>
-          <w:sz w:val="21"/>
-          <w:szCs w:val="21"/>
-        </w:rPr>
-        <w:t xml:space="preserve"> </w:t>
-      </w:r>
-      <w:proofErr w:type="spellStart"/>
-      <w:r>
-        <w:rPr>
-          <w:b/>
-          <w:bCs/>
-          <w:color w:val="2C5F8A"/>
-          <w:sz w:val="21"/>
-          <w:szCs w:val="21"/>
-        </w:rPr>
-        <w:t>Pengumpulan</w:t>
-      </w:r>
-      <w:proofErr w:type="spellEnd"/>
-    </w:p>
-    <w:tbl>
-      <w:tblPr>
-        <w:tblW w:w="9360" w:type="dxa"/>
-        <w:tblBorders>
-          <w:top w:val="single" w:sz="4" w:space="0" w:color="auto"/>
-          <w:left w:val="single" w:sz="4" w:space="0" w:color="auto"/>
-          <w:bottom w:val="single" w:sz="4" w:space="0" w:color="auto"/>
-          <w:right w:val="single" w:sz="4" w:space="0" w:color="auto"/>
-          <w:insideH w:val="single" w:sz="4" w:space="0" w:color="auto"/>
-          <w:insideV w:val="single" w:sz="4" w:space="0" w:color="auto"/>
-        </w:tblBorders>
-        <w:tblCellMar>
-          <w:left w:w="10" w:type="dxa"/>
-          <w:right w:w="10" w:type="dxa"/>
-        </w:tblCellMar>
-        <w:tblLook w:val="04A0" w:firstRow="1" w:lastRow="0" w:firstColumn="1" w:lastColumn="0" w:noHBand="0" w:noVBand="1"/>
-      </w:tblPr>
-      <w:tblGrid>
-        <w:gridCol w:w="3000"/>
-        <w:gridCol w:w="6360"/>
-      </w:tblGrid>
-      <w:tr>
-        <w:tc>
-          <w:tcPr>
-            <w:tcW w:w="3000" w:type="dxa"/>
-            <w:tcBorders>
-              <w:top w:val="single" w:sz="6" w:space="0" w:color="2C5F8A"/>
-              <w:left w:val="single" w:sz="6" w:space="0" w:color="2C5F8A"/>
-              <w:bottom w:val="single" w:sz="6" w:space="0" w:color="2C5F8A"/>
-              <w:right w:val="single" w:sz="6" w:space="0" w:color="2C5F8A"/>
-            </w:tcBorders>
-            <w:shd w:val="clear" w:color="auto" w:fill="1A3557"/>
-            <w:tcMar>
-              <w:top w:w="100" w:type="dxa"/>
-              <w:left w:w="120" w:type="dxa"/>
-              <w:bottom w:w="100" w:type="dxa"/>
-              <w:right w:w="120" w:type="dxa"/>
-            </w:tcMar>
-            <w:vAlign w:val="center"/>
-          </w:tcPr>
-          <w:p>
-            <w:pPr>
-              <w:jc w:val="center"/>
-            </w:pPr>
-            <w:proofErr w:type="spellStart"/>
-            <w:r>
-              <w:rPr>
-                <w:b/>
-                <w:bCs/>
-                <w:color w:val="FFFFFF"/>
-              </w:rPr>
-              <w:t>Keterlambatan</w:t>
-            </w:r>
-            <w:proofErr w:type="spellEnd"/>
-          </w:p>
-        </w:tc>
-        <w:tc>
-          <w:tcPr>
-            <w:tcW w:w="6360" w:type="dxa"/>
-            <w:tcBorders>
-              <w:top w:val="single" w:sz="6" w:space="0" w:color="2C5F8A"/>
-              <w:left w:val="single" w:sz="6" w:space="0" w:color="2C5F8A"/>
-              <w:bottom w:val="single" w:sz="6" w:space="0" w:color="2C5F8A"/>
-              <w:right w:val="single" w:sz="6" w:space="0" w:color="2C5F8A"/>
-            </w:tcBorders>
-            <w:shd w:val="clear" w:color="auto" w:fill="1A3557"/>
-            <w:tcMar>
-              <w:top w:w="100" w:type="dxa"/>
-              <w:left w:w="120" w:type="dxa"/>
-              <w:bottom w:w="100" w:type="dxa"/>
-              <w:right w:w="120" w:type="dxa"/>
-            </w:tcMar>
-            <w:vAlign w:val="center"/>
-          </w:tcPr>
-          <w:p>
-            <w:pPr>
-              <w:jc w:val="center"/>
-            </w:pPr>
-            <w:proofErr w:type="spellStart"/>
-            <w:r>
-              <w:rPr>
-                <w:b/>
-                <w:bCs/>
-                <w:color w:val="FFFFFF"/>
-              </w:rPr>
-              <w:t>Konsekuensi</w:t>
-            </w:r>
-            <w:proofErr w:type="spellEnd"/>
-          </w:p>
-        </w:tc>
-      </w:tr>
-      <w:tr>
-        <w:tc>
-          <w:tcPr>
-            <w:tcW w:w="3000" w:type="dxa"/>
-            <w:tcBorders>
-              <w:top w:val="single" w:sz="6" w:space="0" w:color="B0C4D8"/>
-              <w:left w:val="single" w:sz="6" w:space="0" w:color="B0C4D8"/>
-              <w:bottom w:val="single" w:sz="6" w:space="0" w:color="B0C4D8"/>
-              <w:right w:val="single" w:sz="6" w:space="0" w:color="B0C4D8"/>
-            </w:tcBorders>
-            <w:shd w:val="clear" w:color="auto" w:fill="D6E4F0"/>
-            <w:tcMar>
-              <w:top w:w="80" w:type="dxa"/>
-              <w:left w:w="120" w:type="dxa"/>
-              <w:bottom w:w="80" w:type="dxa"/>
-              <w:right w:w="120" w:type="dxa"/>
-            </w:tcMar>
-            <w:vAlign w:val="center"/>
-          </w:tcPr>
-          <w:p>
-            <w:pPr>
-              <w:jc w:val="center"/>
-            </w:pPr>
-            <w:r>
-              <w:rPr>
-                <w:color w:val="333333"/>
-              </w:rPr>
-              <w:t xml:space="preserve">1–2 </w:t>
-            </w:r>
-            <w:proofErr w:type="spellStart"/>
-            <w:r>
-              <w:rPr>
-                <w:color w:val="333333"/>
-              </w:rPr>
-              <w:t>hari</w:t>
-            </w:r>
-            <w:proofErr w:type="spellEnd"/>
-          </w:p>
-        </w:tc>
-        <w:tc>
-          <w:tcPr>
-            <w:tcW w:w="6360" w:type="dxa"/>
-            <w:tcBorders>
-              <w:top w:val="single" w:sz="6" w:space="0" w:color="B0C4D8"/>
-              <w:left w:val="single" w:sz="6" w:space="0" w:color="B0C4D8"/>
-              <w:bottom w:val="single" w:sz="6" w:space="0" w:color="B0C4D8"/>
-              <w:right w:val="single" w:sz="6" w:space="0" w:color="B0C4D8"/>
-            </w:tcBorders>
-            <w:shd w:val="clear" w:color="auto" w:fill="D6E4F0"/>
-            <w:tcMar>
-              <w:top w:w="80" w:type="dxa"/>
-              <w:left w:w="120" w:type="dxa"/>
-              <w:bottom w:w="80" w:type="dxa"/>
-              <w:right w:w="120" w:type="dxa"/>
-            </w:tcMar>
-            <w:vAlign w:val="center"/>
-          </w:tcPr>
-          <w:p>
-            <w:proofErr w:type="spellStart"/>
-            <w:r>
-              <w:rPr>
-                <w:color w:val="333333"/>
-              </w:rPr>
-              <w:t>Pengurangan</w:t>
-            </w:r>
-            <w:proofErr w:type="spellEnd"/>
-            <w:r>
-              <w:rPr>
-                <w:color w:val="333333"/>
-              </w:rPr>
-              <w:t xml:space="preserve"> </w:t>
-            </w:r>
-            <w:proofErr w:type="spellStart"/>
-            <w:r>
-              <w:rPr>
-                <w:color w:val="333333"/>
-              </w:rPr>
-              <w:t>nilai</w:t>
-            </w:r>
-            <w:proofErr w:type="spellEnd"/>
-            <w:r>
-              <w:rPr>
-                <w:color w:val="333333"/>
-              </w:rPr>
-              <w:t xml:space="preserve"> 10% </w:t>
-            </w:r>
-            <w:proofErr w:type="spellStart"/>
-            <w:r>
-              <w:rPr>
-                <w:color w:val="333333"/>
-              </w:rPr>
-              <w:t>dari</w:t>
-            </w:r>
-            <w:proofErr w:type="spellEnd"/>
-            <w:r>
-              <w:rPr>
-                <w:color w:val="333333"/>
-              </w:rPr>
-              <w:t xml:space="preserve"> total </w:t>
-            </w:r>
-            <w:proofErr w:type="spellStart"/>
-            <w:r>
-              <w:rPr>
-                <w:color w:val="333333"/>
-              </w:rPr>
-              <w:t>skor</w:t>
-            </w:r>
-            <w:proofErr w:type="spellEnd"/>
-            <w:r>
-              <w:rPr>
-                <w:color w:val="333333"/>
-              </w:rPr>
-              <w:t xml:space="preserve"> </w:t>
-            </w:r>
-            <w:proofErr w:type="spellStart"/>
-            <w:r>
-              <w:rPr>
-                <w:color w:val="333333"/>
-              </w:rPr>
-              <w:t>laporan</w:t>
-            </w:r>
-            <w:proofErr w:type="spellEnd"/>
-          </w:p>
-        </w:tc>
-      </w:tr>
-      <w:tr>
-        <w:tc>
-          <w:tcPr>
-            <w:tcW w:w="3000" w:type="dxa"/>
-            <w:tcBorders>
-              <w:top w:val="single" w:sz="6" w:space="0" w:color="B0C4D8"/>
-              <w:left w:val="single" w:sz="6" w:space="0" w:color="B0C4D8"/>
-              <w:bottom w:val="single" w:sz="6" w:space="0" w:color="B0C4D8"/>
-              <w:right w:val="single" w:sz="6" w:space="0" w:color="B0C4D8"/>
-            </w:tcBorders>
-            <w:shd w:val="clear" w:color="auto" w:fill="FFFFFF"/>
-            <w:tcMar>
-              <w:top w:w="80" w:type="dxa"/>
-              <w:left w:w="120" w:type="dxa"/>
-              <w:bottom w:w="80" w:type="dxa"/>
-              <w:right w:w="120" w:type="dxa"/>
-            </w:tcMar>
-            <w:vAlign w:val="center"/>
-          </w:tcPr>
-          <w:p>
-            <w:pPr>
-              <w:jc w:val="center"/>
-            </w:pPr>
-            <w:r>
-              <w:rPr>
-                <w:color w:val="333333"/>
-              </w:rPr>
-              <w:t xml:space="preserve">3–4 </w:t>
-            </w:r>
-            <w:proofErr w:type="spellStart"/>
-            <w:r>
-              <w:rPr>
-                <w:color w:val="333333"/>
-              </w:rPr>
-              <w:t>hari</w:t>
-            </w:r>
-            <w:proofErr w:type="spellEnd"/>
-          </w:p>
-        </w:tc>
-        <w:tc>
-          <w:tcPr>
-            <w:tcW w:w="6360" w:type="dxa"/>
-            <w:tcBorders>
-              <w:top w:val="single" w:sz="6" w:space="0" w:color="B0C4D8"/>
-              <w:left w:val="single" w:sz="6" w:space="0" w:color="B0C4D8"/>
-              <w:bottom w:val="single" w:sz="6" w:space="0" w:color="B0C4D8"/>
-              <w:right w:val="single" w:sz="6" w:space="0" w:color="B0C4D8"/>
-            </w:tcBorders>
-            <w:shd w:val="clear" w:color="auto" w:fill="FFFFFF"/>
-            <w:tcMar>
-              <w:top w:w="80" w:type="dxa"/>
-              <w:left w:w="120" w:type="dxa"/>
-              <w:bottom w:w="80" w:type="dxa"/>
-              <w:right w:w="120" w:type="dxa"/>
-            </w:tcMar>
-            <w:vAlign w:val="center"/>
-          </w:tcPr>
-          <w:p>
-            <w:proofErr w:type="spellStart"/>
-            <w:r>
-              <w:rPr>
-                <w:color w:val="333333"/>
-              </w:rPr>
-              <w:t>Pengurangan</w:t>
-            </w:r>
-            <w:proofErr w:type="spellEnd"/>
-            <w:r>
-              <w:rPr>
-                <w:color w:val="333333"/>
-              </w:rPr>
-              <w:t xml:space="preserve"> </w:t>
-            </w:r>
-            <w:proofErr w:type="spellStart"/>
-            <w:r>
-              <w:rPr>
-                <w:color w:val="333333"/>
-              </w:rPr>
-              <w:t>nilai</w:t>
-            </w:r>
-            <w:proofErr w:type="spellEnd"/>
-            <w:r>
-              <w:rPr>
-                <w:color w:val="333333"/>
-              </w:rPr>
-              <w:t xml:space="preserve"> 25% </w:t>
-            </w:r>
-            <w:proofErr w:type="spellStart"/>
-            <w:r>
-              <w:rPr>
-                <w:color w:val="333333"/>
-              </w:rPr>
-              <w:t>dari</w:t>
-            </w:r>
-            <w:proofErr w:type="spellEnd"/>
-            <w:r>
-              <w:rPr>
-                <w:color w:val="333333"/>
-              </w:rPr>
-              <w:t xml:space="preserve"> total </w:t>
-            </w:r>
-            <w:proofErr w:type="spellStart"/>
-            <w:r>
-              <w:rPr>
-                <w:color w:val="333333"/>
-              </w:rPr>
-              <w:t>skor</w:t>
-            </w:r>
-            <w:proofErr w:type="spellEnd"/>
-            <w:r>
-              <w:rPr>
-                <w:color w:val="333333"/>
-              </w:rPr>
-              <w:t xml:space="preserve"> </w:t>
-            </w:r>
-            <w:proofErr w:type="spellStart"/>
-            <w:r>
-              <w:rPr>
-                <w:color w:val="333333"/>
-              </w:rPr>
-              <w:t>laporan</w:t>
-            </w:r>
-            <w:proofErr w:type="spellEnd"/>
-          </w:p>
-        </w:tc>
-      </w:tr>
-      <w:tr>
-        <w:tc>
-          <w:tcPr>
-            <w:tcW w:w="3000" w:type="dxa"/>
-            <w:tcBorders>
-              <w:top w:val="single" w:sz="6" w:space="0" w:color="B0C4D8"/>
-              <w:left w:val="single" w:sz="6" w:space="0" w:color="B0C4D8"/>
-              <w:bottom w:val="single" w:sz="6" w:space="0" w:color="B0C4D8"/>
-              <w:right w:val="single" w:sz="6" w:space="0" w:color="B0C4D8"/>
-            </w:tcBorders>
-            <w:shd w:val="clear" w:color="auto" w:fill="D6E4F0"/>
-            <w:tcMar>
-              <w:top w:w="80" w:type="dxa"/>
-              <w:left w:w="120" w:type="dxa"/>
-              <w:bottom w:w="80" w:type="dxa"/>
-              <w:right w:w="120" w:type="dxa"/>
-            </w:tcMar>
-            <w:vAlign w:val="center"/>
-          </w:tcPr>
-          <w:p>
-            <w:pPr>
-              <w:jc w:val="center"/>
-            </w:pPr>
-            <w:r>
-              <w:rPr>
-                <w:color w:val="333333"/>
-              </w:rPr>
-              <w:t xml:space="preserve">5–7 </w:t>
-            </w:r>
-            <w:proofErr w:type="spellStart"/>
-            <w:r>
-              <w:rPr>
-                <w:color w:val="333333"/>
-              </w:rPr>
-              <w:t>hari</w:t>
-            </w:r>
-            <w:proofErr w:type="spellEnd"/>
-          </w:p>
-        </w:tc>
-        <w:tc>
-          <w:tcPr>
-            <w:tcW w:w="6360" w:type="dxa"/>
-            <w:tcBorders>
-              <w:top w:val="single" w:sz="6" w:space="0" w:color="B0C4D8"/>
-              <w:left w:val="single" w:sz="6" w:space="0" w:color="B0C4D8"/>
-              <w:bottom w:val="single" w:sz="6" w:space="0" w:color="B0C4D8"/>
-              <w:right w:val="single" w:sz="6" w:space="0" w:color="B0C4D8"/>
-            </w:tcBorders>
-            <w:shd w:val="clear" w:color="auto" w:fill="D6E4F0"/>
-            <w:tcMar>
-              <w:top w:w="80" w:type="dxa"/>
-              <w:left w:w="120" w:type="dxa"/>
-              <w:bottom w:w="80" w:type="dxa"/>
-              <w:right w:w="120" w:type="dxa"/>
-            </w:tcMar>
-            <w:vAlign w:val="center"/>
-          </w:tcPr>
-          <w:p>
-            <w:proofErr w:type="spellStart"/>
-            <w:r>
-              <w:rPr>
-                <w:color w:val="333333"/>
-              </w:rPr>
-              <w:t>Pengurangan</w:t>
-            </w:r>
-            <w:proofErr w:type="spellEnd"/>
-            <w:r>
-              <w:rPr>
-                <w:color w:val="333333"/>
-              </w:rPr>
-              <w:t xml:space="preserve"> </w:t>
-            </w:r>
-            <w:proofErr w:type="spellStart"/>
-            <w:r>
-              <w:rPr>
-                <w:color w:val="333333"/>
-              </w:rPr>
-              <w:t>nilai</w:t>
-            </w:r>
-            <w:proofErr w:type="spellEnd"/>
-            <w:r>
-              <w:rPr>
-                <w:color w:val="333333"/>
-              </w:rPr>
-              <w:t xml:space="preserve"> 50% </w:t>
-            </w:r>
-            <w:proofErr w:type="spellStart"/>
-            <w:r>
-              <w:rPr>
-                <w:color w:val="333333"/>
-              </w:rPr>
-              <w:t>dari</w:t>
-            </w:r>
-            <w:proofErr w:type="spellEnd"/>
-            <w:r>
-              <w:rPr>
-                <w:color w:val="333333"/>
-              </w:rPr>
-              <w:t xml:space="preserve"> total </w:t>
-            </w:r>
-            <w:proofErr w:type="spellStart"/>
-            <w:r>
-              <w:rPr>
-                <w:color w:val="333333"/>
-              </w:rPr>
-              <w:t>skor</w:t>
-            </w:r>
-            <w:proofErr w:type="spellEnd"/>
-            <w:r>
-              <w:rPr>
-                <w:color w:val="333333"/>
-              </w:rPr>
-              <w:t xml:space="preserve"> </w:t>
-            </w:r>
-            <w:proofErr w:type="spellStart"/>
-            <w:r>
-              <w:rPr>
-                <w:color w:val="333333"/>
-              </w:rPr>
-              <w:t>laporan</w:t>
-            </w:r>
-            <w:proofErr w:type="spellEnd"/>
-          </w:p>
-        </w:tc>
-      </w:tr>
-      <w:tr>
-        <w:tc>
-          <w:tcPr>
-            <w:tcW w:w="3000" w:type="dxa"/>
-            <w:tcBorders>
-              <w:top w:val="single" w:sz="6" w:space="0" w:color="B0C4D8"/>
-              <w:left w:val="single" w:sz="6" w:space="0" w:color="B0C4D8"/>
-              <w:bottom w:val="single" w:sz="6" w:space="0" w:color="B0C4D8"/>
-              <w:right w:val="single" w:sz="6" w:space="0" w:color="B0C4D8"/>
-            </w:tcBorders>
-            <w:shd w:val="clear" w:color="auto" w:fill="FFFFFF"/>
-            <w:tcMar>
-              <w:top w:w="80" w:type="dxa"/>
-              <w:left w:w="120" w:type="dxa"/>
-              <w:bottom w:w="80" w:type="dxa"/>
-              <w:right w:w="120" w:type="dxa"/>
-            </w:tcMar>
-            <w:vAlign w:val="center"/>
-          </w:tcPr>
-          <w:p>
-            <w:pPr>
-              <w:jc w:val="center"/>
-            </w:pPr>
-            <w:r>
-              <w:rPr>
-                <w:color w:val="333333"/>
-              </w:rPr>
-              <w:t xml:space="preserve">&gt; 7 </w:t>
-            </w:r>
-            <w:proofErr w:type="spellStart"/>
-            <w:r>
-              <w:rPr>
-                <w:color w:val="333333"/>
-              </w:rPr>
-              <w:t>hari</w:t>
-            </w:r>
-            <w:proofErr w:type="spellEnd"/>
-          </w:p>
-        </w:tc>
-        <w:tc>
-          <w:tcPr>
-            <w:tcW w:w="6360" w:type="dxa"/>
-            <w:tcBorders>
-              <w:top w:val="single" w:sz="6" w:space="0" w:color="B0C4D8"/>
-              <w:left w:val="single" w:sz="6" w:space="0" w:color="B0C4D8"/>
-              <w:bottom w:val="single" w:sz="6" w:space="0" w:color="B0C4D8"/>
-              <w:right w:val="single" w:sz="6" w:space="0" w:color="B0C4D8"/>
-            </w:tcBorders>
-            <w:shd w:val="clear" w:color="auto" w:fill="FFFFFF"/>
-            <w:tcMar>
-              <w:top w:w="80" w:type="dxa"/>
-              <w:left w:w="120" w:type="dxa"/>
-              <w:bottom w:w="80" w:type="dxa"/>
-              <w:right w:w="120" w:type="dxa"/>
-            </w:tcMar>
-            <w:vAlign w:val="center"/>
-          </w:tcPr>
-          <w:p>
-            <w:proofErr w:type="spellStart"/>
-            <w:r>
-              <w:rPr>
-                <w:color w:val="333333"/>
-              </w:rPr>
-              <w:t>Laporan</w:t>
-            </w:r>
-            <w:proofErr w:type="spellEnd"/>
-            <w:r>
-              <w:rPr>
-                <w:color w:val="333333"/>
-              </w:rPr>
-              <w:t xml:space="preserve"> TIDAK DITERIMA (</w:t>
-            </w:r>
-            <w:proofErr w:type="spellStart"/>
-            <w:r>
-              <w:rPr>
-                <w:color w:val="333333"/>
-              </w:rPr>
-              <w:t>nilai</w:t>
-            </w:r>
-            <w:proofErr w:type="spellEnd"/>
-            <w:r>
-              <w:rPr>
-                <w:color w:val="333333"/>
-              </w:rPr>
-              <w:t xml:space="preserve"> 0) – </w:t>
-            </w:r>
-            <w:proofErr w:type="spellStart"/>
-            <w:r>
-              <w:rPr>
-                <w:color w:val="333333"/>
-              </w:rPr>
-              <w:t>wajib</w:t>
-            </w:r>
-            <w:proofErr w:type="spellEnd"/>
-            <w:r>
-              <w:rPr>
-                <w:color w:val="333333"/>
-              </w:rPr>
-              <w:t xml:space="preserve"> </w:t>
-            </w:r>
-            <w:proofErr w:type="spellStart"/>
-            <w:r>
-              <w:rPr>
-                <w:color w:val="333333"/>
-              </w:rPr>
-              <w:t>temui</w:t>
-            </w:r>
-            <w:proofErr w:type="spellEnd"/>
-            <w:r>
-              <w:rPr>
-                <w:color w:val="333333"/>
-              </w:rPr>
-              <w:t xml:space="preserve"> </w:t>
-            </w:r>
-            <w:proofErr w:type="spellStart"/>
-            <w:r>
-              <w:rPr>
-                <w:color w:val="333333"/>
-              </w:rPr>
-              <w:t>dosen</w:t>
-            </w:r>
-            <w:proofErr w:type="spellEnd"/>
-            <w:r>
-              <w:rPr>
-                <w:color w:val="333333"/>
-              </w:rPr>
-              <w:t xml:space="preserve"> </w:t>
-            </w:r>
-            <w:proofErr w:type="spellStart"/>
-            <w:r>
-              <w:rPr>
-                <w:color w:val="333333"/>
-              </w:rPr>
-              <w:t>untuk</w:t>
-            </w:r>
-            <w:proofErr w:type="spellEnd"/>
-            <w:r>
-              <w:rPr>
-                <w:color w:val="333333"/>
-              </w:rPr>
-              <w:t xml:space="preserve"> </w:t>
-            </w:r>
-            <w:proofErr w:type="spellStart"/>
-            <w:r>
-              <w:rPr>
-                <w:color w:val="333333"/>
-              </w:rPr>
-              <w:t>klarifikasi</w:t>
-            </w:r>
-            <w:proofErr w:type="spellEnd"/>
-          </w:p>
-        </w:tc>
-      </w:tr>
-      <w:tr>
-        <w:tc>
-          <w:tcPr>
-            <w:tcW w:w="3000" w:type="dxa"/>
-            <w:tcBorders>
-              <w:top w:val="single" w:sz="6" w:space="0" w:color="B0C4D8"/>
-              <w:left w:val="single" w:sz="6" w:space="0" w:color="B0C4D8"/>
-              <w:bottom w:val="single" w:sz="6" w:space="0" w:color="B0C4D8"/>
-              <w:right w:val="single" w:sz="6" w:space="0" w:color="B0C4D8"/>
-            </w:tcBorders>
-            <w:shd w:val="clear" w:color="auto" w:fill="D6E4F0"/>
-            <w:tcMar>
-              <w:top w:w="80" w:type="dxa"/>
-              <w:left w:w="120" w:type="dxa"/>
-              <w:bottom w:w="80" w:type="dxa"/>
-              <w:right w:w="120" w:type="dxa"/>
-            </w:tcMar>
-            <w:vAlign w:val="center"/>
-          </w:tcPr>
-          <w:p>
-            <w:pPr>
-              <w:jc w:val="center"/>
-            </w:pPr>
-            <w:r>
-              <w:rPr>
-                <w:b/>
-                <w:bCs/>
-                <w:color w:val="C0392B"/>
-              </w:rPr>
-              <w:t xml:space="preserve">Tidak </w:t>
-            </w:r>
-            <w:proofErr w:type="spellStart"/>
-            <w:r>
-              <w:rPr>
-                <w:b/>
-                <w:bCs/>
-                <w:color w:val="C0392B"/>
-              </w:rPr>
-              <w:t>dikumpulkan</w:t>
-            </w:r>
-            <w:proofErr w:type="spellEnd"/>
-          </w:p>
-        </w:tc>
-        <w:tc>
-          <w:tcPr>
-            <w:tcW w:w="6360" w:type="dxa"/>
-            <w:tcBorders>
-              <w:top w:val="single" w:sz="6" w:space="0" w:color="B0C4D8"/>
-              <w:left w:val="single" w:sz="6" w:space="0" w:color="B0C4D8"/>
-              <w:bottom w:val="single" w:sz="6" w:space="0" w:color="B0C4D8"/>
-              <w:right w:val="single" w:sz="6" w:space="0" w:color="B0C4D8"/>
-            </w:tcBorders>
-            <w:shd w:val="clear" w:color="auto" w:fill="D6E4F0"/>
-            <w:tcMar>
-              <w:top w:w="80" w:type="dxa"/>
-              <w:left w:w="120" w:type="dxa"/>
-              <w:bottom w:w="80" w:type="dxa"/>
-              <w:right w:w="120" w:type="dxa"/>
-            </w:tcMar>
-            <w:vAlign w:val="center"/>
-          </w:tcPr>
-          <w:p>
-            <w:pPr>
-              <w:rPr>
-                <w:lang w:val="nb-NO"/>
-              </w:rPr>
-            </w:pPr>
-            <w:r>
-              <w:rPr>
-                <w:b/>
-                <w:bCs/>
-                <w:color w:val="C0392B"/>
-                <w:lang w:val="nb-NO"/>
-              </w:rPr>
-              <w:t>Nilai laporan = 0, mahasiswa tidak diperkenankan mengikuti UAS</w:t>
-            </w:r>
-          </w:p>
-        </w:tc>
-      </w:tr>
-    </w:tbl>
-    <w:p>
-      <w:pPr>
-        <w:rPr>
-          <w:lang w:val="nb-NO"/>
-        </w:rPr>
-      </w:pPr>
-    </w:p>
-    <w:p>
-      <w:pPr>
-        <w:rPr>
-          <w:lang w:val="nb-NO"/>
-        </w:rPr>
-      </w:pPr>
-    </w:p>
-    <w:p>
-      <w:pPr>
-        <w:rPr>
-          <w:lang w:val="nb-NO"/>
-        </w:rPr>
-      </w:pPr>
-    </w:p>
-    <w:p>
-      <w:pPr>
-        <w:spacing w:before="200" w:after="120"/>
-        <w:jc w:val="center"/>
-      </w:pPr>
-      <w:r>
-        <w:rPr>
-          <w:b/>
-          <w:bCs/>
-          <w:color w:val="2C5F8A"/>
-        </w:rPr>
-        <w:t xml:space="preserve">— Selamat </w:t>
-      </w:r>
-      <w:proofErr w:type="spellStart"/>
-      <w:r>
-        <w:rPr>
-          <w:b/>
-          <w:bCs/>
-          <w:color w:val="2C5F8A"/>
-        </w:rPr>
-        <w:t>mengerjakan</w:t>
-      </w:r>
-      <w:proofErr w:type="spellEnd"/>
-      <w:r>
-        <w:rPr>
-          <w:b/>
-          <w:bCs/>
-          <w:color w:val="2C5F8A"/>
-        </w:rPr>
-        <w:t xml:space="preserve"> </w:t>
-      </w:r>
-      <w:r>
-        <w:rPr>
-          <w:b/>
-          <w:bCs/>
-          <w:color w:val="2C5F8A"/>
-        </w:rPr>
-        <w:t>—</w:t>
-      </w:r>
-    </w:p>
     <w:sectPr>
-      <w:headerReference w:type="default" r:id="rId25"/>
-      <w:footerReference w:type="default" r:id="rId26"/>
+      <w:headerReference w:type="default" r:id="rId27"/>
+      <w:footerReference w:type="default" r:id="rId28"/>
       <w:pgSz w:w="11906" w:h="16838"/>
       <w:pgMar w:top="1701" w:right="1701" w:bottom="1701" w:left="2268" w:header="709" w:footer="709" w:gutter="0"/>
       <w:cols w:space="720"/>
@@ -35526,6 +31220,34 @@
 </w:styles>
 </file>
 
+<file path=word/ink/ink1.xml><?xml version="1.0" encoding="utf-8"?>
+<inkml:ink xmlns:inkml="http://www.w3.org/2003/InkML">
+  <inkml:definitions>
+    <inkml:context xml:id="ctx0">
+      <inkml:inkSource xml:id="inkSrc0">
+        <inkml:traceFormat>
+          <inkml:channel name="X" type="integer" min="-2.14748E9" max="2.14748E9" units="cm"/>
+          <inkml:channel name="Y" type="integer" min="-2.14748E9" max="2.14748E9" units="cm"/>
+          <inkml:channel name="F" type="integer" max="32767" units="dev"/>
+        </inkml:traceFormat>
+        <inkml:channelProperties>
+          <inkml:channelProperty channel="X" name="resolution" value="1000" units="1/cm"/>
+          <inkml:channelProperty channel="Y" name="resolution" value="1000" units="1/cm"/>
+          <inkml:channelProperty channel="F" name="resolution" value="0" units="1/dev"/>
+        </inkml:channelProperties>
+      </inkml:inkSource>
+      <inkml:timestamp xml:id="ts0" timeString="2026-02-20T21:39:14.707"/>
+    </inkml:context>
+    <inkml:brush xml:id="br0">
+      <inkml:brushProperty name="width" value="0.1" units="cm"/>
+      <inkml:brushProperty name="height" value="0.1" units="cm"/>
+    </inkml:brush>
+  </inkml:definitions>
+  <inkml:trace contextRef="#ctx0" brushRef="#br0">0 1 24575,'1'10'0,"0"0"0,0-1 0,4 16 0,1 1 0,80 308 0,-38-166 0,150 477 0,-184-608 0,3 0 0,0-1 0,3 0 0,27 38 0,-41-66 0,64 98 0,-56-86 0,0-1 0,1 0 0,31 29 0,-42-44 0,9 8 0,21 15 0,-22-18 0,0 0 0,16 18 0,-19-17 0,1 1 0,16 12 0,-22-20 0,0 0 0,0 0 0,1-1 0,-1 0 0,1 0 0,-1 0 0,1 0 0,0-1 0,0 0 0,8 1 0,12 0 0,41-3 0,-22-1 0,-38 2 0,0-1 0,0 0 0,-1 0 0,1-1 0,0 0 0,-1 0 0,1 0 0,-1 0 0,0-1 0,1 0 0,-1 0 0,-1-1 0,1 1 0,6-7 0,6-7 0,0 0 0,16-25 0,-19 25 0,-12 14 0,72-94 0,-64 82 0,-1-1 0,0 0 0,-1-1 0,9-28 0,-9 16 0,-1 0 0,-2-1 0,0 0 0,-2 0 0,-2-36 0,-2-935 0,1 981 0,1-7 0,-2 0 0,-7-46 0,7 66 0,-1 0 0,1 1 0,-1 0 0,0-1 0,-1 1 0,0 0 0,0 0 0,0 0 0,0 1 0,-1-1 0,0 1 0,0 0 0,-1 0 0,0 0 0,1 0 0,-10-5 0,13 9 0,-1 0 0,0 0 0,-1 0 0,1 0 0,0 0 0,0 1 0,0-1 0,0 1 0,-1-1 0,1 1 0,0 0 0,0 0 0,-1 0 0,1 0 0,0 1 0,0-1 0,0 0 0,-1 1 0,1 0 0,0-1 0,0 1 0,0 0 0,0 0 0,0 0 0,0 0 0,0 1 0,0-1 0,1 0 0,-4 4 0,-3 3 0,0 1 0,0 0 0,1 0 0,-9 15 0,8-11 0,1 1 0,0 0 0,1 0 0,0 1 0,2 0 0,0 0 0,0 0 0,-2 27 0,3 10 0,4 66 0,0-49 0,0-41 0,2 1 0,0-1 0,11 40 0,31 81 0,-20-71 0,121 304 0,-44-182 0,-93-183 0,2 0 0,0 0 0,0-1 0,18 17 0,-29-32 0,1 0 0,0 0 0,0-1 0,0 1 0,-1 0 0,1-1 0,0 1 0,0-1 0,0 1 0,0-1 0,0 1 0,0-1 0,0 0 0,0 1 0,0-1 0,0 0 0,1 0 0,-1 0 0,0 0 0,0 0 0,0 0 0,0 0 0,0 0 0,0 0 0,0 0 0,0-1 0,0 1 0,0 0 0,0-1 0,0 1 0,0-1 0,0 1 0,0-1 0,0 0 0,0 1 0,0-1 0,-1 0 0,1 0 0,0 1 0,-1-1 0,1 0 0,0-1 0,5-5 0,-2 0 0,1-1 0,-1 1 0,5-11 0,-5 9 0,9-24 0,-1 0 0,-2-1 0,-1 0 0,4-38 0,-8 31 0,-2 0 0,-4-66 0,-1 34 0,5 61 0,2 18 0,6 23 0,-8-23 0,4 10 0,20 29 0,-19-31 0,1 0 0,10 28 0,-4 8 0,-12-38 0,0 0 0,1 1 0,1-2 0,-1 1 0,2 0 0,9 14 0,-11-19 0,0 0 0,0-1 0,0 1 0,-1 0 0,0 1 0,0-1 0,2 11 0,-7-33 0,3-26 0,-1 10 0,0-373 0,0 399 0,1-14 0,-1 19 0,0-1 0,0 0 0,0 0 0,0 1 0,0-1 0,1 0 0,-1 0 0,0 1 0,1-1 0,-1 0 0,0 1 0,1-1 0,-1 0 0,1 1 0,-1-1 0,1 1 0,0-1 0,-1 1 0,2-1 0,-2 0 0,0 1 0,1 0 0,-1 0 0,1 0 0,-1 0 0,1 0 0,-1 1 0,0-1 0,1 0 0,-1 0 0,1 0 0,-1 0 0,0 0 0,1 0 0,-1 1 0,0-1 0,1 0 0,-1 0 0,0 1 0,1-1 0,-1 0 0,0 0 0,1 1 0,-1-1 0,0 0 0,0 1 0,1-1 0,-1 1 0,0-1 0,0 0 0,0 1 0,0-1 0,0 0 0,1 1 0,6 19 0,-5-15 0,70 231 0,-16-49 0,32 102 0,-86-284 0,0-5 0,0-10 0,-2-24 0,0 29 0,7-149 0,0 18 0,-8 93 0,2-34 0,-1 75 0,0 1 0,0 0 0,0-1 0,0 1 0,1-1 0,-1 1 0,0-1 0,1 1 0,-1 0 0,1-1 0,0 1 0,-1 0 0,1 0 0,0-1 0,0 1 0,0 0 0,0 0 0,0 0 0,1-1 0,-1 2 0,0-1 0,0 1 0,0 0 0,-1 0 0,1-1 0,0 1 0,0 0 0,0 0 0,0 0 0,0 0 0,0 0 0,-1 0 0,1 1 0,0-1 0,0 0 0,0 0 0,0 0 0,-1 1 0,1-1 0,0 1 0,0-1 0,-1 0 0,1 1 0,0-1 0,0 1 0,-1 0 0,1-1 0,-1 1 0,1 0 0,0-1 0,-1 1 0,1 1 0,8 10 0,0 1 0,-2 1 0,1 0 0,-2 0 0,10 26 0,-3-5 0,-13-34 0,0-1 0,0 0 0,0 1 0,0-1 0,0 0 0,1 1 0,-1-1 0,0 1 0,0-1 0,0 0 0,0 1 0,0-1 0,1 0 0,-1 1 0,0-1 0,0 0 0,1 1 0,-1-1 0,0 0 0,0 0 0,1 1 0,-1-1 0,0 0 0,1 0 0,-1 0 0,0 1 0,1-1 0,-1 0 0,1 0 0,-1 0 0,0 0 0,1 0 0,-1 0 0,0 0 0,1 0 0,-1 0 0,1 0 0,-1 0 0,0 0 0,1 0 0,-1 0 0,1 0 0,-1 0 0,0 0 0,1 0 0,0-1 0,-1 1 0,1 0 0,-1 0 0,1-1 0,0 1 0,-1 0 0,1 0 0,0 0 0,0 0 0,-1 0 0,1 0 0,0 0 0,-1 0 0,1 0 0,0 0 0,-1 0 0,1 0 0,0 1 0,-1-1 0,1 0 0,0 0 0,0 1 0,2 1 0,0 0 0,-1 0 0,1 1 0,-1-1 0,1 1 0,-1-1 0,0 1 0,0 0 0,2 4 0,14 32 0,-6-14 0,81 193 0,-91-214 0,0 1 0,0-1 0,0 0 0,0 0 0,0 0 0,1-1 0,0 1 0,3 3 0,-5-6 0,0 0 0,0 0 0,0 0 0,0 0 0,1-1 0,-1 1 0,0 0 0,0-1 0,1 1 0,-1-1 0,0 1 0,1-1 0,-1 0 0,0 1 0,1-1 0,-1 0 0,0 0 0,1 0 0,-1 0 0,1 0 0,-1-1 0,0 1 0,1 0 0,-1-1 0,0 1 0,1 0 0,-1-1 0,0 0 0,0 1 0,2-2 0,2-1 0,-1-1 0,0 1 0,0-1 0,0 1 0,-1-1 0,1 0 0,-1-1 0,5-7 0,20-43 0,-19 36 0,39-93 0,36-124 0,-65 178 0,-16 49 0,0 0 0,-1-1 0,0 1 0,-1 0 0,0-1 0,0 1 0,-2-14 0,1 19 0,-1-1 0,1 1 0,-1 0 0,-1-1 0,1 1 0,0 0 0,-1 0 0,0 0 0,0 0 0,0 0 0,-1 0 0,1 0 0,-1 1 0,0-1 0,0 1 0,0 0 0,-6-4 0,9 6 0,-1 1 0,1-1 0,-1 0 0,0 1 0,1 0 0,-1-1 0,0 1 0,0-1 0,1 1 0,-1 0 0,0 0 0,0-1 0,0 1 0,1 0 0,-1 0 0,0 0 0,0 0 0,0 0 0,0 0 0,1 0 0,-1 0 0,0 0 0,0 0 0,0 0 0,1 1 0,-1-1 0,0 0 0,0 1 0,1-1 0,-1 0 0,0 1 0,0-1 0,1 1 0,-1-1 0,1 1 0,-1 0 0,0-1 0,1 1 0,-1-1 0,1 1 0,-1 0 0,1 0 0,0-1 0,-1 2 0,-2 4 0,0 1 0,0-1 0,1 1 0,-2 9 0,2-8 0,-19 92 0,-8 105 0,24-167 0,-8 88 0,7 1 0,4 0 0,6 0 0,32 192 0,-17-208 0,14 99 0,-25-142 0,-1 76 0,-10 32 0,3-173 0,0 0 0,0 0 0,-1 0 0,1 0 0,-1 0 0,0 0 0,0 0 0,0 0 0,0-1 0,-1 1 0,1 0 0,-1-1 0,1 1 0,-3 2 0,1-1 0,-1-1 0,0 1 0,0-1 0,0 0 0,0 0 0,0 0 0,0-1 0,-5 3 0,0-1 0,0-1 0,1 0 0,-1-1 0,0 1 0,-1-2 0,1 1 0,0-1 0,0-1 0,-10 0 0,16 0 0,1 0 0,-1-1 0,0 1 0,0-1 0,1 0 0,-1 1 0,0-1 0,1 0 0,-1-1 0,1 1 0,-1 0 0,1-1 0,0 1 0,0-1 0,0 0 0,0 0 0,0 0 0,0 0 0,0 0 0,0 0 0,1 0 0,-1-1 0,1 1 0,0-1 0,-1 1 0,1-1 0,0 1 0,-1-6 0,0-4 0,0 0 0,1 0 0,0 0 0,1-1 0,1-14 0,2-9 0,2 1 0,1-1 0,2 1 0,22-61 0,67-128 0,-92 214 0,19-44 0,-9 19 0,1 1 0,2 0 0,32-44 0,-41 67 0,1 1 0,0 0 0,0 0 0,1 1 0,1 0 0,19-11 0,79-34 0,-79 40 0,2 1 0,36-10 0,-46 17 0,0-2 0,0 0 0,-1-2 0,29-16 0,-45 22 18,4-2-248,0-1-1,0 1 1,1 1-1,-1 0 1,17-5-1</inkml:trace>
+  <inkml:trace contextRef="#ctx0" brushRef="#br0" timeOffset="1649.47">2245 2024 24575,'24'-21'0,"1"1"0,1 0 0,0 2 0,41-20 0,-13 6 0,325-209 0,-367 233 0,92-55 0,-84 53 0,1 0 0,0 2 0,28-8 0,-2-1 0,-37 12 0,-1 1 0,1 1 0,0 0 0,0 0 0,13-1 0,9 0-1365</inkml:trace>
+</inkml:ink>
+</file>
+
 <file path=word/theme/theme1.xml><?xml version="1.0" encoding="utf-8"?>
 <a:theme xmlns:a="http://schemas.openxmlformats.org/drawingml/2006/main" name="Office Theme">
   <a:themeElements>

</xml_diff>

<commit_message>
Menambahkan Laporan Modul 01 – CSS HTML
</commit_message>
<xml_diff>
--- a/Laporan/Laporan_Modul01_23051430044_Maessa Andrea Vallenia.docx
+++ b/Laporan/Laporan_Modul01_23051430044_Maessa Andrea Vallenia.docx
@@ -3392,33 +3392,884 @@
     </w:p>
     <w:p>
       <w:pPr>
-        <w:keepNext/>
-        <w:spacing w:before="60" w:after="60"/>
-        <w:rPr>
-          <w:lang w:val="it-IT"/>
+        <w:spacing w:line="276" w:lineRule="auto"/>
+        <w:ind w:firstLine="720"/>
+        <w:jc w:val="both"/>
+        <w:rPr>
+          <w:color w:val="555555"/>
+          <w:sz w:val="22"/>
+          <w:szCs w:val="22"/>
+          <w:lang w:val="nb-NO"/>
         </w:rPr>
       </w:pPr>
       <w:r>
         <w:rPr>
-          <w:color w:val="333333"/>
-          <w:lang w:val="nb-NO"/>
-        </w:rPr>
-        <w:t xml:space="preserve">Tuliskan ringkasan konsep/teori yang menjadi landasan pada modul ini. </w:t>
+          <w:color w:val="555555"/>
+          <w:sz w:val="22"/>
+          <w:szCs w:val="22"/>
+        </w:rPr>
+        <w:t>HTML (</w:t>
+      </w:r>
+      <w:proofErr w:type="spellStart"/>
+      <w:r>
+        <w:rPr>
+          <w:i/>
+          <w:iCs/>
+          <w:color w:val="555555"/>
+          <w:sz w:val="22"/>
+          <w:szCs w:val="22"/>
+        </w:rPr>
+        <w:t>HyperText</w:t>
+      </w:r>
+      <w:proofErr w:type="spellEnd"/>
+      <w:r>
+        <w:rPr>
+          <w:i/>
+          <w:iCs/>
+          <w:color w:val="555555"/>
+          <w:sz w:val="22"/>
+          <w:szCs w:val="22"/>
+        </w:rPr>
+        <w:t xml:space="preserve"> Markup Language</w:t>
       </w:r>
       <w:r>
         <w:rPr>
-          <w:color w:val="333333"/>
-          <w:lang w:val="it-IT"/>
-        </w:rPr>
-        <w:t>Ditulis dengan bahasa sendiri, bukan salinan mentah dari modul. Minimal 3 paragraf.</w:t>
+          <w:color w:val="555555"/>
+          <w:sz w:val="22"/>
+          <w:szCs w:val="22"/>
+        </w:rPr>
+        <w:t xml:space="preserve">) </w:t>
+      </w:r>
+      <w:proofErr w:type="spellStart"/>
+      <w:r>
+        <w:rPr>
+          <w:color w:val="555555"/>
+          <w:sz w:val="22"/>
+          <w:szCs w:val="22"/>
+        </w:rPr>
+        <w:t>merupakan</w:t>
+      </w:r>
+      <w:proofErr w:type="spellEnd"/>
+      <w:r>
+        <w:rPr>
+          <w:color w:val="555555"/>
+          <w:sz w:val="22"/>
+          <w:szCs w:val="22"/>
+        </w:rPr>
+        <w:t xml:space="preserve"> </w:t>
+      </w:r>
+      <w:proofErr w:type="spellStart"/>
+      <w:r>
+        <w:rPr>
+          <w:color w:val="555555"/>
+          <w:sz w:val="22"/>
+          <w:szCs w:val="22"/>
+        </w:rPr>
+        <w:t>bahasa</w:t>
+      </w:r>
+      <w:proofErr w:type="spellEnd"/>
+      <w:r>
+        <w:rPr>
+          <w:color w:val="555555"/>
+          <w:sz w:val="22"/>
+          <w:szCs w:val="22"/>
+        </w:rPr>
+        <w:t xml:space="preserve"> markup fundamental yang </w:t>
+      </w:r>
+      <w:proofErr w:type="spellStart"/>
+      <w:r>
+        <w:rPr>
+          <w:color w:val="555555"/>
+          <w:sz w:val="22"/>
+          <w:szCs w:val="22"/>
+        </w:rPr>
+        <w:t>digunakan</w:t>
+      </w:r>
+      <w:proofErr w:type="spellEnd"/>
+      <w:r>
+        <w:rPr>
+          <w:color w:val="555555"/>
+          <w:sz w:val="22"/>
+          <w:szCs w:val="22"/>
+        </w:rPr>
+        <w:t xml:space="preserve"> </w:t>
+      </w:r>
+      <w:proofErr w:type="spellStart"/>
+      <w:r>
+        <w:rPr>
+          <w:color w:val="555555"/>
+          <w:sz w:val="22"/>
+          <w:szCs w:val="22"/>
+        </w:rPr>
+        <w:t>untuk</w:t>
+      </w:r>
+      <w:proofErr w:type="spellEnd"/>
+      <w:r>
+        <w:rPr>
+          <w:color w:val="555555"/>
+          <w:sz w:val="22"/>
+          <w:szCs w:val="22"/>
+        </w:rPr>
+        <w:t xml:space="preserve"> </w:t>
+      </w:r>
+      <w:proofErr w:type="spellStart"/>
+      <w:r>
+        <w:rPr>
+          <w:color w:val="555555"/>
+          <w:sz w:val="22"/>
+          <w:szCs w:val="22"/>
+        </w:rPr>
+        <w:t>membangun</w:t>
+      </w:r>
+      <w:proofErr w:type="spellEnd"/>
+      <w:r>
+        <w:rPr>
+          <w:color w:val="555555"/>
+          <w:sz w:val="22"/>
+          <w:szCs w:val="22"/>
+        </w:rPr>
+        <w:t xml:space="preserve"> </w:t>
+      </w:r>
+      <w:proofErr w:type="spellStart"/>
+      <w:r>
+        <w:rPr>
+          <w:color w:val="555555"/>
+          <w:sz w:val="22"/>
+          <w:szCs w:val="22"/>
+        </w:rPr>
+        <w:t>struktur</w:t>
+      </w:r>
+      <w:proofErr w:type="spellEnd"/>
+      <w:r>
+        <w:rPr>
+          <w:color w:val="555555"/>
+          <w:sz w:val="22"/>
+          <w:szCs w:val="22"/>
+        </w:rPr>
+        <w:t xml:space="preserve"> </w:t>
+      </w:r>
+      <w:proofErr w:type="spellStart"/>
+      <w:r>
+        <w:rPr>
+          <w:color w:val="555555"/>
+          <w:sz w:val="22"/>
+          <w:szCs w:val="22"/>
+        </w:rPr>
+        <w:t>sebuah</w:t>
+      </w:r>
+      <w:proofErr w:type="spellEnd"/>
+      <w:r>
+        <w:rPr>
+          <w:color w:val="555555"/>
+          <w:sz w:val="22"/>
+          <w:szCs w:val="22"/>
+        </w:rPr>
+        <w:t xml:space="preserve"> </w:t>
+      </w:r>
+      <w:proofErr w:type="spellStart"/>
+      <w:r>
+        <w:rPr>
+          <w:color w:val="555555"/>
+          <w:sz w:val="22"/>
+          <w:szCs w:val="22"/>
+        </w:rPr>
+        <w:t>halaman</w:t>
+      </w:r>
+      <w:proofErr w:type="spellEnd"/>
+      <w:r>
+        <w:rPr>
+          <w:color w:val="555555"/>
+          <w:sz w:val="22"/>
+          <w:szCs w:val="22"/>
+        </w:rPr>
+        <w:t xml:space="preserve"> web. HTML </w:t>
+      </w:r>
+      <w:proofErr w:type="spellStart"/>
+      <w:r>
+        <w:rPr>
+          <w:color w:val="555555"/>
+          <w:sz w:val="22"/>
+          <w:szCs w:val="22"/>
+        </w:rPr>
+        <w:t>tidak</w:t>
+      </w:r>
+      <w:proofErr w:type="spellEnd"/>
+      <w:r>
+        <w:rPr>
+          <w:color w:val="555555"/>
+          <w:sz w:val="22"/>
+          <w:szCs w:val="22"/>
+        </w:rPr>
+        <w:t xml:space="preserve"> </w:t>
+      </w:r>
+      <w:proofErr w:type="spellStart"/>
+      <w:r>
+        <w:rPr>
+          <w:color w:val="555555"/>
+          <w:sz w:val="22"/>
+          <w:szCs w:val="22"/>
+        </w:rPr>
+        <w:t>berfungsi</w:t>
+      </w:r>
+      <w:proofErr w:type="spellEnd"/>
+      <w:r>
+        <w:rPr>
+          <w:color w:val="555555"/>
+          <w:sz w:val="22"/>
+          <w:szCs w:val="22"/>
+        </w:rPr>
+        <w:t xml:space="preserve"> </w:t>
+      </w:r>
+      <w:proofErr w:type="spellStart"/>
+      <w:r>
+        <w:rPr>
+          <w:color w:val="555555"/>
+          <w:sz w:val="22"/>
+          <w:szCs w:val="22"/>
+        </w:rPr>
+        <w:t>sebagai</w:t>
+      </w:r>
+      <w:proofErr w:type="spellEnd"/>
+      <w:r>
+        <w:rPr>
+          <w:color w:val="555555"/>
+          <w:sz w:val="22"/>
+          <w:szCs w:val="22"/>
+        </w:rPr>
+        <w:t xml:space="preserve"> </w:t>
+      </w:r>
+      <w:proofErr w:type="spellStart"/>
+      <w:r>
+        <w:rPr>
+          <w:color w:val="555555"/>
+          <w:sz w:val="22"/>
+          <w:szCs w:val="22"/>
+        </w:rPr>
+        <w:t>bahasa</w:t>
+      </w:r>
+      <w:proofErr w:type="spellEnd"/>
+      <w:r>
+        <w:rPr>
+          <w:color w:val="555555"/>
+          <w:sz w:val="22"/>
+          <w:szCs w:val="22"/>
+        </w:rPr>
+        <w:t xml:space="preserve"> </w:t>
+      </w:r>
+      <w:proofErr w:type="spellStart"/>
+      <w:r>
+        <w:rPr>
+          <w:color w:val="555555"/>
+          <w:sz w:val="22"/>
+          <w:szCs w:val="22"/>
+        </w:rPr>
+        <w:t>pemrograman</w:t>
+      </w:r>
+      <w:proofErr w:type="spellEnd"/>
+      <w:r>
+        <w:rPr>
+          <w:color w:val="555555"/>
+          <w:sz w:val="22"/>
+          <w:szCs w:val="22"/>
+        </w:rPr>
+        <w:t xml:space="preserve">, </w:t>
+      </w:r>
+      <w:proofErr w:type="spellStart"/>
+      <w:r>
+        <w:rPr>
+          <w:color w:val="555555"/>
+          <w:sz w:val="22"/>
+          <w:szCs w:val="22"/>
+        </w:rPr>
+        <w:t>melainkan</w:t>
+      </w:r>
+      <w:proofErr w:type="spellEnd"/>
+      <w:r>
+        <w:rPr>
+          <w:color w:val="555555"/>
+          <w:sz w:val="22"/>
+          <w:szCs w:val="22"/>
+        </w:rPr>
+        <w:t xml:space="preserve"> </w:t>
+      </w:r>
+      <w:proofErr w:type="spellStart"/>
+      <w:r>
+        <w:rPr>
+          <w:color w:val="555555"/>
+          <w:sz w:val="22"/>
+          <w:szCs w:val="22"/>
+        </w:rPr>
+        <w:t>sebagai</w:t>
+      </w:r>
+      <w:proofErr w:type="spellEnd"/>
+      <w:r>
+        <w:rPr>
+          <w:color w:val="555555"/>
+          <w:sz w:val="22"/>
+          <w:szCs w:val="22"/>
+        </w:rPr>
+        <w:t xml:space="preserve"> </w:t>
+      </w:r>
+      <w:proofErr w:type="spellStart"/>
+      <w:r>
+        <w:rPr>
+          <w:color w:val="555555"/>
+          <w:sz w:val="22"/>
+          <w:szCs w:val="22"/>
+        </w:rPr>
+        <w:t>bahasa</w:t>
+      </w:r>
+      <w:proofErr w:type="spellEnd"/>
+      <w:r>
+        <w:rPr>
+          <w:color w:val="555555"/>
+          <w:sz w:val="22"/>
+          <w:szCs w:val="22"/>
+        </w:rPr>
+        <w:t xml:space="preserve"> </w:t>
+      </w:r>
+      <w:proofErr w:type="spellStart"/>
+      <w:r>
+        <w:rPr>
+          <w:color w:val="555555"/>
+          <w:sz w:val="22"/>
+          <w:szCs w:val="22"/>
+        </w:rPr>
+        <w:t>penanda</w:t>
+      </w:r>
+      <w:proofErr w:type="spellEnd"/>
+      <w:r>
+        <w:rPr>
+          <w:color w:val="555555"/>
+          <w:sz w:val="22"/>
+          <w:szCs w:val="22"/>
+        </w:rPr>
+        <w:t xml:space="preserve"> yang </w:t>
+      </w:r>
+      <w:proofErr w:type="spellStart"/>
+      <w:r>
+        <w:rPr>
+          <w:color w:val="555555"/>
+          <w:sz w:val="22"/>
+          <w:szCs w:val="22"/>
+        </w:rPr>
+        <w:t>memberi</w:t>
+      </w:r>
+      <w:proofErr w:type="spellEnd"/>
+      <w:r>
+        <w:rPr>
+          <w:color w:val="555555"/>
+          <w:sz w:val="22"/>
+          <w:szCs w:val="22"/>
+        </w:rPr>
+        <w:t xml:space="preserve"> arti dan </w:t>
+      </w:r>
+      <w:proofErr w:type="spellStart"/>
+      <w:r>
+        <w:rPr>
+          <w:color w:val="555555"/>
+          <w:sz w:val="22"/>
+          <w:szCs w:val="22"/>
+        </w:rPr>
+        <w:t>susunan</w:t>
+      </w:r>
+      <w:proofErr w:type="spellEnd"/>
+      <w:r>
+        <w:rPr>
+          <w:color w:val="555555"/>
+          <w:sz w:val="22"/>
+          <w:szCs w:val="22"/>
+        </w:rPr>
+        <w:t xml:space="preserve"> pada </w:t>
+      </w:r>
+      <w:proofErr w:type="spellStart"/>
+      <w:r>
+        <w:rPr>
+          <w:color w:val="555555"/>
+          <w:sz w:val="22"/>
+          <w:szCs w:val="22"/>
+        </w:rPr>
+        <w:t>konten</w:t>
+      </w:r>
+      <w:proofErr w:type="spellEnd"/>
+      <w:r>
+        <w:rPr>
+          <w:color w:val="555555"/>
+          <w:sz w:val="22"/>
+          <w:szCs w:val="22"/>
+        </w:rPr>
+        <w:t xml:space="preserve"> agar </w:t>
+      </w:r>
+      <w:proofErr w:type="spellStart"/>
+      <w:r>
+        <w:rPr>
+          <w:color w:val="555555"/>
+          <w:sz w:val="22"/>
+          <w:szCs w:val="22"/>
+        </w:rPr>
+        <w:t>dapat</w:t>
+      </w:r>
+      <w:proofErr w:type="spellEnd"/>
+      <w:r>
+        <w:rPr>
+          <w:color w:val="555555"/>
+          <w:sz w:val="22"/>
+          <w:szCs w:val="22"/>
+        </w:rPr>
+        <w:t xml:space="preserve"> </w:t>
+      </w:r>
+      <w:proofErr w:type="spellStart"/>
+      <w:r>
+        <w:rPr>
+          <w:color w:val="555555"/>
+          <w:sz w:val="22"/>
+          <w:szCs w:val="22"/>
+        </w:rPr>
+        <w:t>dipahami</w:t>
+      </w:r>
+      <w:proofErr w:type="spellEnd"/>
+      <w:r>
+        <w:rPr>
+          <w:color w:val="555555"/>
+          <w:sz w:val="22"/>
+          <w:szCs w:val="22"/>
+        </w:rPr>
+        <w:t xml:space="preserve"> dan </w:t>
+      </w:r>
+      <w:proofErr w:type="spellStart"/>
+      <w:r>
+        <w:rPr>
+          <w:color w:val="555555"/>
+          <w:sz w:val="22"/>
+          <w:szCs w:val="22"/>
+        </w:rPr>
+        <w:t>ditampilkan</w:t>
+      </w:r>
+      <w:proofErr w:type="spellEnd"/>
+      <w:r>
+        <w:rPr>
+          <w:color w:val="555555"/>
+          <w:sz w:val="22"/>
+          <w:szCs w:val="22"/>
+        </w:rPr>
+        <w:t xml:space="preserve"> oleh browser. </w:t>
+      </w:r>
+      <w:r>
+        <w:rPr>
+          <w:color w:val="555555"/>
+          <w:sz w:val="22"/>
+          <w:szCs w:val="22"/>
+          <w:lang w:val="nb-NO"/>
+        </w:rPr>
+        <w:t>Melalui HTML, pengembang dapat mendefinisikan elemen-elemen seperti judul, paragraf, gambar, tabel, hingga formulir input. Setiap elemen HTML direpresentasikan oleh tag yang ditulis di dalam tanda kurung siku (&lt; &gt;) dan umumnya terdiri dari pasangan tag pembuka dan tag penutup. Struktur berpasangan ini penting agar browser dapat mengenali batasan suatu elemen secara jelas dan menghindari kesalahan tampilan.</w:t>
       </w:r>
     </w:p>
     <w:p>
       <w:pPr>
-        <w:rPr>
-          <w:lang w:val="it-IT"/>
+        <w:spacing w:line="276" w:lineRule="auto"/>
+        <w:ind w:firstLine="720"/>
+        <w:jc w:val="both"/>
+        <w:rPr>
+          <w:color w:val="555555"/>
+          <w:sz w:val="22"/>
+          <w:szCs w:val="22"/>
+          <w:lang w:val="nb-NO"/>
         </w:rPr>
       </w:pPr>
+      <w:r>
+        <w:rPr>
+          <w:color w:val="555555"/>
+          <w:sz w:val="22"/>
+          <w:szCs w:val="22"/>
+          <w:lang w:val="nb-NO"/>
+        </w:rPr>
+        <w:t xml:space="preserve">Dokumen HTML yang baik memiliki struktur hierarkis yang teratur. Elemen &lt;html&gt; berfungsi sebagai </w:t>
+      </w:r>
+      <w:r>
+        <w:rPr>
+          <w:i/>
+          <w:iCs/>
+          <w:color w:val="555555"/>
+          <w:sz w:val="22"/>
+          <w:szCs w:val="22"/>
+          <w:lang w:val="nb-NO"/>
+        </w:rPr>
+        <w:t>root element</w:t>
+      </w:r>
+      <w:r>
+        <w:rPr>
+          <w:color w:val="555555"/>
+          <w:sz w:val="22"/>
+          <w:szCs w:val="22"/>
+          <w:lang w:val="nb-NO"/>
+        </w:rPr>
+        <w:t xml:space="preserve"> yang membungkus seluruh isi dokumen, menandakan bahwa seluruh konten di dalamnya merupakan bagian dari satu halaman web. </w:t>
+      </w:r>
+      <w:r>
+        <w:rPr>
+          <w:color w:val="555555"/>
+          <w:sz w:val="22"/>
+          <w:szCs w:val="22"/>
+        </w:rPr>
+        <w:t xml:space="preserve">Di </w:t>
+      </w:r>
+      <w:proofErr w:type="spellStart"/>
+      <w:r>
+        <w:rPr>
+          <w:color w:val="555555"/>
+          <w:sz w:val="22"/>
+          <w:szCs w:val="22"/>
+        </w:rPr>
+        <w:t>dalam</w:t>
+      </w:r>
+      <w:proofErr w:type="spellEnd"/>
+      <w:r>
+        <w:rPr>
+          <w:color w:val="555555"/>
+          <w:sz w:val="22"/>
+          <w:szCs w:val="22"/>
+        </w:rPr>
+        <w:t xml:space="preserve"> </w:t>
+      </w:r>
+      <w:proofErr w:type="spellStart"/>
+      <w:r>
+        <w:rPr>
+          <w:color w:val="555555"/>
+          <w:sz w:val="22"/>
+          <w:szCs w:val="22"/>
+        </w:rPr>
+        <w:t>elemen</w:t>
+      </w:r>
+      <w:proofErr w:type="spellEnd"/>
+      <w:r>
+        <w:rPr>
+          <w:color w:val="555555"/>
+          <w:sz w:val="22"/>
+          <w:szCs w:val="22"/>
+        </w:rPr>
+        <w:t xml:space="preserve"> </w:t>
+      </w:r>
+      <w:proofErr w:type="spellStart"/>
+      <w:r>
+        <w:rPr>
+          <w:color w:val="555555"/>
+          <w:sz w:val="22"/>
+          <w:szCs w:val="22"/>
+        </w:rPr>
+        <w:t>tersebut</w:t>
+      </w:r>
+      <w:proofErr w:type="spellEnd"/>
+      <w:r>
+        <w:rPr>
+          <w:color w:val="555555"/>
+          <w:sz w:val="22"/>
+          <w:szCs w:val="22"/>
+        </w:rPr>
+        <w:t xml:space="preserve"> </w:t>
+      </w:r>
+      <w:proofErr w:type="spellStart"/>
+      <w:r>
+        <w:rPr>
+          <w:color w:val="555555"/>
+          <w:sz w:val="22"/>
+          <w:szCs w:val="22"/>
+        </w:rPr>
+        <w:t>terdapat</w:t>
+      </w:r>
+      <w:proofErr w:type="spellEnd"/>
+      <w:r>
+        <w:rPr>
+          <w:color w:val="555555"/>
+          <w:sz w:val="22"/>
+          <w:szCs w:val="22"/>
+        </w:rPr>
+        <w:t xml:space="preserve"> dua </w:t>
+      </w:r>
+      <w:proofErr w:type="spellStart"/>
+      <w:r>
+        <w:rPr>
+          <w:color w:val="555555"/>
+          <w:sz w:val="22"/>
+          <w:szCs w:val="22"/>
+        </w:rPr>
+        <w:t>bagian</w:t>
+      </w:r>
+      <w:proofErr w:type="spellEnd"/>
+      <w:r>
+        <w:rPr>
+          <w:color w:val="555555"/>
+          <w:sz w:val="22"/>
+          <w:szCs w:val="22"/>
+        </w:rPr>
+        <w:t xml:space="preserve"> </w:t>
+      </w:r>
+      <w:proofErr w:type="spellStart"/>
+      <w:r>
+        <w:rPr>
+          <w:color w:val="555555"/>
+          <w:sz w:val="22"/>
+          <w:szCs w:val="22"/>
+        </w:rPr>
+        <w:t>utama</w:t>
+      </w:r>
+      <w:proofErr w:type="spellEnd"/>
+      <w:r>
+        <w:rPr>
+          <w:color w:val="555555"/>
+          <w:sz w:val="22"/>
+          <w:szCs w:val="22"/>
+        </w:rPr>
+        <w:t xml:space="preserve">, </w:t>
+      </w:r>
+      <w:proofErr w:type="spellStart"/>
+      <w:r>
+        <w:rPr>
+          <w:color w:val="555555"/>
+          <w:sz w:val="22"/>
+          <w:szCs w:val="22"/>
+        </w:rPr>
+        <w:t>yaitu</w:t>
+      </w:r>
+      <w:proofErr w:type="spellEnd"/>
+      <w:r>
+        <w:rPr>
+          <w:color w:val="555555"/>
+          <w:sz w:val="22"/>
+          <w:szCs w:val="22"/>
+        </w:rPr>
+        <w:t xml:space="preserve"> &lt;head&gt; dan &lt;body&gt;. </w:t>
+      </w:r>
+      <w:r>
+        <w:rPr>
+          <w:color w:val="555555"/>
+          <w:sz w:val="22"/>
+          <w:szCs w:val="22"/>
+          <w:lang w:val="nb-NO"/>
+        </w:rPr>
+        <w:t>Bagian &lt;head&gt; berisi informasi deskriptif tentang dokumen, seperti judul halaman, metadata, pengaturan karakter, dan referensi ke file eksternal seperti CSS atau JavaScript. Informasi pada bagian ini tidak ditampilkan langsung kepada pengguna, namun memiliki peran penting dalam pengelolaan halaman, kompatibilitas browser, serta optimasi mesin pencari. Sebaliknya, bagian &lt;body&gt; memuat seluruh konten yang dapat dilihat dan diinteraksikan oleh pengguna, sehingga menjadi pusat pengalaman pengguna (</w:t>
+      </w:r>
+      <w:r>
+        <w:rPr>
+          <w:i/>
+          <w:iCs/>
+          <w:color w:val="555555"/>
+          <w:sz w:val="22"/>
+          <w:szCs w:val="22"/>
+          <w:lang w:val="nb-NO"/>
+        </w:rPr>
+        <w:t>user experience</w:t>
+      </w:r>
+      <w:r>
+        <w:rPr>
+          <w:color w:val="555555"/>
+          <w:sz w:val="22"/>
+          <w:szCs w:val="22"/>
+          <w:lang w:val="nb-NO"/>
+        </w:rPr>
+        <w:t>) pada halaman web.</w:t>
+      </w:r>
+    </w:p>
+    <w:p>
+      <w:pPr>
+        <w:spacing w:line="276" w:lineRule="auto"/>
+        <w:ind w:firstLine="720"/>
+        <w:jc w:val="both"/>
+        <w:rPr>
+          <w:color w:val="555555"/>
+          <w:sz w:val="22"/>
+          <w:szCs w:val="22"/>
+          <w:lang w:val="nb-NO"/>
+        </w:rPr>
+      </w:pPr>
+      <w:r>
+        <w:rPr>
+          <w:color w:val="555555"/>
+          <w:sz w:val="22"/>
+          <w:szCs w:val="22"/>
+          <w:lang w:val="nb-NO"/>
+        </w:rPr>
+        <w:t>Penerapan HTML yang benar tidak hanya bergantung pada kelengkapan elemen, tetapi juga pada penggunaan elemen yang sesuai dengan fungsinya, yang dikenal sebagai markup semantik. Markup semantik bertujuan untuk memberikan makna yang jelas terhadap setiap bagian konten, baik bagi browser, mesin pencari, maupun pengembang lain yang membaca kode tersebut. Penggunaan elemen seperti &lt;h1&gt; hingga &lt;h6&gt; untuk judul, &lt;p&gt; untuk paragraf, &lt;form&gt; untuk input data, serta &lt;table&gt; untuk data terstruktur membantu menciptakan dokumen yang lebih mudah dipahami dan dipelihara. Dalam konteks industri, markup semantik sangat penting karena meningkatkan aksesibilitas, memperbaiki performa SEO, dan mempermudah pengembangan lanjutan atau integrasi dengan sistem lain.</w:t>
+      </w:r>
+    </w:p>
+    <w:p>
+      <w:pPr>
+        <w:spacing w:line="276" w:lineRule="auto"/>
+        <w:ind w:firstLine="720"/>
+        <w:jc w:val="both"/>
+        <w:rPr>
+          <w:color w:val="555555"/>
+          <w:sz w:val="22"/>
+          <w:szCs w:val="22"/>
+          <w:lang w:val="nb-NO"/>
+        </w:rPr>
+      </w:pPr>
+      <w:r>
+        <w:rPr>
+          <w:color w:val="555555"/>
+          <w:sz w:val="22"/>
+          <w:szCs w:val="22"/>
+          <w:lang w:val="nb-NO"/>
+        </w:rPr>
+        <w:t xml:space="preserve">Selain elemen semantik, HTML juga menyediakan elemen non-semantik seperti &lt;div&gt; dan &lt;span&gt; yang berfungsi sebagai wadah. Elemen &lt;div&gt; bersifat </w:t>
+      </w:r>
+      <w:r>
+        <w:rPr>
+          <w:i/>
+          <w:iCs/>
+          <w:color w:val="555555"/>
+          <w:sz w:val="22"/>
+          <w:szCs w:val="22"/>
+          <w:lang w:val="nb-NO"/>
+        </w:rPr>
+        <w:t>block-level</w:t>
+      </w:r>
+      <w:r>
+        <w:rPr>
+          <w:color w:val="555555"/>
+          <w:sz w:val="22"/>
+          <w:szCs w:val="22"/>
+          <w:lang w:val="nb-NO"/>
+        </w:rPr>
+        <w:t xml:space="preserve"> dan umumnya digunakan untuk membagi halaman ke dalam bagian-bagian besar seperti </w:t>
+      </w:r>
+      <w:r>
+        <w:rPr>
+          <w:i/>
+          <w:iCs/>
+          <w:color w:val="555555"/>
+          <w:sz w:val="22"/>
+          <w:szCs w:val="22"/>
+          <w:lang w:val="nb-NO"/>
+        </w:rPr>
+        <w:t>header</w:t>
+      </w:r>
+      <w:r>
+        <w:rPr>
+          <w:color w:val="555555"/>
+          <w:sz w:val="22"/>
+          <w:szCs w:val="22"/>
+          <w:lang w:val="nb-NO"/>
+        </w:rPr>
+        <w:t xml:space="preserve">, konten utama, atau </w:t>
+      </w:r>
+      <w:r>
+        <w:rPr>
+          <w:i/>
+          <w:iCs/>
+          <w:color w:val="555555"/>
+          <w:sz w:val="22"/>
+          <w:szCs w:val="22"/>
+          <w:lang w:val="nb-NO"/>
+        </w:rPr>
+        <w:t>footer</w:t>
+      </w:r>
+      <w:r>
+        <w:rPr>
+          <w:color w:val="555555"/>
+          <w:sz w:val="22"/>
+          <w:szCs w:val="22"/>
+          <w:lang w:val="nb-NO"/>
+        </w:rPr>
+        <w:t xml:space="preserve">. Sementara itu, elemen &lt;span&gt; bersifat </w:t>
+      </w:r>
+      <w:r>
+        <w:rPr>
+          <w:i/>
+          <w:iCs/>
+          <w:color w:val="555555"/>
+          <w:sz w:val="22"/>
+          <w:szCs w:val="22"/>
+          <w:lang w:val="nb-NO"/>
+        </w:rPr>
+        <w:t>inline</w:t>
+      </w:r>
+      <w:r>
+        <w:rPr>
+          <w:color w:val="555555"/>
+          <w:sz w:val="22"/>
+          <w:szCs w:val="22"/>
+          <w:lang w:val="nb-NO"/>
+        </w:rPr>
+        <w:t xml:space="preserve"> dan digunakan untuk menandai bagian kecil dari teks tanpa mengganggu alur paragraf. Perbedaan karakteristik ini sangat berpengaruh dalam pengaturan </w:t>
+      </w:r>
+      <w:r>
+        <w:rPr>
+          <w:i/>
+          <w:iCs/>
+          <w:color w:val="555555"/>
+          <w:sz w:val="22"/>
+          <w:szCs w:val="22"/>
+          <w:lang w:val="nb-NO"/>
+        </w:rPr>
+        <w:t xml:space="preserve">layout </w:t>
+      </w:r>
+      <w:r>
+        <w:rPr>
+          <w:color w:val="555555"/>
+          <w:sz w:val="22"/>
+          <w:szCs w:val="22"/>
+          <w:lang w:val="nb-NO"/>
+        </w:rPr>
+        <w:t>dan</w:t>
+      </w:r>
+      <w:r>
+        <w:rPr>
+          <w:i/>
+          <w:iCs/>
+          <w:color w:val="555555"/>
+          <w:sz w:val="22"/>
+          <w:szCs w:val="22"/>
+          <w:lang w:val="nb-NO"/>
+        </w:rPr>
+        <w:t xml:space="preserve"> styling</w:t>
+      </w:r>
+      <w:r>
+        <w:rPr>
+          <w:color w:val="555555"/>
+          <w:sz w:val="22"/>
+          <w:szCs w:val="22"/>
+          <w:lang w:val="nb-NO"/>
+        </w:rPr>
+        <w:t>, terutama ketika dikombinasikan dengan CSS. Pemahaman yang baik terhadap penggunaan &lt;div&gt; dan &lt;span&gt; memungkinkan pengembang membangun struktur halaman yang fleksibel, rapi, dan mudah dikontrol tampilannya.</w:t>
+      </w:r>
+    </w:p>
+    <w:p>
+      <w:pPr>
+        <w:ind w:firstLine="720"/>
+        <w:jc w:val="both"/>
+        <w:rPr>
+          <w:lang w:val="nb-NO"/>
+        </w:rPr>
+      </w:pPr>
+      <w:r>
+        <w:rPr>
+          <w:color w:val="555555"/>
+          <w:sz w:val="22"/>
+          <w:szCs w:val="22"/>
+          <w:lang w:val="nb-NO"/>
+        </w:rPr>
+        <w:t xml:space="preserve">Dalam praktik pengembangan web modern, HTML menjadi fondasi utama yang akan dikombinasikan dengan CSS dan JavaScript. HTML bertanggung jawab atas struktur, CSS mengatur tampilan visual, dan JavaScript menambahkan interaktivitas. Oleh karena itu, kesalahan pada struktur HTML dapat berdampak langsung pada kesulitan </w:t>
+      </w:r>
+      <w:r>
+        <w:rPr>
+          <w:i/>
+          <w:iCs/>
+          <w:color w:val="555555"/>
+          <w:sz w:val="22"/>
+          <w:szCs w:val="22"/>
+          <w:lang w:val="nb-NO"/>
+        </w:rPr>
+        <w:t>styling</w:t>
+      </w:r>
+      <w:r>
+        <w:rPr>
+          <w:color w:val="555555"/>
+          <w:sz w:val="22"/>
+          <w:szCs w:val="22"/>
+          <w:lang w:val="nb-NO"/>
+        </w:rPr>
+        <w:t xml:space="preserve"> maupun fungsi interaktif halaman. Dengan menerapkan struktur HTML yang valid, semantik, dan terorganisir, pengembang dapat menghasilkan halaman web yang tidak hanya berfungsi dengan baik, tetapi juga efisien, mudah dikembangkan, dan sesuai dengan standar profesional di lingkungan industri.</w:t>
+      </w:r>
     </w:p>
     <w:p>
       <w:pPr>
@@ -3506,7 +4357,6 @@
                 <w:color w:val="555555"/>
                 <w:sz w:val="22"/>
                 <w:szCs w:val="22"/>
-                <w:lang w:val="nb-NO"/>
               </w:rPr>
             </w:pPr>
             <w:r>
@@ -3518,19 +4368,45 @@
               </w:rPr>
               <w:t xml:space="preserve">          </w:t>
             </w:r>
-            <w:r>
-              <w:rPr>
-                <w:color w:val="555555"/>
-                <w:sz w:val="22"/>
-                <w:szCs w:val="22"/>
-              </w:rPr>
-              <w:t>HTML (</w:t>
-            </w:r>
-            <w:proofErr w:type="spellStart"/>
-            <w:r>
-              <w:rPr>
-                <w:i/>
-                <w:iCs/>
+            <w:proofErr w:type="spellStart"/>
+            <w:r>
+              <w:rPr>
+                <w:color w:val="555555"/>
+                <w:sz w:val="22"/>
+                <w:szCs w:val="22"/>
+              </w:rPr>
+              <w:t>Konsep</w:t>
+            </w:r>
+            <w:proofErr w:type="spellEnd"/>
+            <w:r>
+              <w:rPr>
+                <w:color w:val="555555"/>
+                <w:sz w:val="22"/>
+                <w:szCs w:val="22"/>
+              </w:rPr>
+              <w:t xml:space="preserve"> </w:t>
+            </w:r>
+            <w:proofErr w:type="spellStart"/>
+            <w:r>
+              <w:rPr>
+                <w:color w:val="555555"/>
+                <w:sz w:val="22"/>
+                <w:szCs w:val="22"/>
+              </w:rPr>
+              <w:t>utama</w:t>
+            </w:r>
+            <w:proofErr w:type="spellEnd"/>
+            <w:r>
+              <w:rPr>
+                <w:color w:val="555555"/>
+                <w:sz w:val="22"/>
+                <w:szCs w:val="22"/>
+              </w:rPr>
+              <w:t xml:space="preserve"> HTML (</w:t>
+            </w:r>
+            <w:proofErr w:type="spellStart"/>
+            <w:r>
+              <w:rPr>
                 <w:color w:val="555555"/>
                 <w:sz w:val="22"/>
                 <w:szCs w:val="22"/>
@@ -3540,30 +4416,38 @@
             <w:proofErr w:type="spellEnd"/>
             <w:r>
               <w:rPr>
-                <w:i/>
-                <w:iCs/>
-                <w:color w:val="555555"/>
-                <w:sz w:val="22"/>
-                <w:szCs w:val="22"/>
-              </w:rPr>
-              <w:t xml:space="preserve"> Markup Language</w:t>
-            </w:r>
-            <w:r>
-              <w:rPr>
-                <w:color w:val="555555"/>
-                <w:sz w:val="22"/>
-                <w:szCs w:val="22"/>
-              </w:rPr>
-              <w:t xml:space="preserve">) </w:t>
-            </w:r>
-            <w:proofErr w:type="spellStart"/>
-            <w:r>
-              <w:rPr>
-                <w:color w:val="555555"/>
-                <w:sz w:val="22"/>
-                <w:szCs w:val="22"/>
-              </w:rPr>
-              <w:t>merupakan</w:t>
+                <w:color w:val="555555"/>
+                <w:sz w:val="22"/>
+                <w:szCs w:val="22"/>
+              </w:rPr>
+              <w:t xml:space="preserve"> Markup Language) </w:t>
+            </w:r>
+            <w:proofErr w:type="spellStart"/>
+            <w:r>
+              <w:rPr>
+                <w:color w:val="555555"/>
+                <w:sz w:val="22"/>
+                <w:szCs w:val="22"/>
+              </w:rPr>
+              <w:t>adalah</w:t>
+            </w:r>
+            <w:proofErr w:type="spellEnd"/>
+            <w:r>
+              <w:rPr>
+                <w:color w:val="555555"/>
+                <w:sz w:val="22"/>
+                <w:szCs w:val="22"/>
+              </w:rPr>
+              <w:t xml:space="preserve"> </w:t>
+            </w:r>
+            <w:proofErr w:type="spellStart"/>
+            <w:r>
+              <w:rPr>
+                <w:color w:val="555555"/>
+                <w:sz w:val="22"/>
+                <w:szCs w:val="22"/>
+              </w:rPr>
+              <w:t>sebagai</w:t>
             </w:r>
             <w:proofErr w:type="spellEnd"/>
             <w:r>
@@ -3590,25 +4474,7 @@
                 <w:sz w:val="22"/>
                 <w:szCs w:val="22"/>
               </w:rPr>
-              <w:t xml:space="preserve"> markup fundamental yang </w:t>
-            </w:r>
-            <w:proofErr w:type="spellStart"/>
-            <w:r>
-              <w:rPr>
-                <w:color w:val="555555"/>
-                <w:sz w:val="22"/>
-                <w:szCs w:val="22"/>
-              </w:rPr>
-              <w:t>digunakan</w:t>
-            </w:r>
-            <w:proofErr w:type="spellEnd"/>
-            <w:r>
-              <w:rPr>
-                <w:color w:val="555555"/>
-                <w:sz w:val="22"/>
-                <w:szCs w:val="22"/>
-              </w:rPr>
-              <w:t xml:space="preserve"> </w:t>
+              <w:t xml:space="preserve"> markup fundamental </w:t>
             </w:r>
             <w:proofErr w:type="spellStart"/>
             <w:r>
@@ -3671,24 +4537,6 @@
                 <w:sz w:val="22"/>
                 <w:szCs w:val="22"/>
               </w:rPr>
-              <w:t>sebuah</w:t>
-            </w:r>
-            <w:proofErr w:type="spellEnd"/>
-            <w:r>
-              <w:rPr>
-                <w:color w:val="555555"/>
-                <w:sz w:val="22"/>
-                <w:szCs w:val="22"/>
-              </w:rPr>
-              <w:t xml:space="preserve"> </w:t>
-            </w:r>
-            <w:proofErr w:type="spellStart"/>
-            <w:r>
-              <w:rPr>
-                <w:color w:val="555555"/>
-                <w:sz w:val="22"/>
-                <w:szCs w:val="22"/>
-              </w:rPr>
               <w:t>halaman</w:t>
             </w:r>
             <w:proofErr w:type="spellEnd"/>
@@ -3698,25 +4546,1357 @@
                 <w:sz w:val="22"/>
                 <w:szCs w:val="22"/>
               </w:rPr>
-              <w:t xml:space="preserve"> web. HTML </w:t>
-            </w:r>
-            <w:proofErr w:type="spellStart"/>
-            <w:r>
-              <w:rPr>
-                <w:color w:val="555555"/>
-                <w:sz w:val="22"/>
-                <w:szCs w:val="22"/>
-              </w:rPr>
-              <w:t>tidak</w:t>
-            </w:r>
-            <w:proofErr w:type="spellEnd"/>
-            <w:r>
-              <w:rPr>
-                <w:color w:val="555555"/>
-                <w:sz w:val="22"/>
-                <w:szCs w:val="22"/>
-              </w:rPr>
-              <w:t xml:space="preserve"> </w:t>
+              <w:t xml:space="preserve"> web, </w:t>
+            </w:r>
+            <w:proofErr w:type="spellStart"/>
+            <w:r>
+              <w:rPr>
+                <w:color w:val="555555"/>
+                <w:sz w:val="22"/>
+                <w:szCs w:val="22"/>
+              </w:rPr>
+              <w:t>bukan</w:t>
+            </w:r>
+            <w:proofErr w:type="spellEnd"/>
+            <w:r>
+              <w:rPr>
+                <w:color w:val="555555"/>
+                <w:sz w:val="22"/>
+                <w:szCs w:val="22"/>
+              </w:rPr>
+              <w:t xml:space="preserve"> </w:t>
+            </w:r>
+            <w:proofErr w:type="spellStart"/>
+            <w:r>
+              <w:rPr>
+                <w:color w:val="555555"/>
+                <w:sz w:val="22"/>
+                <w:szCs w:val="22"/>
+              </w:rPr>
+              <w:t>sebagai</w:t>
+            </w:r>
+            <w:proofErr w:type="spellEnd"/>
+            <w:r>
+              <w:rPr>
+                <w:color w:val="555555"/>
+                <w:sz w:val="22"/>
+                <w:szCs w:val="22"/>
+              </w:rPr>
+              <w:t xml:space="preserve"> </w:t>
+            </w:r>
+            <w:proofErr w:type="spellStart"/>
+            <w:r>
+              <w:rPr>
+                <w:color w:val="555555"/>
+                <w:sz w:val="22"/>
+                <w:szCs w:val="22"/>
+              </w:rPr>
+              <w:t>bahasa</w:t>
+            </w:r>
+            <w:proofErr w:type="spellEnd"/>
+            <w:r>
+              <w:rPr>
+                <w:color w:val="555555"/>
+                <w:sz w:val="22"/>
+                <w:szCs w:val="22"/>
+              </w:rPr>
+              <w:t xml:space="preserve"> </w:t>
+            </w:r>
+            <w:proofErr w:type="spellStart"/>
+            <w:r>
+              <w:rPr>
+                <w:color w:val="555555"/>
+                <w:sz w:val="22"/>
+                <w:szCs w:val="22"/>
+              </w:rPr>
+              <w:t>pemrograman</w:t>
+            </w:r>
+            <w:proofErr w:type="spellEnd"/>
+            <w:r>
+              <w:rPr>
+                <w:color w:val="555555"/>
+                <w:sz w:val="22"/>
+                <w:szCs w:val="22"/>
+              </w:rPr>
+              <w:t xml:space="preserve">. HTML </w:t>
+            </w:r>
+            <w:proofErr w:type="spellStart"/>
+            <w:r>
+              <w:rPr>
+                <w:color w:val="555555"/>
+                <w:sz w:val="22"/>
+                <w:szCs w:val="22"/>
+              </w:rPr>
+              <w:t>memungkinkan</w:t>
+            </w:r>
+            <w:proofErr w:type="spellEnd"/>
+            <w:r>
+              <w:rPr>
+                <w:color w:val="555555"/>
+                <w:sz w:val="22"/>
+                <w:szCs w:val="22"/>
+              </w:rPr>
+              <w:t xml:space="preserve"> </w:t>
+            </w:r>
+            <w:proofErr w:type="spellStart"/>
+            <w:r>
+              <w:rPr>
+                <w:color w:val="555555"/>
+                <w:sz w:val="22"/>
+                <w:szCs w:val="22"/>
+              </w:rPr>
+              <w:t>pengembang</w:t>
+            </w:r>
+            <w:proofErr w:type="spellEnd"/>
+            <w:r>
+              <w:rPr>
+                <w:color w:val="555555"/>
+                <w:sz w:val="22"/>
+                <w:szCs w:val="22"/>
+              </w:rPr>
+              <w:t xml:space="preserve"> </w:t>
+            </w:r>
+            <w:proofErr w:type="spellStart"/>
+            <w:r>
+              <w:rPr>
+                <w:color w:val="555555"/>
+                <w:sz w:val="22"/>
+                <w:szCs w:val="22"/>
+              </w:rPr>
+              <w:t>mendefinisikan</w:t>
+            </w:r>
+            <w:proofErr w:type="spellEnd"/>
+            <w:r>
+              <w:rPr>
+                <w:color w:val="555555"/>
+                <w:sz w:val="22"/>
+                <w:szCs w:val="22"/>
+              </w:rPr>
+              <w:t xml:space="preserve"> </w:t>
+            </w:r>
+            <w:proofErr w:type="spellStart"/>
+            <w:r>
+              <w:rPr>
+                <w:color w:val="555555"/>
+                <w:sz w:val="22"/>
+                <w:szCs w:val="22"/>
+              </w:rPr>
+              <w:t>elemen-elemen</w:t>
+            </w:r>
+            <w:proofErr w:type="spellEnd"/>
+            <w:r>
+              <w:rPr>
+                <w:color w:val="555555"/>
+                <w:sz w:val="22"/>
+                <w:szCs w:val="22"/>
+              </w:rPr>
+              <w:t xml:space="preserve"> </w:t>
+            </w:r>
+            <w:proofErr w:type="spellStart"/>
+            <w:r>
+              <w:rPr>
+                <w:color w:val="555555"/>
+                <w:sz w:val="22"/>
+                <w:szCs w:val="22"/>
+              </w:rPr>
+              <w:t>seperti</w:t>
+            </w:r>
+            <w:proofErr w:type="spellEnd"/>
+            <w:r>
+              <w:rPr>
+                <w:color w:val="555555"/>
+                <w:sz w:val="22"/>
+                <w:szCs w:val="22"/>
+              </w:rPr>
+              <w:t xml:space="preserve"> </w:t>
+            </w:r>
+            <w:proofErr w:type="spellStart"/>
+            <w:r>
+              <w:rPr>
+                <w:color w:val="555555"/>
+                <w:sz w:val="22"/>
+                <w:szCs w:val="22"/>
+              </w:rPr>
+              <w:t>judul</w:t>
+            </w:r>
+            <w:proofErr w:type="spellEnd"/>
+            <w:r>
+              <w:rPr>
+                <w:color w:val="555555"/>
+                <w:sz w:val="22"/>
+                <w:szCs w:val="22"/>
+              </w:rPr>
+              <w:t xml:space="preserve">, </w:t>
+            </w:r>
+            <w:proofErr w:type="spellStart"/>
+            <w:r>
+              <w:rPr>
+                <w:color w:val="555555"/>
+                <w:sz w:val="22"/>
+                <w:szCs w:val="22"/>
+              </w:rPr>
+              <w:t>paragraf</w:t>
+            </w:r>
+            <w:proofErr w:type="spellEnd"/>
+            <w:r>
+              <w:rPr>
+                <w:color w:val="555555"/>
+                <w:sz w:val="22"/>
+                <w:szCs w:val="22"/>
+              </w:rPr>
+              <w:t xml:space="preserve">, </w:t>
+            </w:r>
+            <w:proofErr w:type="spellStart"/>
+            <w:r>
+              <w:rPr>
+                <w:color w:val="555555"/>
+                <w:sz w:val="22"/>
+                <w:szCs w:val="22"/>
+              </w:rPr>
+              <w:t>gambar</w:t>
+            </w:r>
+            <w:proofErr w:type="spellEnd"/>
+            <w:r>
+              <w:rPr>
+                <w:color w:val="555555"/>
+                <w:sz w:val="22"/>
+                <w:szCs w:val="22"/>
+              </w:rPr>
+              <w:t xml:space="preserve">, </w:t>
+            </w:r>
+            <w:proofErr w:type="spellStart"/>
+            <w:r>
+              <w:rPr>
+                <w:color w:val="555555"/>
+                <w:sz w:val="22"/>
+                <w:szCs w:val="22"/>
+              </w:rPr>
+              <w:t>tabel</w:t>
+            </w:r>
+            <w:proofErr w:type="spellEnd"/>
+            <w:r>
+              <w:rPr>
+                <w:color w:val="555555"/>
+                <w:sz w:val="22"/>
+                <w:szCs w:val="22"/>
+              </w:rPr>
+              <w:t xml:space="preserve">, dan </w:t>
+            </w:r>
+            <w:proofErr w:type="spellStart"/>
+            <w:r>
+              <w:rPr>
+                <w:color w:val="555555"/>
+                <w:sz w:val="22"/>
+                <w:szCs w:val="22"/>
+              </w:rPr>
+              <w:t>formulir</w:t>
+            </w:r>
+            <w:proofErr w:type="spellEnd"/>
+            <w:r>
+              <w:rPr>
+                <w:color w:val="555555"/>
+                <w:sz w:val="22"/>
+                <w:szCs w:val="22"/>
+              </w:rPr>
+              <w:t xml:space="preserve">, </w:t>
+            </w:r>
+            <w:proofErr w:type="spellStart"/>
+            <w:r>
+              <w:rPr>
+                <w:color w:val="555555"/>
+                <w:sz w:val="22"/>
+                <w:szCs w:val="22"/>
+              </w:rPr>
+              <w:t>dengan</w:t>
+            </w:r>
+            <w:proofErr w:type="spellEnd"/>
+            <w:r>
+              <w:rPr>
+                <w:color w:val="555555"/>
+                <w:sz w:val="22"/>
+                <w:szCs w:val="22"/>
+              </w:rPr>
+              <w:t xml:space="preserve"> </w:t>
+            </w:r>
+            <w:proofErr w:type="spellStart"/>
+            <w:r>
+              <w:rPr>
+                <w:color w:val="555555"/>
+                <w:sz w:val="22"/>
+                <w:szCs w:val="22"/>
+              </w:rPr>
+              <w:t>setiap</w:t>
+            </w:r>
+            <w:proofErr w:type="spellEnd"/>
+            <w:r>
+              <w:rPr>
+                <w:color w:val="555555"/>
+                <w:sz w:val="22"/>
+                <w:szCs w:val="22"/>
+              </w:rPr>
+              <w:t xml:space="preserve"> </w:t>
+            </w:r>
+            <w:proofErr w:type="spellStart"/>
+            <w:r>
+              <w:rPr>
+                <w:color w:val="555555"/>
+                <w:sz w:val="22"/>
+                <w:szCs w:val="22"/>
+              </w:rPr>
+              <w:t>elemen</w:t>
+            </w:r>
+            <w:proofErr w:type="spellEnd"/>
+            <w:r>
+              <w:rPr>
+                <w:color w:val="555555"/>
+                <w:sz w:val="22"/>
+                <w:szCs w:val="22"/>
+              </w:rPr>
+              <w:t xml:space="preserve"> </w:t>
+            </w:r>
+            <w:proofErr w:type="spellStart"/>
+            <w:r>
+              <w:rPr>
+                <w:color w:val="555555"/>
+                <w:sz w:val="22"/>
+                <w:szCs w:val="22"/>
+              </w:rPr>
+              <w:t>direpresentasikan</w:t>
+            </w:r>
+            <w:proofErr w:type="spellEnd"/>
+            <w:r>
+              <w:rPr>
+                <w:color w:val="555555"/>
+                <w:sz w:val="22"/>
+                <w:szCs w:val="22"/>
+              </w:rPr>
+              <w:t xml:space="preserve"> oleh tag </w:t>
+            </w:r>
+            <w:proofErr w:type="spellStart"/>
+            <w:r>
+              <w:rPr>
+                <w:color w:val="555555"/>
+                <w:sz w:val="22"/>
+                <w:szCs w:val="22"/>
+              </w:rPr>
+              <w:t>pembuka</w:t>
+            </w:r>
+            <w:proofErr w:type="spellEnd"/>
+            <w:r>
+              <w:rPr>
+                <w:color w:val="555555"/>
+                <w:sz w:val="22"/>
+                <w:szCs w:val="22"/>
+              </w:rPr>
+              <w:t xml:space="preserve"> dan </w:t>
+            </w:r>
+            <w:proofErr w:type="spellStart"/>
+            <w:r>
+              <w:rPr>
+                <w:color w:val="555555"/>
+                <w:sz w:val="22"/>
+                <w:szCs w:val="22"/>
+              </w:rPr>
+              <w:t>penutup</w:t>
+            </w:r>
+            <w:proofErr w:type="spellEnd"/>
+            <w:r>
+              <w:rPr>
+                <w:color w:val="555555"/>
+                <w:sz w:val="22"/>
+                <w:szCs w:val="22"/>
+              </w:rPr>
+              <w:t xml:space="preserve"> </w:t>
+            </w:r>
+            <w:proofErr w:type="spellStart"/>
+            <w:r>
+              <w:rPr>
+                <w:color w:val="555555"/>
+                <w:sz w:val="22"/>
+                <w:szCs w:val="22"/>
+              </w:rPr>
+              <w:t>untuk</w:t>
+            </w:r>
+            <w:proofErr w:type="spellEnd"/>
+            <w:r>
+              <w:rPr>
+                <w:color w:val="555555"/>
+                <w:sz w:val="22"/>
+                <w:szCs w:val="22"/>
+              </w:rPr>
+              <w:t xml:space="preserve"> </w:t>
+            </w:r>
+            <w:proofErr w:type="spellStart"/>
+            <w:r>
+              <w:rPr>
+                <w:color w:val="555555"/>
+                <w:sz w:val="22"/>
+                <w:szCs w:val="22"/>
+              </w:rPr>
+              <w:t>memastikan</w:t>
+            </w:r>
+            <w:proofErr w:type="spellEnd"/>
+            <w:r>
+              <w:rPr>
+                <w:color w:val="555555"/>
+                <w:sz w:val="22"/>
+                <w:szCs w:val="22"/>
+              </w:rPr>
+              <w:t xml:space="preserve"> browser </w:t>
+            </w:r>
+            <w:proofErr w:type="spellStart"/>
+            <w:r>
+              <w:rPr>
+                <w:color w:val="555555"/>
+                <w:sz w:val="22"/>
+                <w:szCs w:val="22"/>
+              </w:rPr>
+              <w:t>dapat</w:t>
+            </w:r>
+            <w:proofErr w:type="spellEnd"/>
+            <w:r>
+              <w:rPr>
+                <w:color w:val="555555"/>
+                <w:sz w:val="22"/>
+                <w:szCs w:val="22"/>
+              </w:rPr>
+              <w:t xml:space="preserve"> </w:t>
+            </w:r>
+            <w:proofErr w:type="spellStart"/>
+            <w:r>
+              <w:rPr>
+                <w:color w:val="555555"/>
+                <w:sz w:val="22"/>
+                <w:szCs w:val="22"/>
+              </w:rPr>
+              <w:t>menampilkan</w:t>
+            </w:r>
+            <w:proofErr w:type="spellEnd"/>
+            <w:r>
+              <w:rPr>
+                <w:color w:val="555555"/>
+                <w:sz w:val="22"/>
+                <w:szCs w:val="22"/>
+              </w:rPr>
+              <w:t xml:space="preserve"> </w:t>
+            </w:r>
+            <w:proofErr w:type="spellStart"/>
+            <w:r>
+              <w:rPr>
+                <w:color w:val="555555"/>
+                <w:sz w:val="22"/>
+                <w:szCs w:val="22"/>
+              </w:rPr>
+              <w:t>konten</w:t>
+            </w:r>
+            <w:proofErr w:type="spellEnd"/>
+            <w:r>
+              <w:rPr>
+                <w:color w:val="555555"/>
+                <w:sz w:val="22"/>
+                <w:szCs w:val="22"/>
+              </w:rPr>
+              <w:t xml:space="preserve"> </w:t>
+            </w:r>
+            <w:proofErr w:type="spellStart"/>
+            <w:r>
+              <w:rPr>
+                <w:color w:val="555555"/>
+                <w:sz w:val="22"/>
+                <w:szCs w:val="22"/>
+              </w:rPr>
+              <w:t>dengan</w:t>
+            </w:r>
+            <w:proofErr w:type="spellEnd"/>
+            <w:r>
+              <w:rPr>
+                <w:color w:val="555555"/>
+                <w:sz w:val="22"/>
+                <w:szCs w:val="22"/>
+              </w:rPr>
+              <w:t xml:space="preserve"> </w:t>
+            </w:r>
+            <w:proofErr w:type="spellStart"/>
+            <w:r>
+              <w:rPr>
+                <w:color w:val="555555"/>
+                <w:sz w:val="22"/>
+                <w:szCs w:val="22"/>
+              </w:rPr>
+              <w:t>benar</w:t>
+            </w:r>
+            <w:proofErr w:type="spellEnd"/>
+            <w:r>
+              <w:rPr>
+                <w:color w:val="555555"/>
+                <w:sz w:val="22"/>
+                <w:szCs w:val="22"/>
+              </w:rPr>
+              <w:t xml:space="preserve">. </w:t>
+            </w:r>
+            <w:proofErr w:type="spellStart"/>
+            <w:r>
+              <w:rPr>
+                <w:color w:val="555555"/>
+                <w:sz w:val="22"/>
+                <w:szCs w:val="22"/>
+              </w:rPr>
+              <w:t>Dokumen</w:t>
+            </w:r>
+            <w:proofErr w:type="spellEnd"/>
+            <w:r>
+              <w:rPr>
+                <w:color w:val="555555"/>
+                <w:sz w:val="22"/>
+                <w:szCs w:val="22"/>
+              </w:rPr>
+              <w:t xml:space="preserve"> HTML yang </w:t>
+            </w:r>
+            <w:proofErr w:type="spellStart"/>
+            <w:r>
+              <w:rPr>
+                <w:color w:val="555555"/>
+                <w:sz w:val="22"/>
+                <w:szCs w:val="22"/>
+              </w:rPr>
+              <w:t>baik</w:t>
+            </w:r>
+            <w:proofErr w:type="spellEnd"/>
+            <w:r>
+              <w:rPr>
+                <w:color w:val="555555"/>
+                <w:sz w:val="22"/>
+                <w:szCs w:val="22"/>
+              </w:rPr>
+              <w:t xml:space="preserve"> </w:t>
+            </w:r>
+            <w:proofErr w:type="spellStart"/>
+            <w:r>
+              <w:rPr>
+                <w:color w:val="555555"/>
+                <w:sz w:val="22"/>
+                <w:szCs w:val="22"/>
+              </w:rPr>
+              <w:t>memiliki</w:t>
+            </w:r>
+            <w:proofErr w:type="spellEnd"/>
+            <w:r>
+              <w:rPr>
+                <w:color w:val="555555"/>
+                <w:sz w:val="22"/>
+                <w:szCs w:val="22"/>
+              </w:rPr>
+              <w:t xml:space="preserve"> </w:t>
+            </w:r>
+            <w:proofErr w:type="spellStart"/>
+            <w:r>
+              <w:rPr>
+                <w:color w:val="555555"/>
+                <w:sz w:val="22"/>
+                <w:szCs w:val="22"/>
+              </w:rPr>
+              <w:t>struktur</w:t>
+            </w:r>
+            <w:proofErr w:type="spellEnd"/>
+            <w:r>
+              <w:rPr>
+                <w:color w:val="555555"/>
+                <w:sz w:val="22"/>
+                <w:szCs w:val="22"/>
+              </w:rPr>
+              <w:t xml:space="preserve"> </w:t>
+            </w:r>
+            <w:proofErr w:type="spellStart"/>
+            <w:r>
+              <w:rPr>
+                <w:color w:val="555555"/>
+                <w:sz w:val="22"/>
+                <w:szCs w:val="22"/>
+              </w:rPr>
+              <w:t>hierarkis</w:t>
+            </w:r>
+            <w:proofErr w:type="spellEnd"/>
+            <w:r>
+              <w:rPr>
+                <w:color w:val="555555"/>
+                <w:sz w:val="22"/>
+                <w:szCs w:val="22"/>
+              </w:rPr>
+              <w:t xml:space="preserve">, di mana </w:t>
+            </w:r>
+            <w:proofErr w:type="spellStart"/>
+            <w:r>
+              <w:rPr>
+                <w:color w:val="555555"/>
+                <w:sz w:val="22"/>
+                <w:szCs w:val="22"/>
+              </w:rPr>
+              <w:t>elemen</w:t>
+            </w:r>
+            <w:proofErr w:type="spellEnd"/>
+            <w:r>
+              <w:rPr>
+                <w:color w:val="555555"/>
+                <w:sz w:val="22"/>
+                <w:szCs w:val="22"/>
+              </w:rPr>
+              <w:t xml:space="preserve"> &lt;html&gt; </w:t>
+            </w:r>
+            <w:proofErr w:type="spellStart"/>
+            <w:r>
+              <w:rPr>
+                <w:color w:val="555555"/>
+                <w:sz w:val="22"/>
+                <w:szCs w:val="22"/>
+              </w:rPr>
+              <w:t>menjadi</w:t>
+            </w:r>
+            <w:proofErr w:type="spellEnd"/>
+            <w:r>
+              <w:rPr>
+                <w:color w:val="555555"/>
+                <w:sz w:val="22"/>
+                <w:szCs w:val="22"/>
+              </w:rPr>
+              <w:t xml:space="preserve"> root, &lt;head&gt; </w:t>
+            </w:r>
+            <w:proofErr w:type="spellStart"/>
+            <w:r>
+              <w:rPr>
+                <w:color w:val="555555"/>
+                <w:sz w:val="22"/>
+                <w:szCs w:val="22"/>
+              </w:rPr>
+              <w:t>berisi</w:t>
+            </w:r>
+            <w:proofErr w:type="spellEnd"/>
+            <w:r>
+              <w:rPr>
+                <w:color w:val="555555"/>
+                <w:sz w:val="22"/>
+                <w:szCs w:val="22"/>
+              </w:rPr>
+              <w:t xml:space="preserve"> </w:t>
+            </w:r>
+            <w:proofErr w:type="spellStart"/>
+            <w:r>
+              <w:rPr>
+                <w:color w:val="555555"/>
+                <w:sz w:val="22"/>
+                <w:szCs w:val="22"/>
+              </w:rPr>
+              <w:t>informasi</w:t>
+            </w:r>
+            <w:proofErr w:type="spellEnd"/>
+            <w:r>
+              <w:rPr>
+                <w:color w:val="555555"/>
+                <w:sz w:val="22"/>
+                <w:szCs w:val="22"/>
+              </w:rPr>
+              <w:t xml:space="preserve"> </w:t>
+            </w:r>
+            <w:proofErr w:type="spellStart"/>
+            <w:r>
+              <w:rPr>
+                <w:color w:val="555555"/>
+                <w:sz w:val="22"/>
+                <w:szCs w:val="22"/>
+              </w:rPr>
+              <w:t>deskriptif</w:t>
+            </w:r>
+            <w:proofErr w:type="spellEnd"/>
+            <w:r>
+              <w:rPr>
+                <w:color w:val="555555"/>
+                <w:sz w:val="22"/>
+                <w:szCs w:val="22"/>
+              </w:rPr>
+              <w:t xml:space="preserve"> dan </w:t>
+            </w:r>
+            <w:proofErr w:type="spellStart"/>
+            <w:r>
+              <w:rPr>
+                <w:color w:val="555555"/>
+                <w:sz w:val="22"/>
+                <w:szCs w:val="22"/>
+              </w:rPr>
+              <w:t>referensi</w:t>
+            </w:r>
+            <w:proofErr w:type="spellEnd"/>
+            <w:r>
+              <w:rPr>
+                <w:color w:val="555555"/>
+                <w:sz w:val="22"/>
+                <w:szCs w:val="22"/>
+              </w:rPr>
+              <w:t xml:space="preserve"> </w:t>
+            </w:r>
+            <w:proofErr w:type="spellStart"/>
+            <w:r>
+              <w:rPr>
+                <w:color w:val="555555"/>
+                <w:sz w:val="22"/>
+                <w:szCs w:val="22"/>
+              </w:rPr>
+              <w:t>eksternal</w:t>
+            </w:r>
+            <w:proofErr w:type="spellEnd"/>
+            <w:r>
+              <w:rPr>
+                <w:color w:val="555555"/>
+                <w:sz w:val="22"/>
+                <w:szCs w:val="22"/>
+              </w:rPr>
+              <w:t xml:space="preserve">, </w:t>
+            </w:r>
+            <w:proofErr w:type="spellStart"/>
+            <w:r>
+              <w:rPr>
+                <w:color w:val="555555"/>
+                <w:sz w:val="22"/>
+                <w:szCs w:val="22"/>
+              </w:rPr>
+              <w:t>serta</w:t>
+            </w:r>
+            <w:proofErr w:type="spellEnd"/>
+            <w:r>
+              <w:rPr>
+                <w:color w:val="555555"/>
+                <w:sz w:val="22"/>
+                <w:szCs w:val="22"/>
+              </w:rPr>
+              <w:t xml:space="preserve"> &lt;body&gt; </w:t>
+            </w:r>
+            <w:proofErr w:type="spellStart"/>
+            <w:r>
+              <w:rPr>
+                <w:color w:val="555555"/>
+                <w:sz w:val="22"/>
+                <w:szCs w:val="22"/>
+              </w:rPr>
+              <w:t>memuat</w:t>
+            </w:r>
+            <w:proofErr w:type="spellEnd"/>
+            <w:r>
+              <w:rPr>
+                <w:color w:val="555555"/>
+                <w:sz w:val="22"/>
+                <w:szCs w:val="22"/>
+              </w:rPr>
+              <w:t xml:space="preserve"> </w:t>
+            </w:r>
+            <w:proofErr w:type="spellStart"/>
+            <w:r>
+              <w:rPr>
+                <w:color w:val="555555"/>
+                <w:sz w:val="22"/>
+                <w:szCs w:val="22"/>
+              </w:rPr>
+              <w:t>seluruh</w:t>
+            </w:r>
+            <w:proofErr w:type="spellEnd"/>
+            <w:r>
+              <w:rPr>
+                <w:color w:val="555555"/>
+                <w:sz w:val="22"/>
+                <w:szCs w:val="22"/>
+              </w:rPr>
+              <w:t xml:space="preserve"> </w:t>
+            </w:r>
+            <w:proofErr w:type="spellStart"/>
+            <w:r>
+              <w:rPr>
+                <w:color w:val="555555"/>
+                <w:sz w:val="22"/>
+                <w:szCs w:val="22"/>
+              </w:rPr>
+              <w:t>konten</w:t>
+            </w:r>
+            <w:proofErr w:type="spellEnd"/>
+            <w:r>
+              <w:rPr>
+                <w:color w:val="555555"/>
+                <w:sz w:val="22"/>
+                <w:szCs w:val="22"/>
+              </w:rPr>
+              <w:t xml:space="preserve"> yang </w:t>
+            </w:r>
+            <w:proofErr w:type="spellStart"/>
+            <w:r>
+              <w:rPr>
+                <w:color w:val="555555"/>
+                <w:sz w:val="22"/>
+                <w:szCs w:val="22"/>
+              </w:rPr>
+              <w:t>dapat</w:t>
+            </w:r>
+            <w:proofErr w:type="spellEnd"/>
+            <w:r>
+              <w:rPr>
+                <w:color w:val="555555"/>
+                <w:sz w:val="22"/>
+                <w:szCs w:val="22"/>
+              </w:rPr>
+              <w:t xml:space="preserve"> </w:t>
+            </w:r>
+            <w:proofErr w:type="spellStart"/>
+            <w:r>
+              <w:rPr>
+                <w:color w:val="555555"/>
+                <w:sz w:val="22"/>
+                <w:szCs w:val="22"/>
+              </w:rPr>
+              <w:t>dilihat</w:t>
+            </w:r>
+            <w:proofErr w:type="spellEnd"/>
+            <w:r>
+              <w:rPr>
+                <w:color w:val="555555"/>
+                <w:sz w:val="22"/>
+                <w:szCs w:val="22"/>
+              </w:rPr>
+              <w:t xml:space="preserve"> dan </w:t>
+            </w:r>
+            <w:proofErr w:type="spellStart"/>
+            <w:r>
+              <w:rPr>
+                <w:color w:val="555555"/>
+                <w:sz w:val="22"/>
+                <w:szCs w:val="22"/>
+              </w:rPr>
+              <w:t>diinteraksikan</w:t>
+            </w:r>
+            <w:proofErr w:type="spellEnd"/>
+            <w:r>
+              <w:rPr>
+                <w:color w:val="555555"/>
+                <w:sz w:val="22"/>
+                <w:szCs w:val="22"/>
+              </w:rPr>
+              <w:t xml:space="preserve"> oleh </w:t>
+            </w:r>
+            <w:proofErr w:type="spellStart"/>
+            <w:r>
+              <w:rPr>
+                <w:color w:val="555555"/>
+                <w:sz w:val="22"/>
+                <w:szCs w:val="22"/>
+              </w:rPr>
+              <w:t>pengguna</w:t>
+            </w:r>
+            <w:proofErr w:type="spellEnd"/>
+            <w:r>
+              <w:rPr>
+                <w:color w:val="555555"/>
+                <w:sz w:val="22"/>
+                <w:szCs w:val="22"/>
+              </w:rPr>
+              <w:t xml:space="preserve">. </w:t>
+            </w:r>
+            <w:proofErr w:type="spellStart"/>
+            <w:r>
+              <w:rPr>
+                <w:color w:val="555555"/>
+                <w:sz w:val="22"/>
+                <w:szCs w:val="22"/>
+              </w:rPr>
+              <w:t>Penerapan</w:t>
+            </w:r>
+            <w:proofErr w:type="spellEnd"/>
+            <w:r>
+              <w:rPr>
+                <w:color w:val="555555"/>
+                <w:sz w:val="22"/>
+                <w:szCs w:val="22"/>
+              </w:rPr>
+              <w:t xml:space="preserve"> markup </w:t>
+            </w:r>
+            <w:proofErr w:type="spellStart"/>
+            <w:r>
+              <w:rPr>
+                <w:color w:val="555555"/>
+                <w:sz w:val="22"/>
+                <w:szCs w:val="22"/>
+              </w:rPr>
+              <w:t>semantik</w:t>
+            </w:r>
+            <w:proofErr w:type="spellEnd"/>
+            <w:r>
+              <w:rPr>
+                <w:color w:val="555555"/>
+                <w:sz w:val="22"/>
+                <w:szCs w:val="22"/>
+              </w:rPr>
+              <w:t xml:space="preserve">, </w:t>
+            </w:r>
+            <w:proofErr w:type="spellStart"/>
+            <w:r>
+              <w:rPr>
+                <w:color w:val="555555"/>
+                <w:sz w:val="22"/>
+                <w:szCs w:val="22"/>
+              </w:rPr>
+              <w:t>seperti</w:t>
+            </w:r>
+            <w:proofErr w:type="spellEnd"/>
+            <w:r>
+              <w:rPr>
+                <w:color w:val="555555"/>
+                <w:sz w:val="22"/>
+                <w:szCs w:val="22"/>
+              </w:rPr>
+              <w:t xml:space="preserve"> &lt;h1&gt; </w:t>
+            </w:r>
+            <w:proofErr w:type="spellStart"/>
+            <w:r>
+              <w:rPr>
+                <w:color w:val="555555"/>
+                <w:sz w:val="22"/>
+                <w:szCs w:val="22"/>
+              </w:rPr>
+              <w:t>hingga</w:t>
+            </w:r>
+            <w:proofErr w:type="spellEnd"/>
+            <w:r>
+              <w:rPr>
+                <w:color w:val="555555"/>
+                <w:sz w:val="22"/>
+                <w:szCs w:val="22"/>
+              </w:rPr>
+              <w:t xml:space="preserve"> &lt;h6&gt; </w:t>
+            </w:r>
+            <w:proofErr w:type="spellStart"/>
+            <w:r>
+              <w:rPr>
+                <w:color w:val="555555"/>
+                <w:sz w:val="22"/>
+                <w:szCs w:val="22"/>
+              </w:rPr>
+              <w:t>untuk</w:t>
+            </w:r>
+            <w:proofErr w:type="spellEnd"/>
+            <w:r>
+              <w:rPr>
+                <w:color w:val="555555"/>
+                <w:sz w:val="22"/>
+                <w:szCs w:val="22"/>
+              </w:rPr>
+              <w:t xml:space="preserve"> </w:t>
+            </w:r>
+            <w:proofErr w:type="spellStart"/>
+            <w:r>
+              <w:rPr>
+                <w:color w:val="555555"/>
+                <w:sz w:val="22"/>
+                <w:szCs w:val="22"/>
+              </w:rPr>
+              <w:t>judul</w:t>
+            </w:r>
+            <w:proofErr w:type="spellEnd"/>
+            <w:r>
+              <w:rPr>
+                <w:color w:val="555555"/>
+                <w:sz w:val="22"/>
+                <w:szCs w:val="22"/>
+              </w:rPr>
+              <w:t xml:space="preserve">, &lt;p&gt; </w:t>
+            </w:r>
+            <w:proofErr w:type="spellStart"/>
+            <w:r>
+              <w:rPr>
+                <w:color w:val="555555"/>
+                <w:sz w:val="22"/>
+                <w:szCs w:val="22"/>
+              </w:rPr>
+              <w:t>untuk</w:t>
+            </w:r>
+            <w:proofErr w:type="spellEnd"/>
+            <w:r>
+              <w:rPr>
+                <w:color w:val="555555"/>
+                <w:sz w:val="22"/>
+                <w:szCs w:val="22"/>
+              </w:rPr>
+              <w:t xml:space="preserve"> </w:t>
+            </w:r>
+            <w:proofErr w:type="spellStart"/>
+            <w:r>
+              <w:rPr>
+                <w:color w:val="555555"/>
+                <w:sz w:val="22"/>
+                <w:szCs w:val="22"/>
+              </w:rPr>
+              <w:t>paragraf</w:t>
+            </w:r>
+            <w:proofErr w:type="spellEnd"/>
+            <w:r>
+              <w:rPr>
+                <w:color w:val="555555"/>
+                <w:sz w:val="22"/>
+                <w:szCs w:val="22"/>
+              </w:rPr>
+              <w:t xml:space="preserve">, dan &lt;form&gt; </w:t>
+            </w:r>
+            <w:proofErr w:type="spellStart"/>
+            <w:r>
+              <w:rPr>
+                <w:color w:val="555555"/>
+                <w:sz w:val="22"/>
+                <w:szCs w:val="22"/>
+              </w:rPr>
+              <w:t>untuk</w:t>
+            </w:r>
+            <w:proofErr w:type="spellEnd"/>
+            <w:r>
+              <w:rPr>
+                <w:color w:val="555555"/>
+                <w:sz w:val="22"/>
+                <w:szCs w:val="22"/>
+              </w:rPr>
+              <w:t xml:space="preserve"> input data, </w:t>
+            </w:r>
+            <w:proofErr w:type="spellStart"/>
+            <w:r>
+              <w:rPr>
+                <w:color w:val="555555"/>
+                <w:sz w:val="22"/>
+                <w:szCs w:val="22"/>
+              </w:rPr>
+              <w:t>penting</w:t>
+            </w:r>
+            <w:proofErr w:type="spellEnd"/>
+            <w:r>
+              <w:rPr>
+                <w:color w:val="555555"/>
+                <w:sz w:val="22"/>
+                <w:szCs w:val="22"/>
+              </w:rPr>
+              <w:t xml:space="preserve"> </w:t>
+            </w:r>
+            <w:proofErr w:type="spellStart"/>
+            <w:r>
+              <w:rPr>
+                <w:color w:val="555555"/>
+                <w:sz w:val="22"/>
+                <w:szCs w:val="22"/>
+              </w:rPr>
+              <w:t>untuk</w:t>
+            </w:r>
+            <w:proofErr w:type="spellEnd"/>
+            <w:r>
+              <w:rPr>
+                <w:color w:val="555555"/>
+                <w:sz w:val="22"/>
+                <w:szCs w:val="22"/>
+              </w:rPr>
+              <w:t xml:space="preserve"> </w:t>
+            </w:r>
+            <w:proofErr w:type="spellStart"/>
+            <w:r>
+              <w:rPr>
+                <w:color w:val="555555"/>
+                <w:sz w:val="22"/>
+                <w:szCs w:val="22"/>
+              </w:rPr>
+              <w:t>memberikan</w:t>
+            </w:r>
+            <w:proofErr w:type="spellEnd"/>
+            <w:r>
+              <w:rPr>
+                <w:color w:val="555555"/>
+                <w:sz w:val="22"/>
+                <w:szCs w:val="22"/>
+              </w:rPr>
+              <w:t xml:space="preserve"> </w:t>
+            </w:r>
+            <w:proofErr w:type="spellStart"/>
+            <w:r>
+              <w:rPr>
+                <w:color w:val="555555"/>
+                <w:sz w:val="22"/>
+                <w:szCs w:val="22"/>
+              </w:rPr>
+              <w:t>makna</w:t>
+            </w:r>
+            <w:proofErr w:type="spellEnd"/>
+            <w:r>
+              <w:rPr>
+                <w:color w:val="555555"/>
+                <w:sz w:val="22"/>
+                <w:szCs w:val="22"/>
+              </w:rPr>
+              <w:t xml:space="preserve"> </w:t>
+            </w:r>
+            <w:proofErr w:type="spellStart"/>
+            <w:r>
+              <w:rPr>
+                <w:color w:val="555555"/>
+                <w:sz w:val="22"/>
+                <w:szCs w:val="22"/>
+              </w:rPr>
+              <w:t>jelas</w:t>
+            </w:r>
+            <w:proofErr w:type="spellEnd"/>
+            <w:r>
+              <w:rPr>
+                <w:color w:val="555555"/>
+                <w:sz w:val="22"/>
+                <w:szCs w:val="22"/>
+              </w:rPr>
+              <w:t xml:space="preserve"> pada </w:t>
+            </w:r>
+            <w:proofErr w:type="spellStart"/>
+            <w:r>
+              <w:rPr>
+                <w:color w:val="555555"/>
+                <w:sz w:val="22"/>
+                <w:szCs w:val="22"/>
+              </w:rPr>
+              <w:t>konten</w:t>
+            </w:r>
+            <w:proofErr w:type="spellEnd"/>
+            <w:r>
+              <w:rPr>
+                <w:color w:val="555555"/>
+                <w:sz w:val="22"/>
+                <w:szCs w:val="22"/>
+              </w:rPr>
+              <w:t xml:space="preserve">, </w:t>
+            </w:r>
+            <w:proofErr w:type="spellStart"/>
+            <w:r>
+              <w:rPr>
+                <w:color w:val="555555"/>
+                <w:sz w:val="22"/>
+                <w:szCs w:val="22"/>
+              </w:rPr>
+              <w:t>meningkatkan</w:t>
+            </w:r>
+            <w:proofErr w:type="spellEnd"/>
+            <w:r>
+              <w:rPr>
+                <w:color w:val="555555"/>
+                <w:sz w:val="22"/>
+                <w:szCs w:val="22"/>
+              </w:rPr>
+              <w:t xml:space="preserve"> </w:t>
+            </w:r>
+            <w:proofErr w:type="spellStart"/>
+            <w:r>
+              <w:rPr>
+                <w:color w:val="555555"/>
+                <w:sz w:val="22"/>
+                <w:szCs w:val="22"/>
+              </w:rPr>
+              <w:t>aksesibilitas</w:t>
+            </w:r>
+            <w:proofErr w:type="spellEnd"/>
+            <w:r>
+              <w:rPr>
+                <w:color w:val="555555"/>
+                <w:sz w:val="22"/>
+                <w:szCs w:val="22"/>
+              </w:rPr>
+              <w:t xml:space="preserve">, </w:t>
+            </w:r>
+            <w:proofErr w:type="spellStart"/>
+            <w:r>
+              <w:rPr>
+                <w:color w:val="555555"/>
+                <w:sz w:val="22"/>
+                <w:szCs w:val="22"/>
+              </w:rPr>
+              <w:t>optimasi</w:t>
+            </w:r>
+            <w:proofErr w:type="spellEnd"/>
+            <w:r>
+              <w:rPr>
+                <w:color w:val="555555"/>
+                <w:sz w:val="22"/>
+                <w:szCs w:val="22"/>
+              </w:rPr>
+              <w:t xml:space="preserve"> SEO, dan </w:t>
+            </w:r>
+            <w:proofErr w:type="spellStart"/>
+            <w:r>
+              <w:rPr>
+                <w:color w:val="555555"/>
+                <w:sz w:val="22"/>
+                <w:szCs w:val="22"/>
+              </w:rPr>
+              <w:t>memudahkan</w:t>
+            </w:r>
+            <w:proofErr w:type="spellEnd"/>
+            <w:r>
+              <w:rPr>
+                <w:color w:val="555555"/>
+                <w:sz w:val="22"/>
+                <w:szCs w:val="22"/>
+              </w:rPr>
+              <w:t xml:space="preserve"> </w:t>
+            </w:r>
+            <w:proofErr w:type="spellStart"/>
+            <w:r>
+              <w:rPr>
+                <w:color w:val="555555"/>
+                <w:sz w:val="22"/>
+                <w:szCs w:val="22"/>
+              </w:rPr>
+              <w:t>pengembangan</w:t>
+            </w:r>
+            <w:proofErr w:type="spellEnd"/>
+            <w:r>
+              <w:rPr>
+                <w:color w:val="555555"/>
+                <w:sz w:val="22"/>
+                <w:szCs w:val="22"/>
+              </w:rPr>
+              <w:t xml:space="preserve"> </w:t>
+            </w:r>
+            <w:proofErr w:type="spellStart"/>
+            <w:r>
+              <w:rPr>
+                <w:color w:val="555555"/>
+                <w:sz w:val="22"/>
+                <w:szCs w:val="22"/>
+              </w:rPr>
+              <w:t>lebih</w:t>
+            </w:r>
+            <w:proofErr w:type="spellEnd"/>
+            <w:r>
+              <w:rPr>
+                <w:color w:val="555555"/>
+                <w:sz w:val="22"/>
+                <w:szCs w:val="22"/>
+              </w:rPr>
+              <w:t xml:space="preserve"> </w:t>
+            </w:r>
+            <w:proofErr w:type="spellStart"/>
+            <w:r>
+              <w:rPr>
+                <w:color w:val="555555"/>
+                <w:sz w:val="22"/>
+                <w:szCs w:val="22"/>
+              </w:rPr>
+              <w:t>lanjut</w:t>
+            </w:r>
+            <w:proofErr w:type="spellEnd"/>
+            <w:r>
+              <w:rPr>
+                <w:color w:val="555555"/>
+                <w:sz w:val="22"/>
+                <w:szCs w:val="22"/>
+              </w:rPr>
+              <w:t xml:space="preserve">. Selain </w:t>
+            </w:r>
+            <w:proofErr w:type="spellStart"/>
+            <w:r>
+              <w:rPr>
+                <w:color w:val="555555"/>
+                <w:sz w:val="22"/>
+                <w:szCs w:val="22"/>
+              </w:rPr>
+              <w:t>elemen</w:t>
+            </w:r>
+            <w:proofErr w:type="spellEnd"/>
+            <w:r>
+              <w:rPr>
+                <w:color w:val="555555"/>
+                <w:sz w:val="22"/>
+                <w:szCs w:val="22"/>
+              </w:rPr>
+              <w:t xml:space="preserve"> </w:t>
+            </w:r>
+            <w:proofErr w:type="spellStart"/>
+            <w:r>
+              <w:rPr>
+                <w:color w:val="555555"/>
+                <w:sz w:val="22"/>
+                <w:szCs w:val="22"/>
+              </w:rPr>
+              <w:t>semantik</w:t>
+            </w:r>
+            <w:proofErr w:type="spellEnd"/>
+            <w:r>
+              <w:rPr>
+                <w:color w:val="555555"/>
+                <w:sz w:val="22"/>
+                <w:szCs w:val="22"/>
+              </w:rPr>
+              <w:t xml:space="preserve">, HTML juga </w:t>
+            </w:r>
+            <w:proofErr w:type="spellStart"/>
+            <w:r>
+              <w:rPr>
+                <w:color w:val="555555"/>
+                <w:sz w:val="22"/>
+                <w:szCs w:val="22"/>
+              </w:rPr>
+              <w:t>menyediakan</w:t>
+            </w:r>
+            <w:proofErr w:type="spellEnd"/>
+            <w:r>
+              <w:rPr>
+                <w:color w:val="555555"/>
+                <w:sz w:val="22"/>
+                <w:szCs w:val="22"/>
+              </w:rPr>
+              <w:t xml:space="preserve"> </w:t>
+            </w:r>
+            <w:proofErr w:type="spellStart"/>
+            <w:r>
+              <w:rPr>
+                <w:color w:val="555555"/>
+                <w:sz w:val="22"/>
+                <w:szCs w:val="22"/>
+              </w:rPr>
+              <w:t>elemen</w:t>
+            </w:r>
+            <w:proofErr w:type="spellEnd"/>
+            <w:r>
+              <w:rPr>
+                <w:color w:val="555555"/>
+                <w:sz w:val="22"/>
+                <w:szCs w:val="22"/>
+              </w:rPr>
+              <w:t xml:space="preserve"> non-</w:t>
+            </w:r>
+            <w:proofErr w:type="spellStart"/>
+            <w:r>
+              <w:rPr>
+                <w:color w:val="555555"/>
+                <w:sz w:val="22"/>
+                <w:szCs w:val="22"/>
+              </w:rPr>
+              <w:t>semantik</w:t>
+            </w:r>
+            <w:proofErr w:type="spellEnd"/>
+            <w:r>
+              <w:rPr>
+                <w:color w:val="555555"/>
+                <w:sz w:val="22"/>
+                <w:szCs w:val="22"/>
+              </w:rPr>
+              <w:t xml:space="preserve"> </w:t>
+            </w:r>
+            <w:proofErr w:type="spellStart"/>
+            <w:r>
+              <w:rPr>
+                <w:color w:val="555555"/>
+                <w:sz w:val="22"/>
+                <w:szCs w:val="22"/>
+              </w:rPr>
+              <w:t>seperti</w:t>
+            </w:r>
+            <w:proofErr w:type="spellEnd"/>
+            <w:r>
+              <w:rPr>
+                <w:color w:val="555555"/>
+                <w:sz w:val="22"/>
+                <w:szCs w:val="22"/>
+              </w:rPr>
+              <w:t xml:space="preserve"> &lt;div&gt; dan &lt;span&gt; yang </w:t>
             </w:r>
             <w:proofErr w:type="spellStart"/>
             <w:r>
@@ -3761,25 +5941,133 @@
                 <w:sz w:val="22"/>
                 <w:szCs w:val="22"/>
               </w:rPr>
-              <w:t>bahasa</w:t>
-            </w:r>
-            <w:proofErr w:type="spellEnd"/>
-            <w:r>
-              <w:rPr>
-                <w:color w:val="555555"/>
-                <w:sz w:val="22"/>
-                <w:szCs w:val="22"/>
-              </w:rPr>
-              <w:t xml:space="preserve"> </w:t>
-            </w:r>
-            <w:proofErr w:type="spellStart"/>
-            <w:r>
-              <w:rPr>
-                <w:color w:val="555555"/>
-                <w:sz w:val="22"/>
-                <w:szCs w:val="22"/>
-              </w:rPr>
-              <w:t>pemrograman</w:t>
+              <w:t>wadah</w:t>
+            </w:r>
+            <w:proofErr w:type="spellEnd"/>
+            <w:r>
+              <w:rPr>
+                <w:color w:val="555555"/>
+                <w:sz w:val="22"/>
+                <w:szCs w:val="22"/>
+              </w:rPr>
+              <w:t xml:space="preserve"> </w:t>
+            </w:r>
+            <w:proofErr w:type="spellStart"/>
+            <w:r>
+              <w:rPr>
+                <w:color w:val="555555"/>
+                <w:sz w:val="22"/>
+                <w:szCs w:val="22"/>
+              </w:rPr>
+              <w:t>untuk</w:t>
+            </w:r>
+            <w:proofErr w:type="spellEnd"/>
+            <w:r>
+              <w:rPr>
+                <w:color w:val="555555"/>
+                <w:sz w:val="22"/>
+                <w:szCs w:val="22"/>
+              </w:rPr>
+              <w:t xml:space="preserve"> </w:t>
+            </w:r>
+            <w:proofErr w:type="spellStart"/>
+            <w:r>
+              <w:rPr>
+                <w:color w:val="555555"/>
+                <w:sz w:val="22"/>
+                <w:szCs w:val="22"/>
+              </w:rPr>
+              <w:t>membagi</w:t>
+            </w:r>
+            <w:proofErr w:type="spellEnd"/>
+            <w:r>
+              <w:rPr>
+                <w:color w:val="555555"/>
+                <w:sz w:val="22"/>
+                <w:szCs w:val="22"/>
+              </w:rPr>
+              <w:t xml:space="preserve"> </w:t>
+            </w:r>
+            <w:proofErr w:type="spellStart"/>
+            <w:r>
+              <w:rPr>
+                <w:color w:val="555555"/>
+                <w:sz w:val="22"/>
+                <w:szCs w:val="22"/>
+              </w:rPr>
+              <w:t>halaman</w:t>
+            </w:r>
+            <w:proofErr w:type="spellEnd"/>
+            <w:r>
+              <w:rPr>
+                <w:color w:val="555555"/>
+                <w:sz w:val="22"/>
+                <w:szCs w:val="22"/>
+              </w:rPr>
+              <w:t xml:space="preserve"> </w:t>
+            </w:r>
+            <w:proofErr w:type="spellStart"/>
+            <w:r>
+              <w:rPr>
+                <w:color w:val="555555"/>
+                <w:sz w:val="22"/>
+                <w:szCs w:val="22"/>
+              </w:rPr>
+              <w:t>atau</w:t>
+            </w:r>
+            <w:proofErr w:type="spellEnd"/>
+            <w:r>
+              <w:rPr>
+                <w:color w:val="555555"/>
+                <w:sz w:val="22"/>
+                <w:szCs w:val="22"/>
+              </w:rPr>
+              <w:t xml:space="preserve"> </w:t>
+            </w:r>
+            <w:proofErr w:type="spellStart"/>
+            <w:r>
+              <w:rPr>
+                <w:color w:val="555555"/>
+                <w:sz w:val="22"/>
+                <w:szCs w:val="22"/>
+              </w:rPr>
+              <w:t>menandai</w:t>
+            </w:r>
+            <w:proofErr w:type="spellEnd"/>
+            <w:r>
+              <w:rPr>
+                <w:color w:val="555555"/>
+                <w:sz w:val="22"/>
+                <w:szCs w:val="22"/>
+              </w:rPr>
+              <w:t xml:space="preserve"> </w:t>
+            </w:r>
+            <w:proofErr w:type="spellStart"/>
+            <w:r>
+              <w:rPr>
+                <w:color w:val="555555"/>
+                <w:sz w:val="22"/>
+                <w:szCs w:val="22"/>
+              </w:rPr>
+              <w:t>bagian</w:t>
+            </w:r>
+            <w:proofErr w:type="spellEnd"/>
+            <w:r>
+              <w:rPr>
+                <w:color w:val="555555"/>
+                <w:sz w:val="22"/>
+                <w:szCs w:val="22"/>
+              </w:rPr>
+              <w:t xml:space="preserve"> </w:t>
+            </w:r>
+            <w:proofErr w:type="spellStart"/>
+            <w:r>
+              <w:rPr>
+                <w:color w:val="555555"/>
+                <w:sz w:val="22"/>
+                <w:szCs w:val="22"/>
+              </w:rPr>
+              <w:t>teks</w:t>
             </w:r>
             <w:proofErr w:type="spellEnd"/>
             <w:r>
@@ -3797,61 +6085,187 @@
                 <w:sz w:val="22"/>
                 <w:szCs w:val="22"/>
               </w:rPr>
-              <w:t>melainkan</w:t>
-            </w:r>
-            <w:proofErr w:type="spellEnd"/>
-            <w:r>
-              <w:rPr>
-                <w:color w:val="555555"/>
-                <w:sz w:val="22"/>
-                <w:szCs w:val="22"/>
-              </w:rPr>
-              <w:t xml:space="preserve"> </w:t>
-            </w:r>
-            <w:proofErr w:type="spellStart"/>
-            <w:r>
-              <w:rPr>
-                <w:color w:val="555555"/>
-                <w:sz w:val="22"/>
-                <w:szCs w:val="22"/>
-              </w:rPr>
-              <w:t>sebagai</w:t>
-            </w:r>
-            <w:proofErr w:type="spellEnd"/>
-            <w:r>
-              <w:rPr>
-                <w:color w:val="555555"/>
-                <w:sz w:val="22"/>
-                <w:szCs w:val="22"/>
-              </w:rPr>
-              <w:t xml:space="preserve"> </w:t>
-            </w:r>
-            <w:proofErr w:type="spellStart"/>
-            <w:r>
-              <w:rPr>
-                <w:color w:val="555555"/>
-                <w:sz w:val="22"/>
-                <w:szCs w:val="22"/>
-              </w:rPr>
-              <w:t>bahasa</w:t>
-            </w:r>
-            <w:proofErr w:type="spellEnd"/>
-            <w:r>
-              <w:rPr>
-                <w:color w:val="555555"/>
-                <w:sz w:val="22"/>
-                <w:szCs w:val="22"/>
-              </w:rPr>
-              <w:t xml:space="preserve"> </w:t>
-            </w:r>
-            <w:proofErr w:type="spellStart"/>
-            <w:r>
-              <w:rPr>
-                <w:color w:val="555555"/>
-                <w:sz w:val="22"/>
-                <w:szCs w:val="22"/>
-              </w:rPr>
-              <w:t>penanda</w:t>
+              <w:t>sehingga</w:t>
+            </w:r>
+            <w:proofErr w:type="spellEnd"/>
+            <w:r>
+              <w:rPr>
+                <w:color w:val="555555"/>
+                <w:sz w:val="22"/>
+                <w:szCs w:val="22"/>
+              </w:rPr>
+              <w:t xml:space="preserve"> </w:t>
+            </w:r>
+            <w:proofErr w:type="spellStart"/>
+            <w:r>
+              <w:rPr>
+                <w:color w:val="555555"/>
+                <w:sz w:val="22"/>
+                <w:szCs w:val="22"/>
+              </w:rPr>
+              <w:t>mendukung</w:t>
+            </w:r>
+            <w:proofErr w:type="spellEnd"/>
+            <w:r>
+              <w:rPr>
+                <w:color w:val="555555"/>
+                <w:sz w:val="22"/>
+                <w:szCs w:val="22"/>
+              </w:rPr>
+              <w:t xml:space="preserve"> layout yang </w:t>
+            </w:r>
+            <w:proofErr w:type="spellStart"/>
+            <w:r>
+              <w:rPr>
+                <w:color w:val="555555"/>
+                <w:sz w:val="22"/>
+                <w:szCs w:val="22"/>
+              </w:rPr>
+              <w:t>fleksibel</w:t>
+            </w:r>
+            <w:proofErr w:type="spellEnd"/>
+            <w:r>
+              <w:rPr>
+                <w:color w:val="555555"/>
+                <w:sz w:val="22"/>
+                <w:szCs w:val="22"/>
+              </w:rPr>
+              <w:t xml:space="preserve"> dan </w:t>
+            </w:r>
+            <w:proofErr w:type="spellStart"/>
+            <w:r>
+              <w:rPr>
+                <w:color w:val="555555"/>
+                <w:sz w:val="22"/>
+                <w:szCs w:val="22"/>
+              </w:rPr>
+              <w:t>terkontrol</w:t>
+            </w:r>
+            <w:proofErr w:type="spellEnd"/>
+            <w:r>
+              <w:rPr>
+                <w:color w:val="555555"/>
+                <w:sz w:val="22"/>
+                <w:szCs w:val="22"/>
+              </w:rPr>
+              <w:t xml:space="preserve"> </w:t>
+            </w:r>
+            <w:proofErr w:type="spellStart"/>
+            <w:r>
+              <w:rPr>
+                <w:color w:val="555555"/>
+                <w:sz w:val="22"/>
+                <w:szCs w:val="22"/>
+              </w:rPr>
+              <w:t>ketika</w:t>
+            </w:r>
+            <w:proofErr w:type="spellEnd"/>
+            <w:r>
+              <w:rPr>
+                <w:color w:val="555555"/>
+                <w:sz w:val="22"/>
+                <w:szCs w:val="22"/>
+              </w:rPr>
+              <w:t xml:space="preserve"> </w:t>
+            </w:r>
+            <w:proofErr w:type="spellStart"/>
+            <w:r>
+              <w:rPr>
+                <w:color w:val="555555"/>
+                <w:sz w:val="22"/>
+                <w:szCs w:val="22"/>
+              </w:rPr>
+              <w:t>dikombinasikan</w:t>
+            </w:r>
+            <w:proofErr w:type="spellEnd"/>
+            <w:r>
+              <w:rPr>
+                <w:color w:val="555555"/>
+                <w:sz w:val="22"/>
+                <w:szCs w:val="22"/>
+              </w:rPr>
+              <w:t xml:space="preserve"> </w:t>
+            </w:r>
+            <w:proofErr w:type="spellStart"/>
+            <w:r>
+              <w:rPr>
+                <w:color w:val="555555"/>
+                <w:sz w:val="22"/>
+                <w:szCs w:val="22"/>
+              </w:rPr>
+              <w:t>dengan</w:t>
+            </w:r>
+            <w:proofErr w:type="spellEnd"/>
+            <w:r>
+              <w:rPr>
+                <w:color w:val="555555"/>
+                <w:sz w:val="22"/>
+                <w:szCs w:val="22"/>
+              </w:rPr>
+              <w:t xml:space="preserve"> CSS. Dalam </w:t>
+            </w:r>
+            <w:proofErr w:type="spellStart"/>
+            <w:r>
+              <w:rPr>
+                <w:color w:val="555555"/>
+                <w:sz w:val="22"/>
+                <w:szCs w:val="22"/>
+              </w:rPr>
+              <w:t>praktik</w:t>
+            </w:r>
+            <w:proofErr w:type="spellEnd"/>
+            <w:r>
+              <w:rPr>
+                <w:color w:val="555555"/>
+                <w:sz w:val="22"/>
+                <w:szCs w:val="22"/>
+              </w:rPr>
+              <w:t xml:space="preserve"> modern, HTML </w:t>
+            </w:r>
+            <w:proofErr w:type="spellStart"/>
+            <w:r>
+              <w:rPr>
+                <w:color w:val="555555"/>
+                <w:sz w:val="22"/>
+                <w:szCs w:val="22"/>
+              </w:rPr>
+              <w:t>menjadi</w:t>
+            </w:r>
+            <w:proofErr w:type="spellEnd"/>
+            <w:r>
+              <w:rPr>
+                <w:color w:val="555555"/>
+                <w:sz w:val="22"/>
+                <w:szCs w:val="22"/>
+              </w:rPr>
+              <w:t xml:space="preserve"> </w:t>
+            </w:r>
+            <w:proofErr w:type="spellStart"/>
+            <w:r>
+              <w:rPr>
+                <w:color w:val="555555"/>
+                <w:sz w:val="22"/>
+                <w:szCs w:val="22"/>
+              </w:rPr>
+              <w:t>fondasi</w:t>
+            </w:r>
+            <w:proofErr w:type="spellEnd"/>
+            <w:r>
+              <w:rPr>
+                <w:color w:val="555555"/>
+                <w:sz w:val="22"/>
+                <w:szCs w:val="22"/>
+              </w:rPr>
+              <w:t xml:space="preserve"> </w:t>
+            </w:r>
+            <w:proofErr w:type="spellStart"/>
+            <w:r>
+              <w:rPr>
+                <w:color w:val="555555"/>
+                <w:sz w:val="22"/>
+                <w:szCs w:val="22"/>
+              </w:rPr>
+              <w:t>utama</w:t>
             </w:r>
             <w:proofErr w:type="spellEnd"/>
             <w:r>
@@ -3869,270 +6283,97 @@
                 <w:sz w:val="22"/>
                 <w:szCs w:val="22"/>
               </w:rPr>
-              <w:t>memberi</w:t>
-            </w:r>
-            <w:proofErr w:type="spellEnd"/>
-            <w:r>
-              <w:rPr>
-                <w:color w:val="555555"/>
-                <w:sz w:val="22"/>
-                <w:szCs w:val="22"/>
-              </w:rPr>
-              <w:t xml:space="preserve"> arti dan </w:t>
-            </w:r>
-            <w:proofErr w:type="spellStart"/>
-            <w:r>
-              <w:rPr>
-                <w:color w:val="555555"/>
-                <w:sz w:val="22"/>
-                <w:szCs w:val="22"/>
-              </w:rPr>
-              <w:t>susunan</w:t>
-            </w:r>
-            <w:proofErr w:type="spellEnd"/>
-            <w:r>
-              <w:rPr>
-                <w:color w:val="555555"/>
-                <w:sz w:val="22"/>
-                <w:szCs w:val="22"/>
-              </w:rPr>
-              <w:t xml:space="preserve"> pada </w:t>
-            </w:r>
-            <w:proofErr w:type="spellStart"/>
-            <w:r>
-              <w:rPr>
-                <w:color w:val="555555"/>
-                <w:sz w:val="22"/>
-                <w:szCs w:val="22"/>
-              </w:rPr>
-              <w:t>konten</w:t>
-            </w:r>
-            <w:proofErr w:type="spellEnd"/>
-            <w:r>
-              <w:rPr>
-                <w:color w:val="555555"/>
-                <w:sz w:val="22"/>
-                <w:szCs w:val="22"/>
-              </w:rPr>
-              <w:t xml:space="preserve"> agar </w:t>
-            </w:r>
-            <w:proofErr w:type="spellStart"/>
-            <w:r>
-              <w:rPr>
-                <w:color w:val="555555"/>
-                <w:sz w:val="22"/>
-                <w:szCs w:val="22"/>
-              </w:rPr>
-              <w:t>dapat</w:t>
-            </w:r>
-            <w:proofErr w:type="spellEnd"/>
-            <w:r>
-              <w:rPr>
-                <w:color w:val="555555"/>
-                <w:sz w:val="22"/>
-                <w:szCs w:val="22"/>
-              </w:rPr>
-              <w:t xml:space="preserve"> </w:t>
-            </w:r>
-            <w:proofErr w:type="spellStart"/>
-            <w:r>
-              <w:rPr>
-                <w:color w:val="555555"/>
-                <w:sz w:val="22"/>
-                <w:szCs w:val="22"/>
-              </w:rPr>
-              <w:t>dipahami</w:t>
-            </w:r>
-            <w:proofErr w:type="spellEnd"/>
-            <w:r>
-              <w:rPr>
-                <w:color w:val="555555"/>
-                <w:sz w:val="22"/>
-                <w:szCs w:val="22"/>
-              </w:rPr>
-              <w:t xml:space="preserve"> dan </w:t>
-            </w:r>
-            <w:proofErr w:type="spellStart"/>
-            <w:r>
-              <w:rPr>
-                <w:color w:val="555555"/>
-                <w:sz w:val="22"/>
-                <w:szCs w:val="22"/>
-              </w:rPr>
-              <w:t>ditampilkan</w:t>
-            </w:r>
-            <w:proofErr w:type="spellEnd"/>
-            <w:r>
-              <w:rPr>
-                <w:color w:val="555555"/>
-                <w:sz w:val="22"/>
-                <w:szCs w:val="22"/>
-              </w:rPr>
-              <w:t xml:space="preserve"> oleh browser. </w:t>
-            </w:r>
-            <w:r>
-              <w:rPr>
-                <w:color w:val="555555"/>
-                <w:sz w:val="22"/>
-                <w:szCs w:val="22"/>
-                <w:lang w:val="nb-NO"/>
-              </w:rPr>
-              <w:t>Melalui HTML, pengembang dapat mendefinisikan elemen-elemen seperti judul, paragraf, gambar, tabel, hingga formulir input. Setiap elemen HTML direpresentasikan oleh tag yang ditulis di dalam tanda kurung siku (&lt; &gt;) dan umumnya terdiri dari pasangan tag pembuka dan tag penutup. Struktur berpasangan ini penting agar browser dapat mengenali batasan suatu elemen secara jelas dan menghindari kesalahan tampilan.</w:t>
-            </w:r>
-          </w:p>
-          <w:p>
-            <w:pPr>
-              <w:spacing w:line="276" w:lineRule="auto"/>
-              <w:jc w:val="both"/>
-              <w:rPr>
-                <w:color w:val="555555"/>
-                <w:sz w:val="22"/>
-                <w:szCs w:val="22"/>
-                <w:lang w:val="nb-NO"/>
-              </w:rPr>
-            </w:pPr>
-            <w:r>
-              <w:rPr>
-                <w:color w:val="555555"/>
-                <w:lang w:val="nb-NO"/>
-              </w:rPr>
-              <w:t xml:space="preserve">          </w:t>
-            </w:r>
-            <w:r>
-              <w:rPr>
-                <w:color w:val="555555"/>
-                <w:sz w:val="22"/>
-                <w:szCs w:val="22"/>
-                <w:lang w:val="nb-NO"/>
-              </w:rPr>
-              <w:t xml:space="preserve">Dokumen HTML yang baik memiliki struktur hierarkis yang teratur. Elemen &lt;html&gt; berfungsi sebagai </w:t>
-            </w:r>
-            <w:r>
-              <w:rPr>
-                <w:i/>
-                <w:iCs/>
-                <w:color w:val="555555"/>
-                <w:sz w:val="22"/>
-                <w:szCs w:val="22"/>
-                <w:lang w:val="nb-NO"/>
-              </w:rPr>
-              <w:t>root element</w:t>
-            </w:r>
-            <w:r>
-              <w:rPr>
-                <w:color w:val="555555"/>
-                <w:sz w:val="22"/>
-                <w:szCs w:val="22"/>
-                <w:lang w:val="nb-NO"/>
-              </w:rPr>
-              <w:t xml:space="preserve"> yang membungkus seluruh isi dokumen, menandakan bahwa seluruh konten di dalamnya merupakan bagian dari satu halaman web. </w:t>
-            </w:r>
-            <w:r>
-              <w:rPr>
-                <w:color w:val="555555"/>
-                <w:sz w:val="22"/>
-                <w:szCs w:val="22"/>
-              </w:rPr>
-              <w:t xml:space="preserve">Di </w:t>
-            </w:r>
-            <w:proofErr w:type="spellStart"/>
-            <w:r>
-              <w:rPr>
-                <w:color w:val="555555"/>
-                <w:sz w:val="22"/>
-                <w:szCs w:val="22"/>
-              </w:rPr>
-              <w:t>dalam</w:t>
-            </w:r>
-            <w:proofErr w:type="spellEnd"/>
-            <w:r>
-              <w:rPr>
-                <w:color w:val="555555"/>
-                <w:sz w:val="22"/>
-                <w:szCs w:val="22"/>
-              </w:rPr>
-              <w:t xml:space="preserve"> </w:t>
-            </w:r>
-            <w:proofErr w:type="spellStart"/>
-            <w:r>
-              <w:rPr>
-                <w:color w:val="555555"/>
-                <w:sz w:val="22"/>
-                <w:szCs w:val="22"/>
-              </w:rPr>
-              <w:t>elemen</w:t>
-            </w:r>
-            <w:proofErr w:type="spellEnd"/>
-            <w:r>
-              <w:rPr>
-                <w:color w:val="555555"/>
-                <w:sz w:val="22"/>
-                <w:szCs w:val="22"/>
-              </w:rPr>
-              <w:t xml:space="preserve"> </w:t>
-            </w:r>
-            <w:proofErr w:type="spellStart"/>
-            <w:r>
-              <w:rPr>
-                <w:color w:val="555555"/>
-                <w:sz w:val="22"/>
-                <w:szCs w:val="22"/>
-              </w:rPr>
-              <w:t>tersebut</w:t>
-            </w:r>
-            <w:proofErr w:type="spellEnd"/>
-            <w:r>
-              <w:rPr>
-                <w:color w:val="555555"/>
-                <w:sz w:val="22"/>
-                <w:szCs w:val="22"/>
-              </w:rPr>
-              <w:t xml:space="preserve"> </w:t>
-            </w:r>
-            <w:proofErr w:type="spellStart"/>
-            <w:r>
-              <w:rPr>
-                <w:color w:val="555555"/>
-                <w:sz w:val="22"/>
-                <w:szCs w:val="22"/>
-              </w:rPr>
-              <w:t>terdapat</w:t>
-            </w:r>
-            <w:proofErr w:type="spellEnd"/>
-            <w:r>
-              <w:rPr>
-                <w:color w:val="555555"/>
-                <w:sz w:val="22"/>
-                <w:szCs w:val="22"/>
-              </w:rPr>
-              <w:t xml:space="preserve"> dua </w:t>
-            </w:r>
-            <w:proofErr w:type="spellStart"/>
-            <w:r>
-              <w:rPr>
-                <w:color w:val="555555"/>
-                <w:sz w:val="22"/>
-                <w:szCs w:val="22"/>
-              </w:rPr>
-              <w:t>bagian</w:t>
-            </w:r>
-            <w:proofErr w:type="spellEnd"/>
-            <w:r>
-              <w:rPr>
-                <w:color w:val="555555"/>
-                <w:sz w:val="22"/>
-                <w:szCs w:val="22"/>
-              </w:rPr>
-              <w:t xml:space="preserve"> </w:t>
-            </w:r>
-            <w:proofErr w:type="spellStart"/>
-            <w:r>
-              <w:rPr>
-                <w:color w:val="555555"/>
-                <w:sz w:val="22"/>
-                <w:szCs w:val="22"/>
-              </w:rPr>
-              <w:t>utama</w:t>
+              <w:t>digabungkan</w:t>
+            </w:r>
+            <w:proofErr w:type="spellEnd"/>
+            <w:r>
+              <w:rPr>
+                <w:color w:val="555555"/>
+                <w:sz w:val="22"/>
+                <w:szCs w:val="22"/>
+              </w:rPr>
+              <w:t xml:space="preserve"> </w:t>
+            </w:r>
+            <w:proofErr w:type="spellStart"/>
+            <w:r>
+              <w:rPr>
+                <w:color w:val="555555"/>
+                <w:sz w:val="22"/>
+                <w:szCs w:val="22"/>
+              </w:rPr>
+              <w:t>dengan</w:t>
+            </w:r>
+            <w:proofErr w:type="spellEnd"/>
+            <w:r>
+              <w:rPr>
+                <w:color w:val="555555"/>
+                <w:sz w:val="22"/>
+                <w:szCs w:val="22"/>
+              </w:rPr>
+              <w:t xml:space="preserve"> CSS </w:t>
+            </w:r>
+            <w:proofErr w:type="spellStart"/>
+            <w:r>
+              <w:rPr>
+                <w:color w:val="555555"/>
+                <w:sz w:val="22"/>
+                <w:szCs w:val="22"/>
+              </w:rPr>
+              <w:t>untuk</w:t>
+            </w:r>
+            <w:proofErr w:type="spellEnd"/>
+            <w:r>
+              <w:rPr>
+                <w:color w:val="555555"/>
+                <w:sz w:val="22"/>
+                <w:szCs w:val="22"/>
+              </w:rPr>
+              <w:t xml:space="preserve"> </w:t>
+            </w:r>
+            <w:proofErr w:type="spellStart"/>
+            <w:r>
+              <w:rPr>
+                <w:color w:val="555555"/>
+                <w:sz w:val="22"/>
+                <w:szCs w:val="22"/>
+              </w:rPr>
+              <w:t>tampilan</w:t>
+            </w:r>
+            <w:proofErr w:type="spellEnd"/>
+            <w:r>
+              <w:rPr>
+                <w:color w:val="555555"/>
+                <w:sz w:val="22"/>
+                <w:szCs w:val="22"/>
+              </w:rPr>
+              <w:t xml:space="preserve"> visual dan JavaScript </w:t>
+            </w:r>
+            <w:proofErr w:type="spellStart"/>
+            <w:r>
+              <w:rPr>
+                <w:color w:val="555555"/>
+                <w:sz w:val="22"/>
+                <w:szCs w:val="22"/>
+              </w:rPr>
+              <w:t>untuk</w:t>
+            </w:r>
+            <w:proofErr w:type="spellEnd"/>
+            <w:r>
+              <w:rPr>
+                <w:color w:val="555555"/>
+                <w:sz w:val="22"/>
+                <w:szCs w:val="22"/>
+              </w:rPr>
+              <w:t xml:space="preserve"> </w:t>
+            </w:r>
+            <w:proofErr w:type="spellStart"/>
+            <w:r>
+              <w:rPr>
+                <w:color w:val="555555"/>
+                <w:sz w:val="22"/>
+                <w:szCs w:val="22"/>
+              </w:rPr>
+              <w:t>interaktivitas</w:t>
             </w:r>
             <w:proofErr w:type="spellEnd"/>
             <w:r>
@@ -4150,118 +6391,34 @@
                 <w:sz w:val="22"/>
                 <w:szCs w:val="22"/>
               </w:rPr>
-              <w:t>yaitu</w:t>
-            </w:r>
-            <w:proofErr w:type="spellEnd"/>
-            <w:r>
-              <w:rPr>
-                <w:color w:val="555555"/>
-                <w:sz w:val="22"/>
-                <w:szCs w:val="22"/>
-              </w:rPr>
-              <w:t xml:space="preserve"> &lt;head&gt; dan &lt;body&gt;. </w:t>
-            </w:r>
-            <w:r>
-              <w:rPr>
-                <w:color w:val="555555"/>
-                <w:sz w:val="22"/>
-                <w:szCs w:val="22"/>
-                <w:lang w:val="nb-NO"/>
-              </w:rPr>
-              <w:t>Bagian &lt;head&gt; berisi informasi deskriptif tentang dokumen, seperti judul halaman, metadata, pengaturan karakter, dan referensi ke file eksternal seperti CSS atau JavaScript. Informasi pada bagian ini tidak ditampilkan langsung kepada pengguna, namun memiliki peran penting dalam pengelolaan halaman, kompatibilitas browser, serta optimasi mesin pencari. Sebaliknya, bagian &lt;body&gt; memuat seluruh konten yang dapat dilihat dan diinteraksikan oleh pengguna, sehingga menjadi pusat pengalaman pengguna (</w:t>
-            </w:r>
-            <w:r>
-              <w:rPr>
-                <w:i/>
-                <w:iCs/>
-                <w:color w:val="555555"/>
-                <w:sz w:val="22"/>
-                <w:szCs w:val="22"/>
-                <w:lang w:val="nb-NO"/>
-              </w:rPr>
-              <w:t>user experience</w:t>
-            </w:r>
-            <w:r>
-              <w:rPr>
-                <w:color w:val="555555"/>
-                <w:sz w:val="22"/>
-                <w:szCs w:val="22"/>
-                <w:lang w:val="nb-NO"/>
-              </w:rPr>
-              <w:t>) pada halaman web.</w:t>
-            </w:r>
-          </w:p>
-          <w:p>
-            <w:pPr>
-              <w:spacing w:line="276" w:lineRule="auto"/>
-              <w:jc w:val="both"/>
-              <w:rPr>
-                <w:color w:val="555555"/>
-                <w:sz w:val="22"/>
-                <w:szCs w:val="22"/>
-                <w:lang w:val="nb-NO"/>
-              </w:rPr>
-            </w:pPr>
-            <w:r>
-              <w:rPr>
-                <w:color w:val="555555"/>
-                <w:lang w:val="nb-NO"/>
-              </w:rPr>
-              <w:t xml:space="preserve">          </w:t>
-            </w:r>
-            <w:r>
-              <w:rPr>
-                <w:color w:val="555555"/>
-                <w:sz w:val="22"/>
-                <w:szCs w:val="22"/>
-                <w:lang w:val="nb-NO"/>
-              </w:rPr>
-              <w:t>Penerapan HTML yang benar tidak hanya bergantung pada kelengkapan elemen, tetapi juga pada penggunaan elemen yang sesuai dengan fungsinya, yang dikenal sebagai markup semantik. Markup semantik bertujuan untuk memberikan makna yang jelas terhadap setiap bagian konten, baik bagi browser, mesin pencari, maupun pengembang lain yang membaca kode tersebut. Penggunaan elemen seperti &lt;h1&gt; hingga &lt;h6&gt; untuk judul, &lt;p&gt; untuk paragraf, &lt;form&gt; untuk input data, serta &lt;table&gt; untuk data terstruktur membantu menciptakan dokumen yang lebih mudah dipahami dan dipelihara. Dalam konteks industri, markup semantik sangat penting karena meningkatkan aksesibilitas, memperbaiki performa SEO, dan mempermudah pengembangan lanjutan atau integrasi dengan sistem lain.</w:t>
-            </w:r>
-          </w:p>
-          <w:p>
-            <w:pPr>
-              <w:spacing w:line="276" w:lineRule="auto"/>
-              <w:jc w:val="both"/>
-              <w:rPr>
-                <w:color w:val="555555"/>
-                <w:sz w:val="22"/>
-                <w:szCs w:val="22"/>
-                <w:lang w:val="nb-NO"/>
-              </w:rPr>
-            </w:pPr>
-            <w:r>
-              <w:rPr>
-                <w:color w:val="555555"/>
-                <w:lang w:val="nb-NO"/>
-              </w:rPr>
-              <w:t xml:space="preserve">          </w:t>
-            </w:r>
-            <w:r>
-              <w:rPr>
-                <w:color w:val="555555"/>
-                <w:sz w:val="22"/>
-                <w:szCs w:val="22"/>
-              </w:rPr>
-              <w:t xml:space="preserve">Selain </w:t>
-            </w:r>
-            <w:proofErr w:type="spellStart"/>
-            <w:r>
-              <w:rPr>
-                <w:color w:val="555555"/>
-                <w:sz w:val="22"/>
-                <w:szCs w:val="22"/>
-              </w:rPr>
-              <w:t>elemen</w:t>
-            </w:r>
-            <w:proofErr w:type="spellEnd"/>
-            <w:r>
-              <w:rPr>
-                <w:color w:val="555555"/>
-                <w:sz w:val="22"/>
-                <w:szCs w:val="22"/>
-              </w:rPr>
-              <w:t xml:space="preserve"> </w:t>
+              <w:t>sehingga</w:t>
+            </w:r>
+            <w:proofErr w:type="spellEnd"/>
+            <w:r>
+              <w:rPr>
+                <w:color w:val="555555"/>
+                <w:sz w:val="22"/>
+                <w:szCs w:val="22"/>
+              </w:rPr>
+              <w:t xml:space="preserve"> </w:t>
+            </w:r>
+            <w:proofErr w:type="spellStart"/>
+            <w:r>
+              <w:rPr>
+                <w:color w:val="555555"/>
+                <w:sz w:val="22"/>
+                <w:szCs w:val="22"/>
+              </w:rPr>
+              <w:t>struktur</w:t>
+            </w:r>
+            <w:proofErr w:type="spellEnd"/>
+            <w:r>
+              <w:rPr>
+                <w:color w:val="555555"/>
+                <w:sz w:val="22"/>
+                <w:szCs w:val="22"/>
+              </w:rPr>
+              <w:t xml:space="preserve"> HTML yang valid, </w:t>
             </w:r>
             <w:proofErr w:type="spellStart"/>
             <w:r>
@@ -4279,250 +6436,70 @@
                 <w:sz w:val="22"/>
                 <w:szCs w:val="22"/>
               </w:rPr>
-              <w:t xml:space="preserve">, HTML juga </w:t>
-            </w:r>
-            <w:proofErr w:type="spellStart"/>
-            <w:r>
-              <w:rPr>
-                <w:color w:val="555555"/>
-                <w:sz w:val="22"/>
-                <w:szCs w:val="22"/>
-              </w:rPr>
-              <w:t>menyediakan</w:t>
-            </w:r>
-            <w:proofErr w:type="spellEnd"/>
-            <w:r>
-              <w:rPr>
-                <w:color w:val="555555"/>
-                <w:sz w:val="22"/>
-                <w:szCs w:val="22"/>
-              </w:rPr>
-              <w:t xml:space="preserve"> </w:t>
-            </w:r>
-            <w:proofErr w:type="spellStart"/>
-            <w:r>
-              <w:rPr>
-                <w:color w:val="555555"/>
-                <w:sz w:val="22"/>
-                <w:szCs w:val="22"/>
-              </w:rPr>
-              <w:t>elemen</w:t>
-            </w:r>
-            <w:proofErr w:type="spellEnd"/>
-            <w:r>
-              <w:rPr>
-                <w:color w:val="555555"/>
-                <w:sz w:val="22"/>
-                <w:szCs w:val="22"/>
-              </w:rPr>
-              <w:t xml:space="preserve"> non-</w:t>
-            </w:r>
-            <w:proofErr w:type="spellStart"/>
-            <w:r>
-              <w:rPr>
-                <w:color w:val="555555"/>
-                <w:sz w:val="22"/>
-                <w:szCs w:val="22"/>
-              </w:rPr>
-              <w:t>semantik</w:t>
-            </w:r>
-            <w:proofErr w:type="spellEnd"/>
-            <w:r>
-              <w:rPr>
-                <w:color w:val="555555"/>
-                <w:sz w:val="22"/>
-                <w:szCs w:val="22"/>
-              </w:rPr>
-              <w:t xml:space="preserve"> </w:t>
-            </w:r>
-            <w:proofErr w:type="spellStart"/>
-            <w:r>
-              <w:rPr>
-                <w:color w:val="555555"/>
-                <w:sz w:val="22"/>
-                <w:szCs w:val="22"/>
-              </w:rPr>
-              <w:t>seperti</w:t>
-            </w:r>
-            <w:proofErr w:type="spellEnd"/>
-            <w:r>
-              <w:rPr>
-                <w:color w:val="555555"/>
-                <w:sz w:val="22"/>
-                <w:szCs w:val="22"/>
-              </w:rPr>
-              <w:t xml:space="preserve"> &lt;div&gt; dan &lt;span&gt; yang </w:t>
-            </w:r>
-            <w:proofErr w:type="spellStart"/>
-            <w:r>
-              <w:rPr>
-                <w:color w:val="555555"/>
-                <w:sz w:val="22"/>
-                <w:szCs w:val="22"/>
-              </w:rPr>
-              <w:t>berfungsi</w:t>
-            </w:r>
-            <w:proofErr w:type="spellEnd"/>
-            <w:r>
-              <w:rPr>
-                <w:color w:val="555555"/>
-                <w:sz w:val="22"/>
-                <w:szCs w:val="22"/>
-              </w:rPr>
-              <w:t xml:space="preserve"> </w:t>
-            </w:r>
-            <w:proofErr w:type="spellStart"/>
-            <w:r>
-              <w:rPr>
-                <w:color w:val="555555"/>
-                <w:sz w:val="22"/>
-                <w:szCs w:val="22"/>
-              </w:rPr>
-              <w:t>sebagai</w:t>
-            </w:r>
-            <w:proofErr w:type="spellEnd"/>
-            <w:r>
-              <w:rPr>
-                <w:color w:val="555555"/>
-                <w:sz w:val="22"/>
-                <w:szCs w:val="22"/>
-              </w:rPr>
-              <w:t xml:space="preserve"> </w:t>
-            </w:r>
-            <w:proofErr w:type="spellStart"/>
-            <w:r>
-              <w:rPr>
-                <w:color w:val="555555"/>
-                <w:sz w:val="22"/>
-                <w:szCs w:val="22"/>
-              </w:rPr>
-              <w:t>wadah</w:t>
-            </w:r>
-            <w:proofErr w:type="spellEnd"/>
-            <w:r>
-              <w:rPr>
-                <w:color w:val="555555"/>
-                <w:sz w:val="22"/>
-                <w:szCs w:val="22"/>
-              </w:rPr>
-              <w:t xml:space="preserve">. </w:t>
-            </w:r>
-            <w:proofErr w:type="spellStart"/>
-            <w:r>
-              <w:rPr>
-                <w:color w:val="555555"/>
-                <w:sz w:val="22"/>
-                <w:szCs w:val="22"/>
-              </w:rPr>
-              <w:t>Elemen</w:t>
-            </w:r>
-            <w:proofErr w:type="spellEnd"/>
-            <w:r>
-              <w:rPr>
-                <w:color w:val="555555"/>
-                <w:sz w:val="22"/>
-                <w:szCs w:val="22"/>
-              </w:rPr>
-              <w:t xml:space="preserve"> &lt;div&gt; </w:t>
-            </w:r>
-            <w:proofErr w:type="spellStart"/>
-            <w:r>
-              <w:rPr>
-                <w:color w:val="555555"/>
-                <w:sz w:val="22"/>
-                <w:szCs w:val="22"/>
-              </w:rPr>
-              <w:t>bersifat</w:t>
-            </w:r>
-            <w:proofErr w:type="spellEnd"/>
-            <w:r>
-              <w:rPr>
-                <w:color w:val="555555"/>
-                <w:sz w:val="22"/>
-                <w:szCs w:val="22"/>
-              </w:rPr>
-              <w:t xml:space="preserve"> </w:t>
-            </w:r>
-            <w:r>
-              <w:rPr>
-                <w:i/>
-                <w:iCs/>
-                <w:color w:val="555555"/>
-                <w:sz w:val="22"/>
-                <w:szCs w:val="22"/>
-              </w:rPr>
-              <w:t>block-level</w:t>
-            </w:r>
-            <w:r>
-              <w:rPr>
-                <w:color w:val="555555"/>
-                <w:sz w:val="22"/>
-                <w:szCs w:val="22"/>
-              </w:rPr>
-              <w:t xml:space="preserve"> dan </w:t>
-            </w:r>
-            <w:proofErr w:type="spellStart"/>
-            <w:r>
-              <w:rPr>
-                <w:color w:val="555555"/>
-                <w:sz w:val="22"/>
-                <w:szCs w:val="22"/>
-              </w:rPr>
-              <w:t>umumnya</w:t>
-            </w:r>
-            <w:proofErr w:type="spellEnd"/>
-            <w:r>
-              <w:rPr>
-                <w:color w:val="555555"/>
-                <w:sz w:val="22"/>
-                <w:szCs w:val="22"/>
-              </w:rPr>
-              <w:t xml:space="preserve"> </w:t>
-            </w:r>
-            <w:proofErr w:type="spellStart"/>
-            <w:r>
-              <w:rPr>
-                <w:color w:val="555555"/>
-                <w:sz w:val="22"/>
-                <w:szCs w:val="22"/>
-              </w:rPr>
-              <w:t>digunakan</w:t>
-            </w:r>
-            <w:proofErr w:type="spellEnd"/>
-            <w:r>
-              <w:rPr>
-                <w:color w:val="555555"/>
-                <w:sz w:val="22"/>
-                <w:szCs w:val="22"/>
-              </w:rPr>
-              <w:t xml:space="preserve"> </w:t>
-            </w:r>
-            <w:proofErr w:type="spellStart"/>
-            <w:r>
-              <w:rPr>
-                <w:color w:val="555555"/>
-                <w:sz w:val="22"/>
-                <w:szCs w:val="22"/>
-              </w:rPr>
-              <w:t>untuk</w:t>
-            </w:r>
-            <w:proofErr w:type="spellEnd"/>
-            <w:r>
-              <w:rPr>
-                <w:color w:val="555555"/>
-                <w:sz w:val="22"/>
-                <w:szCs w:val="22"/>
-              </w:rPr>
-              <w:t xml:space="preserve"> </w:t>
-            </w:r>
-            <w:proofErr w:type="spellStart"/>
-            <w:r>
-              <w:rPr>
-                <w:color w:val="555555"/>
-                <w:sz w:val="22"/>
-                <w:szCs w:val="22"/>
-              </w:rPr>
-              <w:t>membagi</w:t>
+              <w:t xml:space="preserve">, dan </w:t>
+            </w:r>
+            <w:proofErr w:type="spellStart"/>
+            <w:r>
+              <w:rPr>
+                <w:color w:val="555555"/>
+                <w:sz w:val="22"/>
+                <w:szCs w:val="22"/>
+              </w:rPr>
+              <w:t>terorganisir</w:t>
+            </w:r>
+            <w:proofErr w:type="spellEnd"/>
+            <w:r>
+              <w:rPr>
+                <w:color w:val="555555"/>
+                <w:sz w:val="22"/>
+                <w:szCs w:val="22"/>
+              </w:rPr>
+              <w:t xml:space="preserve"> </w:t>
+            </w:r>
+            <w:proofErr w:type="spellStart"/>
+            <w:r>
+              <w:rPr>
+                <w:color w:val="555555"/>
+                <w:sz w:val="22"/>
+                <w:szCs w:val="22"/>
+              </w:rPr>
+              <w:t>menjadi</w:t>
+            </w:r>
+            <w:proofErr w:type="spellEnd"/>
+            <w:r>
+              <w:rPr>
+                <w:color w:val="555555"/>
+                <w:sz w:val="22"/>
+                <w:szCs w:val="22"/>
+              </w:rPr>
+              <w:t xml:space="preserve"> </w:t>
+            </w:r>
+            <w:proofErr w:type="spellStart"/>
+            <w:r>
+              <w:rPr>
+                <w:color w:val="555555"/>
+                <w:sz w:val="22"/>
+                <w:szCs w:val="22"/>
+              </w:rPr>
+              <w:t>kunci</w:t>
+            </w:r>
+            <w:proofErr w:type="spellEnd"/>
+            <w:r>
+              <w:rPr>
+                <w:color w:val="555555"/>
+                <w:sz w:val="22"/>
+                <w:szCs w:val="22"/>
+              </w:rPr>
+              <w:t xml:space="preserve"> </w:t>
+            </w:r>
+            <w:proofErr w:type="spellStart"/>
+            <w:r>
+              <w:rPr>
+                <w:color w:val="555555"/>
+                <w:sz w:val="22"/>
+                <w:szCs w:val="22"/>
+              </w:rPr>
+              <w:t>menghasilkan</w:t>
             </w:r>
             <w:proofErr w:type="spellEnd"/>
             <w:r>
@@ -4549,108 +6526,18 @@
                 <w:sz w:val="22"/>
                 <w:szCs w:val="22"/>
               </w:rPr>
-              <w:t xml:space="preserve"> </w:t>
-            </w:r>
-            <w:proofErr w:type="spellStart"/>
-            <w:r>
-              <w:rPr>
-                <w:color w:val="555555"/>
-                <w:sz w:val="22"/>
-                <w:szCs w:val="22"/>
-              </w:rPr>
-              <w:t>ke</w:t>
-            </w:r>
-            <w:proofErr w:type="spellEnd"/>
-            <w:r>
-              <w:rPr>
-                <w:color w:val="555555"/>
-                <w:sz w:val="22"/>
-                <w:szCs w:val="22"/>
-              </w:rPr>
-              <w:t xml:space="preserve"> </w:t>
-            </w:r>
-            <w:proofErr w:type="spellStart"/>
-            <w:r>
-              <w:rPr>
-                <w:color w:val="555555"/>
-                <w:sz w:val="22"/>
-                <w:szCs w:val="22"/>
-              </w:rPr>
-              <w:t>dalam</w:t>
-            </w:r>
-            <w:proofErr w:type="spellEnd"/>
-            <w:r>
-              <w:rPr>
-                <w:color w:val="555555"/>
-                <w:sz w:val="22"/>
-                <w:szCs w:val="22"/>
-              </w:rPr>
-              <w:t xml:space="preserve"> </w:t>
-            </w:r>
-            <w:proofErr w:type="spellStart"/>
-            <w:r>
-              <w:rPr>
-                <w:color w:val="555555"/>
-                <w:sz w:val="22"/>
-                <w:szCs w:val="22"/>
-              </w:rPr>
-              <w:t>bagian-bagian</w:t>
-            </w:r>
-            <w:proofErr w:type="spellEnd"/>
-            <w:r>
-              <w:rPr>
-                <w:color w:val="555555"/>
-                <w:sz w:val="22"/>
-                <w:szCs w:val="22"/>
-              </w:rPr>
-              <w:t xml:space="preserve"> </w:t>
-            </w:r>
-            <w:proofErr w:type="spellStart"/>
-            <w:r>
-              <w:rPr>
-                <w:color w:val="555555"/>
-                <w:sz w:val="22"/>
-                <w:szCs w:val="22"/>
-              </w:rPr>
-              <w:t>besar</w:t>
-            </w:r>
-            <w:proofErr w:type="spellEnd"/>
-            <w:r>
-              <w:rPr>
-                <w:color w:val="555555"/>
-                <w:sz w:val="22"/>
-                <w:szCs w:val="22"/>
-              </w:rPr>
-              <w:t xml:space="preserve"> </w:t>
-            </w:r>
-            <w:proofErr w:type="spellStart"/>
-            <w:r>
-              <w:rPr>
-                <w:color w:val="555555"/>
-                <w:sz w:val="22"/>
-                <w:szCs w:val="22"/>
-              </w:rPr>
-              <w:t>seperti</w:t>
-            </w:r>
-            <w:proofErr w:type="spellEnd"/>
-            <w:r>
-              <w:rPr>
-                <w:color w:val="555555"/>
-                <w:sz w:val="22"/>
-                <w:szCs w:val="22"/>
-              </w:rPr>
-              <w:t xml:space="preserve"> </w:t>
-            </w:r>
-            <w:r>
-              <w:rPr>
-                <w:i/>
-                <w:iCs/>
-                <w:color w:val="555555"/>
-                <w:sz w:val="22"/>
-                <w:szCs w:val="22"/>
-              </w:rPr>
-              <w:t>header</w:t>
-            </w:r>
+              <w:t xml:space="preserve"> web yang </w:t>
+            </w:r>
+            <w:proofErr w:type="spellStart"/>
+            <w:r>
+              <w:rPr>
+                <w:color w:val="555555"/>
+                <w:sz w:val="22"/>
+                <w:szCs w:val="22"/>
+              </w:rPr>
+              <w:t>profesional</w:t>
+            </w:r>
+            <w:proofErr w:type="spellEnd"/>
             <w:r>
               <w:rPr>
                 <w:color w:val="555555"/>
@@ -4666,467 +6553,94 @@
                 <w:sz w:val="22"/>
                 <w:szCs w:val="22"/>
               </w:rPr>
-              <w:t>konten</w:t>
-            </w:r>
-            <w:proofErr w:type="spellEnd"/>
-            <w:r>
-              <w:rPr>
-                <w:color w:val="555555"/>
-                <w:sz w:val="22"/>
-                <w:szCs w:val="22"/>
-              </w:rPr>
-              <w:t xml:space="preserve"> </w:t>
-            </w:r>
-            <w:proofErr w:type="spellStart"/>
-            <w:r>
-              <w:rPr>
-                <w:color w:val="555555"/>
-                <w:sz w:val="22"/>
-                <w:szCs w:val="22"/>
-              </w:rPr>
-              <w:t>utama</w:t>
-            </w:r>
-            <w:proofErr w:type="spellEnd"/>
-            <w:r>
-              <w:rPr>
-                <w:color w:val="555555"/>
-                <w:sz w:val="22"/>
-                <w:szCs w:val="22"/>
-              </w:rPr>
-              <w:t xml:space="preserve">, </w:t>
-            </w:r>
-            <w:proofErr w:type="spellStart"/>
-            <w:r>
-              <w:rPr>
-                <w:color w:val="555555"/>
-                <w:sz w:val="22"/>
-                <w:szCs w:val="22"/>
-              </w:rPr>
-              <w:t>atau</w:t>
-            </w:r>
-            <w:proofErr w:type="spellEnd"/>
-            <w:r>
-              <w:rPr>
-                <w:color w:val="555555"/>
-                <w:sz w:val="22"/>
-                <w:szCs w:val="22"/>
-              </w:rPr>
-              <w:t xml:space="preserve"> </w:t>
-            </w:r>
-            <w:r>
-              <w:rPr>
-                <w:i/>
-                <w:iCs/>
-                <w:color w:val="555555"/>
-                <w:sz w:val="22"/>
-                <w:szCs w:val="22"/>
-              </w:rPr>
-              <w:t>footer</w:t>
-            </w:r>
-            <w:r>
-              <w:rPr>
-                <w:color w:val="555555"/>
-                <w:sz w:val="22"/>
-                <w:szCs w:val="22"/>
-              </w:rPr>
-              <w:t xml:space="preserve">. </w:t>
-            </w:r>
-            <w:proofErr w:type="spellStart"/>
-            <w:r>
-              <w:rPr>
-                <w:color w:val="555555"/>
-                <w:sz w:val="22"/>
-                <w:szCs w:val="22"/>
-              </w:rPr>
-              <w:t>Sementara</w:t>
-            </w:r>
-            <w:proofErr w:type="spellEnd"/>
-            <w:r>
-              <w:rPr>
-                <w:color w:val="555555"/>
-                <w:sz w:val="22"/>
-                <w:szCs w:val="22"/>
-              </w:rPr>
-              <w:t xml:space="preserve"> </w:t>
-            </w:r>
-            <w:proofErr w:type="spellStart"/>
-            <w:r>
-              <w:rPr>
-                <w:color w:val="555555"/>
-                <w:sz w:val="22"/>
-                <w:szCs w:val="22"/>
-              </w:rPr>
-              <w:t>itu</w:t>
-            </w:r>
-            <w:proofErr w:type="spellEnd"/>
-            <w:r>
-              <w:rPr>
-                <w:color w:val="555555"/>
-                <w:sz w:val="22"/>
-                <w:szCs w:val="22"/>
-              </w:rPr>
-              <w:t xml:space="preserve">, </w:t>
-            </w:r>
-            <w:proofErr w:type="spellStart"/>
-            <w:r>
-              <w:rPr>
-                <w:color w:val="555555"/>
-                <w:sz w:val="22"/>
-                <w:szCs w:val="22"/>
-              </w:rPr>
-              <w:t>elemen</w:t>
-            </w:r>
-            <w:proofErr w:type="spellEnd"/>
-            <w:r>
-              <w:rPr>
-                <w:color w:val="555555"/>
-                <w:sz w:val="22"/>
-                <w:szCs w:val="22"/>
-              </w:rPr>
-              <w:t xml:space="preserve"> &lt;span&gt; </w:t>
-            </w:r>
-            <w:proofErr w:type="spellStart"/>
-            <w:r>
-              <w:rPr>
-                <w:color w:val="555555"/>
-                <w:sz w:val="22"/>
-                <w:szCs w:val="22"/>
-              </w:rPr>
-              <w:t>bersifat</w:t>
-            </w:r>
-            <w:proofErr w:type="spellEnd"/>
-            <w:r>
-              <w:rPr>
-                <w:color w:val="555555"/>
-                <w:sz w:val="22"/>
-                <w:szCs w:val="22"/>
-              </w:rPr>
-              <w:t xml:space="preserve"> </w:t>
-            </w:r>
-            <w:r>
-              <w:rPr>
-                <w:i/>
-                <w:iCs/>
-                <w:color w:val="555555"/>
-                <w:sz w:val="22"/>
-                <w:szCs w:val="22"/>
-              </w:rPr>
-              <w:t>inline</w:t>
-            </w:r>
-            <w:r>
-              <w:rPr>
-                <w:color w:val="555555"/>
-                <w:sz w:val="22"/>
-                <w:szCs w:val="22"/>
-              </w:rPr>
-              <w:t xml:space="preserve"> dan </w:t>
-            </w:r>
-            <w:proofErr w:type="spellStart"/>
-            <w:r>
-              <w:rPr>
-                <w:color w:val="555555"/>
-                <w:sz w:val="22"/>
-                <w:szCs w:val="22"/>
-              </w:rPr>
-              <w:t>digunakan</w:t>
-            </w:r>
-            <w:proofErr w:type="spellEnd"/>
-            <w:r>
-              <w:rPr>
-                <w:color w:val="555555"/>
-                <w:sz w:val="22"/>
-                <w:szCs w:val="22"/>
-              </w:rPr>
-              <w:t xml:space="preserve"> </w:t>
-            </w:r>
-            <w:proofErr w:type="spellStart"/>
-            <w:r>
-              <w:rPr>
-                <w:color w:val="555555"/>
-                <w:sz w:val="22"/>
-                <w:szCs w:val="22"/>
-              </w:rPr>
-              <w:t>untuk</w:t>
-            </w:r>
-            <w:proofErr w:type="spellEnd"/>
-            <w:r>
-              <w:rPr>
-                <w:color w:val="555555"/>
-                <w:sz w:val="22"/>
-                <w:szCs w:val="22"/>
-              </w:rPr>
-              <w:t xml:space="preserve"> </w:t>
-            </w:r>
-            <w:proofErr w:type="spellStart"/>
-            <w:r>
-              <w:rPr>
-                <w:color w:val="555555"/>
-                <w:sz w:val="22"/>
-                <w:szCs w:val="22"/>
-              </w:rPr>
-              <w:t>menandai</w:t>
-            </w:r>
-            <w:proofErr w:type="spellEnd"/>
-            <w:r>
-              <w:rPr>
-                <w:color w:val="555555"/>
-                <w:sz w:val="22"/>
-                <w:szCs w:val="22"/>
-              </w:rPr>
-              <w:t xml:space="preserve"> </w:t>
-            </w:r>
-            <w:proofErr w:type="spellStart"/>
-            <w:r>
-              <w:rPr>
-                <w:color w:val="555555"/>
-                <w:sz w:val="22"/>
-                <w:szCs w:val="22"/>
-              </w:rPr>
-              <w:t>bagian</w:t>
-            </w:r>
-            <w:proofErr w:type="spellEnd"/>
-            <w:r>
-              <w:rPr>
-                <w:color w:val="555555"/>
-                <w:sz w:val="22"/>
-                <w:szCs w:val="22"/>
-              </w:rPr>
-              <w:t xml:space="preserve"> </w:t>
-            </w:r>
-            <w:proofErr w:type="spellStart"/>
-            <w:r>
-              <w:rPr>
-                <w:color w:val="555555"/>
-                <w:sz w:val="22"/>
-                <w:szCs w:val="22"/>
-              </w:rPr>
-              <w:t>kecil</w:t>
-            </w:r>
-            <w:proofErr w:type="spellEnd"/>
-            <w:r>
-              <w:rPr>
-                <w:color w:val="555555"/>
-                <w:sz w:val="22"/>
-                <w:szCs w:val="22"/>
-              </w:rPr>
-              <w:t xml:space="preserve"> </w:t>
-            </w:r>
-            <w:proofErr w:type="spellStart"/>
-            <w:r>
-              <w:rPr>
-                <w:color w:val="555555"/>
-                <w:sz w:val="22"/>
-                <w:szCs w:val="22"/>
-              </w:rPr>
-              <w:t>dari</w:t>
-            </w:r>
-            <w:proofErr w:type="spellEnd"/>
-            <w:r>
-              <w:rPr>
-                <w:color w:val="555555"/>
-                <w:sz w:val="22"/>
-                <w:szCs w:val="22"/>
-              </w:rPr>
-              <w:t xml:space="preserve"> </w:t>
-            </w:r>
-            <w:proofErr w:type="spellStart"/>
-            <w:r>
-              <w:rPr>
-                <w:color w:val="555555"/>
-                <w:sz w:val="22"/>
-                <w:szCs w:val="22"/>
-              </w:rPr>
-              <w:t>teks</w:t>
-            </w:r>
-            <w:proofErr w:type="spellEnd"/>
-            <w:r>
-              <w:rPr>
-                <w:color w:val="555555"/>
-                <w:sz w:val="22"/>
-                <w:szCs w:val="22"/>
-              </w:rPr>
-              <w:t xml:space="preserve"> </w:t>
-            </w:r>
-            <w:proofErr w:type="spellStart"/>
-            <w:r>
-              <w:rPr>
-                <w:color w:val="555555"/>
-                <w:sz w:val="22"/>
-                <w:szCs w:val="22"/>
-              </w:rPr>
-              <w:t>tanpa</w:t>
-            </w:r>
-            <w:proofErr w:type="spellEnd"/>
-            <w:r>
-              <w:rPr>
-                <w:color w:val="555555"/>
-                <w:sz w:val="22"/>
-                <w:szCs w:val="22"/>
-              </w:rPr>
-              <w:t xml:space="preserve"> </w:t>
-            </w:r>
-            <w:proofErr w:type="spellStart"/>
-            <w:r>
-              <w:rPr>
-                <w:color w:val="555555"/>
-                <w:sz w:val="22"/>
-                <w:szCs w:val="22"/>
-              </w:rPr>
-              <w:t>mengganggu</w:t>
-            </w:r>
-            <w:proofErr w:type="spellEnd"/>
-            <w:r>
-              <w:rPr>
-                <w:color w:val="555555"/>
-                <w:sz w:val="22"/>
-                <w:szCs w:val="22"/>
-              </w:rPr>
-              <w:t xml:space="preserve"> </w:t>
-            </w:r>
-            <w:proofErr w:type="spellStart"/>
-            <w:r>
-              <w:rPr>
-                <w:color w:val="555555"/>
-                <w:sz w:val="22"/>
-                <w:szCs w:val="22"/>
-              </w:rPr>
-              <w:t>alur</w:t>
-            </w:r>
-            <w:proofErr w:type="spellEnd"/>
-            <w:r>
-              <w:rPr>
-                <w:color w:val="555555"/>
-                <w:sz w:val="22"/>
-                <w:szCs w:val="22"/>
-              </w:rPr>
-              <w:t xml:space="preserve"> </w:t>
-            </w:r>
-            <w:proofErr w:type="spellStart"/>
-            <w:r>
-              <w:rPr>
-                <w:color w:val="555555"/>
-                <w:sz w:val="22"/>
-                <w:szCs w:val="22"/>
-              </w:rPr>
-              <w:t>paragraf</w:t>
-            </w:r>
-            <w:proofErr w:type="spellEnd"/>
-            <w:r>
-              <w:rPr>
-                <w:color w:val="555555"/>
-                <w:sz w:val="22"/>
-                <w:szCs w:val="22"/>
-              </w:rPr>
-              <w:t xml:space="preserve">. </w:t>
-            </w:r>
-            <w:r>
-              <w:rPr>
-                <w:color w:val="555555"/>
-                <w:sz w:val="22"/>
-                <w:szCs w:val="22"/>
-                <w:lang w:val="nb-NO"/>
-              </w:rPr>
-              <w:t xml:space="preserve">Perbedaan karakteristik ini sangat berpengaruh dalam pengaturan </w:t>
-            </w:r>
-            <w:r>
-              <w:rPr>
-                <w:i/>
-                <w:iCs/>
-                <w:color w:val="555555"/>
-                <w:sz w:val="22"/>
-                <w:szCs w:val="22"/>
-                <w:lang w:val="nb-NO"/>
-              </w:rPr>
-              <w:t xml:space="preserve">layout </w:t>
-            </w:r>
-            <w:r>
-              <w:rPr>
-                <w:color w:val="555555"/>
-                <w:sz w:val="22"/>
-                <w:szCs w:val="22"/>
-                <w:lang w:val="nb-NO"/>
-              </w:rPr>
-              <w:t>dan</w:t>
-            </w:r>
-            <w:r>
-              <w:rPr>
-                <w:i/>
-                <w:iCs/>
-                <w:color w:val="555555"/>
-                <w:sz w:val="22"/>
-                <w:szCs w:val="22"/>
-                <w:lang w:val="nb-NO"/>
-              </w:rPr>
-              <w:t xml:space="preserve"> styling</w:t>
-            </w:r>
-            <w:r>
-              <w:rPr>
-                <w:color w:val="555555"/>
-                <w:sz w:val="22"/>
-                <w:szCs w:val="22"/>
-                <w:lang w:val="nb-NO"/>
-              </w:rPr>
-              <w:t>, terutama ketika dikombinasikan dengan CSS. Pemahaman yang baik terhadap penggunaan &lt;div&gt; dan &lt;span&gt; memungkinkan pengembang membangun struktur halaman yang fleksibel, rapi, dan mudah dikontrol tampilannya.</w:t>
-            </w:r>
-          </w:p>
-          <w:p>
-            <w:pPr>
-              <w:spacing w:line="276" w:lineRule="auto"/>
-              <w:jc w:val="both"/>
-              <w:rPr>
-                <w:color w:val="555555"/>
-                <w:sz w:val="22"/>
-                <w:szCs w:val="22"/>
-                <w:lang w:val="nb-NO"/>
-              </w:rPr>
-            </w:pPr>
-            <w:r>
-              <w:rPr>
-                <w:color w:val="555555"/>
-                <w:lang w:val="nb-NO"/>
-              </w:rPr>
-              <w:t xml:space="preserve">          </w:t>
-            </w:r>
-            <w:r>
-              <w:rPr>
-                <w:color w:val="555555"/>
-                <w:sz w:val="22"/>
-                <w:szCs w:val="22"/>
-                <w:lang w:val="nb-NO"/>
-              </w:rPr>
-              <w:t xml:space="preserve">Dalam praktik pengembangan web modern, HTML menjadi fondasi utama yang akan dikombinasikan dengan CSS dan JavaScript. HTML bertanggung jawab atas struktur, CSS mengatur tampilan visual, dan JavaScript menambahkan interaktivitas. Oleh karena itu, kesalahan pada struktur HTML dapat berdampak langsung pada kesulitan </w:t>
-            </w:r>
-            <w:r>
-              <w:rPr>
-                <w:i/>
-                <w:iCs/>
-                <w:color w:val="555555"/>
-                <w:sz w:val="22"/>
-                <w:szCs w:val="22"/>
-                <w:lang w:val="nb-NO"/>
-              </w:rPr>
-              <w:t>styling</w:t>
-            </w:r>
-            <w:r>
-              <w:rPr>
-                <w:color w:val="555555"/>
-                <w:sz w:val="22"/>
-                <w:szCs w:val="22"/>
-                <w:lang w:val="nb-NO"/>
-              </w:rPr>
-              <w:t xml:space="preserve"> maupun fungsi interaktif halaman. Dengan menerapkan struktur HTML yang valid, semantik, dan terorganisir, pengembang dapat menghasilkan halaman web yang tidak hanya berfungsi dengan baik, tetapi juga efisien, mudah dikembangkan, dan sesuai dengan standar profesional di lingkungan industri.</w:t>
+              <w:t>efisien</w:t>
+            </w:r>
+            <w:proofErr w:type="spellEnd"/>
+            <w:r>
+              <w:rPr>
+                <w:color w:val="555555"/>
+                <w:sz w:val="22"/>
+                <w:szCs w:val="22"/>
+              </w:rPr>
+              <w:t xml:space="preserve">, dan </w:t>
+            </w:r>
+            <w:proofErr w:type="spellStart"/>
+            <w:r>
+              <w:rPr>
+                <w:color w:val="555555"/>
+                <w:sz w:val="22"/>
+                <w:szCs w:val="22"/>
+              </w:rPr>
+              <w:t>mudah</w:t>
+            </w:r>
+            <w:proofErr w:type="spellEnd"/>
+            <w:r>
+              <w:rPr>
+                <w:color w:val="555555"/>
+                <w:sz w:val="22"/>
+                <w:szCs w:val="22"/>
+              </w:rPr>
+              <w:t xml:space="preserve"> </w:t>
+            </w:r>
+            <w:proofErr w:type="spellStart"/>
+            <w:r>
+              <w:rPr>
+                <w:color w:val="555555"/>
+                <w:sz w:val="22"/>
+                <w:szCs w:val="22"/>
+              </w:rPr>
+              <w:t>dikembangkan</w:t>
+            </w:r>
+            <w:proofErr w:type="spellEnd"/>
+            <w:r>
+              <w:rPr>
+                <w:color w:val="555555"/>
+                <w:sz w:val="22"/>
+                <w:szCs w:val="22"/>
+              </w:rPr>
+              <w:t xml:space="preserve"> di </w:t>
+            </w:r>
+            <w:proofErr w:type="spellStart"/>
+            <w:r>
+              <w:rPr>
+                <w:color w:val="555555"/>
+                <w:sz w:val="22"/>
+                <w:szCs w:val="22"/>
+              </w:rPr>
+              <w:t>lingkungan</w:t>
+            </w:r>
+            <w:proofErr w:type="spellEnd"/>
+            <w:r>
+              <w:rPr>
+                <w:color w:val="555555"/>
+                <w:sz w:val="22"/>
+                <w:szCs w:val="22"/>
+              </w:rPr>
+              <w:t xml:space="preserve"> </w:t>
+            </w:r>
+            <w:proofErr w:type="spellStart"/>
+            <w:r>
+              <w:rPr>
+                <w:color w:val="555555"/>
+                <w:sz w:val="22"/>
+                <w:szCs w:val="22"/>
+              </w:rPr>
+              <w:t>industri</w:t>
+            </w:r>
+            <w:proofErr w:type="spellEnd"/>
+            <w:r>
+              <w:rPr>
+                <w:color w:val="555555"/>
+                <w:sz w:val="22"/>
+                <w:szCs w:val="22"/>
+              </w:rPr>
+              <w:t>.</w:t>
             </w:r>
           </w:p>
         </w:tc>
       </w:tr>
     </w:tbl>
-    <w:p>
-      <w:pPr>
-        <w:rPr>
-          <w:lang w:val="nb-NO"/>
-        </w:rPr>
-      </w:pPr>
-    </w:p>
+    <w:p/>
     <w:p>
       <w:pPr>
         <w:spacing w:before="200" w:after="80"/>
@@ -9337,7 +10851,7 @@
                 </mc:Choice>
                 <mc:Fallback>
                   <w:pict>
-                    <v:shapetype w14:anchorId="683B1E99" id="_x0000_t32" coordsize="21600,21600" o:spt="32" o:oned="t" path="m,l21600,21600e" filled="f">
+                    <v:shapetype w14:anchorId="42BC5385" id="_x0000_t32" coordsize="21600,21600" o:spt="32" o:oned="t" path="m,l21600,21600e" filled="f">
                       <v:path arrowok="t" fillok="f" o:connecttype="none"/>
                       <o:lock v:ext="edit" shapetype="t"/>
                     </v:shapetype>
@@ -18336,17 +19850,112 @@
     </w:p>
     <w:p>
       <w:pPr>
-        <w:spacing w:before="60" w:after="60"/>
-        <w:rPr>
+        <w:spacing w:line="276" w:lineRule="auto"/>
+        <w:ind w:firstLine="720"/>
+        <w:jc w:val="both"/>
+        <w:rPr>
+          <w:color w:val="333333"/>
+          <w:sz w:val="22"/>
+          <w:szCs w:val="22"/>
           <w:lang w:val="nb-NO"/>
         </w:rPr>
       </w:pPr>
       <w:r>
         <w:rPr>
           <w:color w:val="333333"/>
+          <w:sz w:val="22"/>
+          <w:szCs w:val="22"/>
           <w:lang w:val="nb-NO"/>
         </w:rPr>
-        <w:t>Analisis hasil praktikum secara kritis. Jawab pertanyaan berikut dengan lengkap dan mendalam (bukan hanya "ya/tidak").</w:t>
+        <w:t>Hasil praktikum HTML menunjukkan bahwa dokumen yang dibuat berhasil membangun halaman web yang terstruktur, rapi, dan fungsional, sekaligus memperlihatkan penerapan konsep HTML secara nyata di luar teori semata. Dokumen dimulai dengan deklarasi &lt;!DOCTYPE html&gt;, memastikan browser mengenali dokumen sebagai HTML5 dan memprosesnya tanpa kesalahan. Seluruh isi halaman tersusun di dalam elemen root &lt;html&gt;, memberikan kerangka yang jelas untuk &lt;head&gt; dan &lt;body&gt; serta mempermudah pengelolaan konten. Bagian &lt;head&gt; berisi metadata karakter, pengaturan viewport, dan judul halaman, yang terbukti efektif karena halaman dapat dimuat dengan baik pada browser desktop dan tampilan judul muncul secara konsisten di tab browser. Penggunaan elemen &lt;meta&gt; untuk karakter dan viewport juga menunjukkan bahwa halaman dapat menyesuaikan tampilan dasar pada berbagai perangkat, meskipun pengujian responsivitas lebih lanjut dengan media query masih diperlukan untuk memastikan pengalaman pengguna optimal di perangkat mobile.</w:t>
+      </w:r>
+    </w:p>
+    <w:p>
+      <w:pPr>
+        <w:spacing w:line="276" w:lineRule="auto"/>
+        <w:ind w:firstLine="720"/>
+        <w:jc w:val="both"/>
+        <w:rPr>
+          <w:color w:val="333333"/>
+          <w:sz w:val="22"/>
+          <w:szCs w:val="22"/>
+          <w:lang w:val="nb-NO"/>
+        </w:rPr>
+      </w:pPr>
+      <w:r>
+        <w:rPr>
+          <w:color w:val="333333"/>
+          <w:sz w:val="22"/>
+          <w:szCs w:val="22"/>
+          <w:lang w:val="nb-NO"/>
+        </w:rPr>
+        <w:t>Di bagian &lt;body&gt;, elemen konten ditampilkan sesuai fungsinya, menciptakan hierarki visual yang jelas. Heading &lt;h1&gt; berhasil menonjolkan judul utama laporan inspeksi kualitas, sementara elemen &lt;p&gt; menampilkan penjelasan pendukung dengan jarak antar paragraf yang cukup sehingga konten mudah dibaca. Penerapan markup semantik terlihat efektif, karena setiap elemen digunakan sesuai makna dan tujuannya, bukan hanya untuk tampilan. Hal ini memudahkan pemeliharaan kode dan integrasi dengan CSS maupun JavaScript. Formulir interaktif yang dibangun menggunakan &lt;form&gt; beserta elemen &lt;input&gt;, &lt;textarea&gt;, dan &lt;button&gt; berfungsi sebagaimana dimaksud, memungkinkan pengguna mengisi data dengan lancar. Setiap field menerima input dengan tepat, validasi dasar berhasil diterapkan melalui tipe input, dan tombol submit/reset merespons sesuai perancangan, menunjukkan bahwa form HTML dapat menjadi sarana interaksi pengguna yang stabil dan efektif.</w:t>
+      </w:r>
+    </w:p>
+    <w:p>
+      <w:pPr>
+        <w:spacing w:line="276" w:lineRule="auto"/>
+        <w:ind w:firstLine="720"/>
+        <w:jc w:val="both"/>
+        <w:rPr>
+          <w:color w:val="333333"/>
+          <w:sz w:val="22"/>
+          <w:szCs w:val="22"/>
+          <w:lang w:val="nb-NO"/>
+        </w:rPr>
+      </w:pPr>
+      <w:r>
+        <w:rPr>
+          <w:color w:val="333333"/>
+          <w:sz w:val="22"/>
+          <w:szCs w:val="22"/>
+          <w:lang w:val="nb-NO"/>
+        </w:rPr>
+        <w:t>Penggunaan &lt;div&gt; sebagai container utama juga terbukti bermanfaat dalam mengelompokkan konten, menjaga tata letak tetap rapi, dan mempersiapkan halaman untuk tahap styling dengan CSS. Elemen &lt;div&gt; digunakan untuk membungkus bagian header, konten utama, dan footer, memudahkan pengaturan layout dan potensi pengembangan lanjutan. Elemen non-semantik ini dipadukan dengan elemen semantik secara tepat, sehingga struktur tetap fleksibel tanpa mengorbankan makna konten. Selain itu, penggunaan atribut id atau class sederhana pada container dan form memungkinkan styling dan scripting dilakukan dengan lebih mudah di tahap berikutnya.</w:t>
+      </w:r>
+    </w:p>
+    <w:p>
+      <w:pPr>
+        <w:spacing w:line="276" w:lineRule="auto"/>
+        <w:ind w:firstLine="720"/>
+        <w:jc w:val="both"/>
+        <w:rPr>
+          <w:color w:val="333333"/>
+          <w:sz w:val="22"/>
+          <w:szCs w:val="22"/>
+          <w:lang w:val="nb-NO"/>
+        </w:rPr>
+      </w:pPr>
+      <w:r>
+        <w:rPr>
+          <w:color w:val="333333"/>
+          <w:sz w:val="22"/>
+          <w:szCs w:val="22"/>
+          <w:lang w:val="nb-NO"/>
+        </w:rPr>
+        <w:t>Secara keseluruhan, hasil praktikum menunjukkan bahwa halaman web yang dihasilkan stabil, mudah dibaca, dan fungsional. Struktur dokumen jelas, konten tersusun secara logis, dan interaksi form berjalan lancar. Analisis kritis mengungkap beberapa potensi perbaikan: pertama, meskipun layout bekerja baik di desktop, pengujian pada berbagai resolusi layar dan penggunaan media query masih diperlukan untuk meningkatkan responsivitas; kedua, beberapa elemen form dapat diberi validasi tambahan atau indikator visual untuk aksesibilitas yang lebih baik; ketiga, penggunaan class dan ID yang lebih konsisten dapat meningkatkan skalabilitas ketika proyek berkembang menjadi halaman web yang lebih kompleks.</w:t>
+      </w:r>
+    </w:p>
+    <w:p>
+      <w:pPr>
+        <w:spacing w:line="276" w:lineRule="auto"/>
+        <w:ind w:firstLine="720"/>
+        <w:jc w:val="both"/>
+        <w:rPr>
+          <w:color w:val="333333"/>
+          <w:sz w:val="22"/>
+          <w:szCs w:val="22"/>
+          <w:lang w:val="nb-NO"/>
+        </w:rPr>
+      </w:pPr>
+      <w:r>
+        <w:rPr>
+          <w:color w:val="333333"/>
+          <w:sz w:val="22"/>
+          <w:szCs w:val="22"/>
+          <w:lang w:val="nb-NO"/>
+        </w:rPr>
+        <w:t>Dengan demikian, hasil praktikum ini tidak hanya membuktikan penerapan teori HTML, tetapi juga menunjukkan bagaimana struktur yang valid, semantik, dan terorganisir dapat diterjemahkan menjadi halaman web profesional, rapi, interaktif, dan siap diintegrasikan dengan CSS serta JavaScript pada tahap pengembangan berikutnya. Hal ini memberikan pengalaman praktis yang komprehensif bagi pengembang dalam membangun sistem berbasis web yang efektif dan efisien.</w:t>
       </w:r>
     </w:p>
     <w:p>
@@ -20436,6 +22045,7 @@
     </w:p>
     <w:p>
       <w:pPr>
+        <w:keepNext/>
         <w:spacing w:before="200" w:after="80"/>
         <w:rPr>
           <w:b/>
@@ -20480,6 +22090,9 @@
         <w:gridCol w:w="5760"/>
       </w:tblGrid>
       <w:tr>
+        <w:trPr>
+          <w:tblHeader/>
+        </w:trPr>
         <w:tc>
           <w:tcPr>
             <w:tcW w:w="3600" w:type="dxa"/>
@@ -20500,6 +22113,7 @@
           </w:tcPr>
           <w:p>
             <w:pPr>
+              <w:keepNext/>
               <w:spacing w:line="276" w:lineRule="auto"/>
               <w:jc w:val="center"/>
               <w:rPr>
@@ -20551,6 +22165,7 @@
           </w:tcPr>
           <w:p>
             <w:pPr>
+              <w:keepNext/>
               <w:spacing w:line="276" w:lineRule="auto"/>
               <w:jc w:val="center"/>
               <w:rPr>
@@ -20604,6 +22219,7 @@
           </w:tcPr>
           <w:p>
             <w:pPr>
+              <w:keepNext/>
               <w:spacing w:line="276" w:lineRule="auto"/>
               <w:jc w:val="both"/>
               <w:rPr>
@@ -20864,6 +22480,7 @@
           </w:tcPr>
           <w:p>
             <w:pPr>
+              <w:keepNext/>
               <w:spacing w:line="276" w:lineRule="auto"/>
               <w:jc w:val="both"/>
               <w:rPr>
@@ -20973,6 +22590,7 @@
           </w:tcPr>
           <w:p>
             <w:pPr>
+              <w:keepNext/>
               <w:spacing w:line="276" w:lineRule="auto"/>
               <w:jc w:val="both"/>
               <w:rPr>
@@ -21152,6 +22770,7 @@
           </w:tcPr>
           <w:p>
             <w:pPr>
+              <w:keepNext/>
               <w:spacing w:line="276" w:lineRule="auto"/>
               <w:jc w:val="both"/>
               <w:rPr>
@@ -28300,7 +29919,7 @@
                 </mc:Choice>
                 <mc:Fallback>
                   <w:pict>
-                    <v:shapetype w14:anchorId="31FD249B" id="_x0000_t75" coordsize="21600,21600" o:spt="75" o:preferrelative="t" path="m@4@5l@4@11@9@11@9@5xe" filled="f" stroked="f">
+                    <v:shapetype w14:anchorId="2EFD92A0" id="_x0000_t75" coordsize="21600,21600" o:spt="75" o:preferrelative="t" path="m@4@5l@4@11@9@11@9@5xe" filled="f" stroked="f">
                       <v:stroke joinstyle="miter"/>
                       <v:formulas>
                         <v:f eqn="if lineDrawn pixelLineWidth 0"/>

</xml_diff>